<commit_message>
minor and editorial changes
Improved readme.included ancillary documentation
</commit_message>
<xml_diff>
--- a/docs/IRFA_version_paper.docx
+++ b/docs/IRFA_version_paper.docx
@@ -85,7 +85,7 @@
           <w:szCs w:val="22"/>
           <w:lang w:val="en-US"/>
         </w:rPr>
-        <w:t>Master in Quantitative Finance, Universidad de Alcalá (Spain)</w:t>
+        <w:t>Universidad de Alcalá (Spain)</w:t>
       </w:r>
     </w:p>
     <w:p>
@@ -172,7 +172,7 @@
     </w:p>
     <w:p>
       <w:pPr>
-        <w:spacing w:before="100" w:beforeAutospacing="1" w:after="100" w:afterAutospacing="1"/>
+        <w:spacing w:before="100" w:beforeAutospacing="1" w:after="100" w:afterAutospacing="1" w:line="480" w:lineRule="auto"/>
         <w:jc w:val="both"/>
         <w:outlineLvl w:val="1"/>
         <w:rPr>
@@ -199,7 +199,7 @@
     </w:p>
     <w:p>
       <w:pPr>
-        <w:spacing w:before="100" w:beforeAutospacing="1" w:after="100" w:afterAutospacing="1"/>
+        <w:spacing w:before="100" w:beforeAutospacing="1" w:after="100" w:afterAutospacing="1" w:line="480" w:lineRule="auto"/>
         <w:jc w:val="both"/>
         <w:rPr>
           <w:lang w:val="en-US"/>
@@ -480,7 +480,7 @@
     </w:p>
     <w:p>
       <w:pPr>
-        <w:spacing w:before="100" w:beforeAutospacing="1" w:after="100" w:afterAutospacing="1"/>
+        <w:spacing w:before="100" w:beforeAutospacing="1" w:after="100" w:afterAutospacing="1" w:line="480" w:lineRule="auto"/>
         <w:jc w:val="both"/>
         <w:rPr>
           <w:noProof/>
@@ -506,16 +506,17 @@
     </w:p>
     <w:p>
       <w:pPr>
-        <w:jc w:val="both"/>
-        <w:rPr>
-          <w:noProof/>
-          <w:lang w:val="en-US"/>
-        </w:rPr>
-      </w:pPr>
-    </w:p>
-    <w:p>
-      <w:pPr>
-        <w:spacing w:before="100" w:beforeAutospacing="1" w:after="100" w:afterAutospacing="1"/>
+        <w:spacing w:line="480" w:lineRule="auto"/>
+        <w:jc w:val="both"/>
+        <w:rPr>
+          <w:noProof/>
+          <w:lang w:val="en-US"/>
+        </w:rPr>
+      </w:pPr>
+    </w:p>
+    <w:p>
+      <w:pPr>
+        <w:spacing w:before="100" w:beforeAutospacing="1" w:after="100" w:afterAutospacing="1" w:line="480" w:lineRule="auto"/>
         <w:jc w:val="both"/>
         <w:outlineLvl w:val="1"/>
         <w:rPr>
@@ -541,15 +542,23 @@
     </w:p>
     <w:p>
       <w:pPr>
-        <w:spacing w:before="100" w:beforeAutospacing="1" w:after="100" w:afterAutospacing="1"/>
-        <w:jc w:val="both"/>
-      </w:pPr>
-      <w:r>
-        <w:rPr>
-          <w:noProof/>
-          <w:lang w:val="en-US"/>
-        </w:rPr>
-        <w:t xml:space="preserve">Financial volatility has long been recognized as a central determinant of risk, asset pricing, and market efficiency. Since Engle (1982) introduced the ARCH model and Bollerslev (1986) generalized it into GARCH, conditional heteroskedasticity has become a cornerstone of empirical finance. These models capture the fact that large shocks tend to cluster in time—periods of high volatility are followed by other periods of high volatility—reflecting the </w:t>
+        <w:spacing w:before="100" w:beforeAutospacing="1" w:after="100" w:afterAutospacing="1" w:line="480" w:lineRule="auto"/>
+        <w:jc w:val="both"/>
+      </w:pPr>
+      <w:r>
+        <w:rPr>
+          <w:noProof/>
+          <w:lang w:val="en-US"/>
+        </w:rPr>
+        <w:t xml:space="preserve">Financial volatility has long been recognized as a central determinant of risk, asset pricing, and market efficiency. Since Engle (1982) introduced the ARCH model and Bollerslev (1986) generalized it into GARCH, conditional heteroskedasticity has become a cornerstone of empirical finance. These models capture the fact that large shocks tend </w:t>
+      </w:r>
+      <w:r>
+        <w:rPr>
+          <w:noProof/>
+          <w:lang w:val="en-US"/>
+        </w:rPr>
+        <w:lastRenderedPageBreak/>
+        <w:t xml:space="preserve">to cluster in time—periods of high volatility are followed by other periods of high volatility—reflecting the </w:t>
       </w:r>
       <w:r>
         <w:rPr>
@@ -560,19 +569,32 @@
     </w:p>
     <w:p>
       <w:pPr>
-        <w:spacing w:before="100" w:beforeAutospacing="1" w:after="100" w:afterAutospacing="1"/>
-        <w:jc w:val="both"/>
-        <w:rPr>
-          <w:noProof/>
-          <w:lang w:val="en-US"/>
-        </w:rPr>
-      </w:pPr>
-      <w:r>
-        <w:rPr>
-          <w:noProof/>
-          <w:lang w:val="en-US"/>
-        </w:rPr>
-        <w:t xml:space="preserve">However, a large body of research has shown that volatility autocorrelations often decay much more slowly than predicted by the exponential decline implied by traditional GARCH models. This property, known as </w:t>
+        <w:spacing w:before="100" w:beforeAutospacing="1" w:after="100" w:afterAutospacing="1" w:line="480" w:lineRule="auto"/>
+        <w:jc w:val="both"/>
+        <w:rPr>
+          <w:noProof/>
+          <w:lang w:val="en-US"/>
+        </w:rPr>
+      </w:pPr>
+      <w:r>
+        <w:rPr>
+          <w:lang w:val="en-US"/>
+        </w:rPr>
+        <w:t>However, while traditional GARCH models imply an exponential decay of volatility autocorrelations, a large body of research has shown that in many financial series these autocorrelations decay at a much slower rate</w:t>
+      </w:r>
+      <w:r>
+        <w:rPr>
+          <w:noProof/>
+          <w:lang w:val="en-US"/>
+        </w:rPr>
+        <w:t>. This</w:t>
+      </w:r>
+      <w:r>
+        <w:rPr>
+          <w:noProof/>
+          <w:lang w:val="en-US"/>
+        </w:rPr>
+        <w:t xml:space="preserve"> property, known as </w:t>
       </w:r>
       <w:r>
         <w:rPr>
@@ -656,7 +678,7 @@
     </w:p>
     <w:p>
       <w:pPr>
-        <w:spacing w:before="100" w:beforeAutospacing="1" w:after="100" w:afterAutospacing="1"/>
+        <w:spacing w:before="100" w:beforeAutospacing="1" w:after="100" w:afterAutospacing="1" w:line="480" w:lineRule="auto"/>
         <w:jc w:val="both"/>
         <w:rPr>
           <w:noProof/>
@@ -699,7 +721,7 @@
     </w:p>
     <w:p>
       <w:pPr>
-        <w:spacing w:before="100" w:beforeAutospacing="1" w:after="100" w:afterAutospacing="1"/>
+        <w:spacing w:before="100" w:beforeAutospacing="1" w:after="100" w:afterAutospacing="1" w:line="480" w:lineRule="auto"/>
         <w:jc w:val="both"/>
         <w:rPr>
           <w:lang w:val="en-US"/>
@@ -732,30 +754,24 @@
         <w:rPr>
           <w:lang w:val="en-US"/>
         </w:rPr>
-        <w:t xml:space="preserve">Early evidence on FIGARCH was mixed: although several studies reported clear in-sample gains relative to GARCH </w:t>
-      </w:r>
-      <w:r>
-        <w:rPr>
+        <w:t>Early evidence on FIGARCH was mixed: although several studies reported clear in-sample gains relative to GARCH when volatility persistence was strong (Baillie et al., 1996; Bollerslev &amp; Mikkelsen, 1996), improvements in out-of-sample forecasts were generally small or statistically negligible, particularly at short horizons (Andersen et al., 2006).</w:t>
+      </w:r>
+    </w:p>
+    <w:p>
+      <w:pPr>
+        <w:spacing w:before="100" w:beforeAutospacing="1" w:after="100" w:afterAutospacing="1" w:line="480" w:lineRule="auto"/>
+        <w:jc w:val="both"/>
+        <w:rPr>
+          <w:noProof/>
+          <w:lang w:val="en-US"/>
+        </w:rPr>
+      </w:pPr>
+      <w:r>
+        <w:rPr>
+          <w:noProof/>
           <w:lang w:val="en-US"/>
         </w:rPr>
         <w:lastRenderedPageBreak/>
-        <w:t>when volatility persistence was strong (Baillie et al., 1996; Bollerslev &amp; Mikkelsen, 1996), improvements in out-of-sample forecasts were generally small or statistically negligible, particularly at short horizons (Andersen et al., 2006).</w:t>
-      </w:r>
-    </w:p>
-    <w:p>
-      <w:pPr>
-        <w:spacing w:before="100" w:beforeAutospacing="1" w:after="100" w:afterAutospacing="1"/>
-        <w:jc w:val="both"/>
-        <w:rPr>
-          <w:noProof/>
-          <w:lang w:val="en-US"/>
-        </w:rPr>
-      </w:pPr>
-      <w:r>
-        <w:rPr>
-          <w:noProof/>
-          <w:lang w:val="en-US"/>
-        </w:rPr>
         <w:t xml:space="preserve">This paper contributes to that debate by providing a </w:t>
       </w:r>
       <w:r>
@@ -813,7 +829,7 @@
     </w:p>
     <w:p>
       <w:pPr>
-        <w:spacing w:before="100" w:beforeAutospacing="1" w:after="100" w:afterAutospacing="1"/>
+        <w:spacing w:before="100" w:beforeAutospacing="1" w:after="100" w:afterAutospacing="1" w:line="480" w:lineRule="auto"/>
         <w:jc w:val="both"/>
       </w:pPr>
       <w:r>
@@ -925,7 +941,7 @@
     </w:p>
     <w:p>
       <w:pPr>
-        <w:spacing w:before="100" w:beforeAutospacing="1" w:after="100" w:afterAutospacing="1"/>
+        <w:spacing w:before="100" w:beforeAutospacing="1" w:after="100" w:afterAutospacing="1" w:line="480" w:lineRule="auto"/>
         <w:jc w:val="both"/>
         <w:rPr>
           <w:noProof/>
@@ -971,7 +987,7 @@
     </w:p>
     <w:p>
       <w:pPr>
-        <w:spacing w:before="100" w:beforeAutospacing="1" w:after="100" w:afterAutospacing="1"/>
+        <w:spacing w:before="100" w:beforeAutospacing="1" w:after="100" w:afterAutospacing="1" w:line="480" w:lineRule="auto"/>
         <w:jc w:val="both"/>
         <w:rPr>
           <w:noProof/>
@@ -992,7 +1008,15 @@
           <w:noProof/>
           <w:lang w:val="en-US"/>
         </w:rPr>
-        <w:t xml:space="preserve">First, while FIGARCH can model fractional persistence, it is not guaranteed that such persistence exists in all markets; hence the diagnostic stage is crucial. Second, even when persistence is statistically significant, it may or may not translate into better predictive performance or risk estimates. By combining structural diagnostics and model comparison, the study aims to clarify </w:t>
+        <w:t xml:space="preserve">First, while FIGARCH can model fractional persistence, it is not guaranteed that such persistence exists in all markets; hence the diagnostic stage is crucial. Second, even when persistence is statistically significant, it may or may not translate into better predictive performance or risk estimates. By </w:t>
+      </w:r>
+      <w:r>
+        <w:rPr>
+          <w:noProof/>
+          <w:lang w:val="en-US"/>
+        </w:rPr>
+        <w:lastRenderedPageBreak/>
+        <w:t xml:space="preserve">combining structural diagnostics and model comparison, the study aims to clarify </w:t>
       </w:r>
       <w:r>
         <w:rPr>
@@ -1013,7 +1037,7 @@
     </w:p>
     <w:p>
       <w:pPr>
-        <w:spacing w:before="100" w:beforeAutospacing="1" w:after="100" w:afterAutospacing="1"/>
+        <w:spacing w:before="100" w:beforeAutospacing="1" w:after="100" w:afterAutospacing="1" w:line="480" w:lineRule="auto"/>
         <w:jc w:val="both"/>
         <w:rPr>
           <w:noProof/>
@@ -1031,16 +1055,23 @@
     <w:p>
       <w:pPr>
         <w:pStyle w:val="NormalWeb"/>
-        <w:jc w:val="both"/>
-        <w:rPr>
-          <w:lang w:val="en-US"/>
-        </w:rPr>
-      </w:pPr>
-      <w:r>
-        <w:rPr>
-          <w:lang w:val="en-US"/>
-        </w:rPr>
-        <w:t>The paper makes three contributions:</w:t>
+        <w:spacing w:line="480" w:lineRule="auto"/>
+        <w:jc w:val="both"/>
+        <w:rPr>
+          <w:lang w:val="en-US"/>
+        </w:rPr>
+      </w:pPr>
+      <w:r>
+        <w:rPr>
+          <w:lang w:val="en-US"/>
+        </w:rPr>
+        <w:t>The contributions of this paper are threefold</w:t>
+      </w:r>
+      <w:r>
+        <w:rPr>
+          <w:lang w:val="en-US"/>
+        </w:rPr>
+        <w:t>:</w:t>
       </w:r>
     </w:p>
     <w:p>
@@ -1050,6 +1081,7 @@
           <w:ilvl w:val="0"/>
           <w:numId w:val="42"/>
         </w:numPr>
+        <w:spacing w:line="480" w:lineRule="auto"/>
         <w:jc w:val="both"/>
         <w:rPr>
           <w:lang w:val="en-US"/>
@@ -1069,6 +1101,7 @@
           <w:ilvl w:val="0"/>
           <w:numId w:val="42"/>
         </w:numPr>
+        <w:spacing w:line="480" w:lineRule="auto"/>
         <w:jc w:val="both"/>
         <w:rPr>
           <w:lang w:val="en-US"/>
@@ -1088,6 +1121,7 @@
           <w:ilvl w:val="0"/>
           <w:numId w:val="42"/>
         </w:numPr>
+        <w:spacing w:line="480" w:lineRule="auto"/>
         <w:jc w:val="both"/>
         <w:rPr>
           <w:lang w:val="en-US"/>
@@ -1102,133 +1136,136 @@
     </w:p>
     <w:p>
       <w:pPr>
-        <w:spacing w:before="100" w:beforeAutospacing="1" w:after="100" w:afterAutospacing="1"/>
-        <w:jc w:val="both"/>
-        <w:rPr>
-          <w:noProof/>
-          <w:lang w:val="en-US"/>
-        </w:rPr>
-      </w:pPr>
-      <w:r>
-        <w:rPr>
+        <w:spacing w:before="100" w:beforeAutospacing="1" w:after="100" w:afterAutospacing="1" w:line="480" w:lineRule="auto"/>
+        <w:jc w:val="both"/>
+        <w:rPr>
+          <w:noProof/>
+          <w:lang w:val="en-US"/>
+        </w:rPr>
+      </w:pPr>
+      <w:r>
+        <w:rPr>
+          <w:lang w:val="en-US"/>
+        </w:rPr>
+        <w:t xml:space="preserve">Building on </w:t>
+      </w:r>
+      <w:r>
+        <w:rPr>
+          <w:lang w:val="en-US"/>
+        </w:rPr>
+        <w:t>the</w:t>
+      </w:r>
+      <w:r>
+        <w:rPr>
+          <w:lang w:val="en-US"/>
+        </w:rPr>
+        <w:t xml:space="preserve"> diagnostic–modelling logic</w:t>
+      </w:r>
+      <w:r>
+        <w:rPr>
+          <w:lang w:val="en-US"/>
+        </w:rPr>
+        <w:t xml:space="preserve"> explained above</w:t>
+      </w:r>
+      <w:r>
+        <w:rPr>
+          <w:lang w:val="en-US"/>
+        </w:rPr>
+        <w:t>, the remainder of the paper is structured as follows</w:t>
+      </w:r>
+      <w:r>
+        <w:rPr>
+          <w:lang w:val="en-US"/>
+        </w:rPr>
+        <w:t>:</w:t>
+      </w:r>
+    </w:p>
+    <w:p>
+      <w:pPr>
+        <w:spacing w:before="100" w:beforeAutospacing="1" w:line="480" w:lineRule="auto"/>
+        <w:jc w:val="both"/>
+        <w:rPr>
+          <w:noProof/>
+          <w:lang w:val="en-US"/>
+        </w:rPr>
+      </w:pPr>
+      <w:r>
+        <w:rPr>
+          <w:noProof/>
+          <w:lang w:val="en-US"/>
+        </w:rPr>
+        <w:t>Section 2 describes the data and preliminary diagnostics, including evidence of multifractality.</w:t>
+      </w:r>
+    </w:p>
+    <w:p>
+      <w:pPr>
+        <w:spacing w:line="480" w:lineRule="auto"/>
+        <w:jc w:val="both"/>
+        <w:rPr>
+          <w:noProof/>
+          <w:lang w:val="en-US"/>
+        </w:rPr>
+      </w:pPr>
+      <w:r>
+        <w:rPr>
+          <w:noProof/>
+          <w:lang w:val="en-US"/>
+        </w:rPr>
+        <w:t xml:space="preserve">Section 3 outlines the econometric methodology, estimation, and evaluation </w:t>
+      </w:r>
+      <w:r>
+        <w:rPr>
+          <w:noProof/>
+          <w:lang w:val="en-US"/>
+        </w:rPr>
+        <w:t>criterio.</w:t>
+      </w:r>
+    </w:p>
+    <w:p>
+      <w:pPr>
+        <w:spacing w:line="480" w:lineRule="auto"/>
+        <w:jc w:val="both"/>
+        <w:rPr>
+          <w:noProof/>
+          <w:lang w:val="en-US"/>
+        </w:rPr>
+      </w:pPr>
+      <w:r>
+        <w:rPr>
+          <w:noProof/>
+          <w:lang w:val="en-US"/>
+        </w:rPr>
+        <w:t>Section 4 presents empirical results, while Section 5 focuses on the risk-based evaluation through VaR backtesting</w:t>
+      </w:r>
+      <w:r>
+        <w:rPr>
+          <w:noProof/>
+          <w:lang w:val="en-US"/>
+        </w:rPr>
+        <w:t xml:space="preserve">. </w:t>
+      </w:r>
+    </w:p>
+    <w:p>
+      <w:pPr>
+        <w:spacing w:line="480" w:lineRule="auto"/>
+        <w:jc w:val="both"/>
+        <w:rPr>
+          <w:noProof/>
+          <w:lang w:val="en-US"/>
+        </w:rPr>
+      </w:pPr>
+      <w:r>
+        <w:rPr>
+          <w:noProof/>
           <w:lang w:val="en-US"/>
         </w:rPr>
         <w:lastRenderedPageBreak/>
-        <w:t xml:space="preserve">Building on </w:t>
-      </w:r>
-      <w:r>
-        <w:rPr>
-          <w:lang w:val="en-US"/>
-        </w:rPr>
-        <w:t>the</w:t>
-      </w:r>
-      <w:r>
-        <w:rPr>
-          <w:lang w:val="en-US"/>
-        </w:rPr>
-        <w:t xml:space="preserve"> diagnostic–modelling logic</w:t>
-      </w:r>
-      <w:r>
-        <w:rPr>
-          <w:lang w:val="en-US"/>
-        </w:rPr>
-        <w:t xml:space="preserve"> explained above</w:t>
-      </w:r>
-      <w:r>
-        <w:rPr>
-          <w:lang w:val="en-US"/>
-        </w:rPr>
-        <w:t>, the remainder of the paper is structured as follows</w:t>
-      </w:r>
-      <w:r>
-        <w:rPr>
-          <w:lang w:val="en-US"/>
-        </w:rPr>
-        <w:t>:</w:t>
-      </w:r>
-    </w:p>
-    <w:p>
-      <w:pPr>
-        <w:spacing w:before="100" w:beforeAutospacing="1"/>
-        <w:jc w:val="both"/>
-        <w:rPr>
-          <w:noProof/>
-          <w:lang w:val="en-US"/>
-        </w:rPr>
-      </w:pPr>
-      <w:r>
-        <w:rPr>
-          <w:noProof/>
-          <w:lang w:val="en-US"/>
-        </w:rPr>
-        <w:t>Section 2 describes the data and preliminary diagnostics, including evidence of multifractality.</w:t>
-      </w:r>
-    </w:p>
-    <w:p>
-      <w:pPr>
-        <w:jc w:val="both"/>
-        <w:rPr>
-          <w:noProof/>
-          <w:lang w:val="en-US"/>
-        </w:rPr>
-      </w:pPr>
-      <w:r>
-        <w:rPr>
-          <w:noProof/>
-          <w:lang w:val="en-US"/>
-        </w:rPr>
-        <w:t xml:space="preserve">Section 3 outlines the econometric methodology, estimation, and evaluation </w:t>
-      </w:r>
-      <w:r>
-        <w:rPr>
-          <w:noProof/>
-          <w:lang w:val="en-US"/>
-        </w:rPr>
-        <w:t>criterio.</w:t>
-      </w:r>
-    </w:p>
-    <w:p>
-      <w:pPr>
-        <w:jc w:val="both"/>
-        <w:rPr>
-          <w:noProof/>
-          <w:lang w:val="en-US"/>
-        </w:rPr>
-      </w:pPr>
-      <w:r>
-        <w:rPr>
-          <w:noProof/>
-          <w:lang w:val="en-US"/>
-        </w:rPr>
-        <w:t>Section 4 presents empirical results, while Section 5 focuses on the risk-based evaluation through VaR backtesting</w:t>
-      </w:r>
-      <w:r>
-        <w:rPr>
-          <w:noProof/>
-          <w:lang w:val="en-US"/>
-        </w:rPr>
-        <w:t xml:space="preserve">. </w:t>
-      </w:r>
-    </w:p>
-    <w:p>
-      <w:pPr>
-        <w:jc w:val="both"/>
-        <w:rPr>
-          <w:noProof/>
-          <w:lang w:val="en-US"/>
-        </w:rPr>
-      </w:pPr>
-      <w:r>
-        <w:rPr>
-          <w:noProof/>
-          <w:lang w:val="en-US"/>
-        </w:rPr>
         <w:t>Section 6 discusses broader implications, robustness, and computational aspects.</w:t>
       </w:r>
     </w:p>
     <w:p>
       <w:pPr>
-        <w:spacing w:after="100" w:afterAutospacing="1"/>
+        <w:spacing w:after="100" w:afterAutospacing="1" w:line="480" w:lineRule="auto"/>
         <w:jc w:val="both"/>
         <w:rPr>
           <w:noProof/>
@@ -1245,7 +1282,7 @@
     </w:p>
     <w:p>
       <w:pPr>
-        <w:spacing w:before="100" w:beforeAutospacing="1" w:after="100" w:afterAutospacing="1"/>
+        <w:spacing w:before="100" w:beforeAutospacing="1" w:after="100" w:afterAutospacing="1" w:line="480" w:lineRule="auto"/>
         <w:jc w:val="both"/>
         <w:outlineLvl w:val="1"/>
         <w:rPr>
@@ -1271,7 +1308,7 @@
     </w:p>
     <w:p>
       <w:pPr>
-        <w:spacing w:before="100" w:beforeAutospacing="1" w:after="100" w:afterAutospacing="1"/>
+        <w:spacing w:before="100" w:beforeAutospacing="1" w:after="100" w:afterAutospacing="1" w:line="480" w:lineRule="auto"/>
         <w:jc w:val="both"/>
         <w:outlineLvl w:val="2"/>
         <w:rPr>
@@ -1297,7 +1334,7 @@
     </w:p>
     <w:p>
       <w:pPr>
-        <w:spacing w:before="100" w:beforeAutospacing="1" w:after="100" w:afterAutospacing="1"/>
+        <w:spacing w:before="100" w:beforeAutospacing="1" w:after="100" w:afterAutospacing="1" w:line="480" w:lineRule="auto"/>
         <w:jc w:val="both"/>
         <w:rPr>
           <w:lang w:val="en-US"/>
@@ -1312,7 +1349,7 @@
     </w:p>
     <w:p>
       <w:pPr>
-        <w:spacing w:before="100" w:beforeAutospacing="1" w:after="100" w:afterAutospacing="1"/>
+        <w:spacing w:before="100" w:beforeAutospacing="1" w:after="100" w:afterAutospacing="1" w:line="480" w:lineRule="auto"/>
         <w:jc w:val="both"/>
         <w:rPr>
           <w:lang w:val="en-US"/>
@@ -1421,7 +1458,7 @@
     </w:p>
     <w:p>
       <w:pPr>
-        <w:spacing w:before="100" w:beforeAutospacing="1" w:after="100" w:afterAutospacing="1"/>
+        <w:spacing w:before="100" w:beforeAutospacing="1" w:after="100" w:afterAutospacing="1" w:line="480" w:lineRule="auto"/>
         <w:jc w:val="both"/>
         <w:rPr>
           <w:lang w:val="en-US"/>
@@ -1450,6 +1487,7 @@
     </w:p>
     <w:p>
       <w:pPr>
+        <w:spacing w:line="480" w:lineRule="auto"/>
         <w:jc w:val="both"/>
         <w:rPr>
           <w:lang w:val="en-US"/>
@@ -1608,16 +1646,17 @@
     </w:p>
     <w:p>
       <w:pPr>
-        <w:spacing w:before="100" w:beforeAutospacing="1" w:after="100" w:afterAutospacing="1"/>
-        <w:jc w:val="both"/>
-        <w:rPr>
-          <w:lang w:val="en-US"/>
-        </w:rPr>
-      </w:pPr>
-      <w:r>
-        <w:rPr>
-          <w:lang w:val="en-US"/>
-        </w:rPr>
+        <w:spacing w:before="100" w:beforeAutospacing="1" w:after="100" w:afterAutospacing="1" w:line="480" w:lineRule="auto"/>
+        <w:jc w:val="both"/>
+        <w:rPr>
+          <w:lang w:val="en-US"/>
+        </w:rPr>
+      </w:pPr>
+      <w:r>
+        <w:rPr>
+          <w:lang w:val="en-US"/>
+        </w:rPr>
+        <w:lastRenderedPageBreak/>
         <w:t xml:space="preserve">where </w:t>
       </w:r>
       <m:oMath>
@@ -1691,7 +1730,7 @@
     </w:p>
     <w:p>
       <w:pPr>
-        <w:spacing w:before="100" w:beforeAutospacing="1" w:after="100" w:afterAutospacing="1"/>
+        <w:spacing w:before="100" w:beforeAutospacing="1" w:after="100" w:afterAutospacing="1" w:line="480" w:lineRule="auto"/>
         <w:jc w:val="both"/>
         <w:rPr>
           <w:lang w:val="en-US"/>
@@ -1718,7 +1757,7 @@
     </w:p>
     <w:p>
       <w:pPr>
-        <w:spacing w:before="100" w:beforeAutospacing="1" w:after="100" w:afterAutospacing="1"/>
+        <w:spacing w:before="100" w:beforeAutospacing="1" w:after="100" w:afterAutospacing="1" w:line="480" w:lineRule="auto"/>
         <w:jc w:val="both"/>
         <w:rPr>
           <w:noProof/>
@@ -1767,19 +1806,18 @@
     </w:p>
     <w:p>
       <w:pPr>
-        <w:spacing w:before="100" w:beforeAutospacing="1" w:after="100" w:afterAutospacing="1"/>
-        <w:jc w:val="both"/>
-        <w:rPr>
-          <w:noProof/>
-          <w:lang w:val="en-US"/>
-        </w:rPr>
-      </w:pPr>
-      <w:r>
-        <w:rPr>
-          <w:noProof/>
-          <w:lang w:val="en-US"/>
-        </w:rPr>
-        <w:lastRenderedPageBreak/>
+        <w:spacing w:before="100" w:beforeAutospacing="1" w:after="100" w:afterAutospacing="1" w:line="480" w:lineRule="auto"/>
+        <w:jc w:val="both"/>
+        <w:rPr>
+          <w:noProof/>
+          <w:lang w:val="en-US"/>
+        </w:rPr>
+      </w:pPr>
+      <w:r>
+        <w:rPr>
+          <w:noProof/>
+          <w:lang w:val="en-US"/>
+        </w:rPr>
         <w:t xml:space="preserve">Visual inspection and the autocorrelation functions of squared returns confirm the well-known pattern of </w:t>
       </w:r>
       <w:r>
@@ -1801,7 +1839,7 @@
     </w:p>
     <w:p>
       <w:pPr>
-        <w:spacing w:before="100" w:beforeAutospacing="1" w:after="100" w:afterAutospacing="1"/>
+        <w:spacing w:before="100" w:beforeAutospacing="1" w:after="100" w:afterAutospacing="1" w:line="480" w:lineRule="auto"/>
         <w:jc w:val="both"/>
         <w:outlineLvl w:val="2"/>
         <w:rPr>
@@ -1828,6 +1866,7 @@
     <w:p>
       <w:pPr>
         <w:pStyle w:val="NormalWeb"/>
+        <w:spacing w:line="480" w:lineRule="auto"/>
         <w:jc w:val="both"/>
         <w:rPr>
           <w:lang w:val="en-US"/>
@@ -1843,21 +1882,24 @@
     <w:p>
       <w:pPr>
         <w:pStyle w:val="NormalWeb"/>
-        <w:jc w:val="both"/>
-        <w:rPr>
-          <w:lang w:val="en-US"/>
-        </w:rPr>
-      </w:pPr>
-      <w:r>
-        <w:rPr>
-          <w:lang w:val="en-US"/>
-        </w:rPr>
+        <w:spacing w:line="480" w:lineRule="auto"/>
+        <w:jc w:val="both"/>
+        <w:rPr>
+          <w:lang w:val="en-US"/>
+        </w:rPr>
+      </w:pPr>
+      <w:r>
+        <w:rPr>
+          <w:lang w:val="en-US"/>
+        </w:rPr>
+        <w:lastRenderedPageBreak/>
         <w:t xml:space="preserve">Volatility, however, is clearly time-varying. Rolling estimates of realized volatility computed over 100-day windows show pronounced swings across the sample, and the autocorrelation functions of squared returns decay slowly rather than vanishing quickly. </w:t>
       </w:r>
     </w:p>
     <w:p>
       <w:pPr>
         <w:pStyle w:val="NormalWeb"/>
+        <w:spacing w:line="480" w:lineRule="auto"/>
         <w:jc w:val="both"/>
         <w:rPr>
           <w:lang w:val="en-US"/>
@@ -1884,7 +1926,7 @@
     </w:p>
     <w:p>
       <w:pPr>
-        <w:spacing w:before="100" w:beforeAutospacing="1" w:after="100" w:afterAutospacing="1"/>
+        <w:spacing w:before="100" w:beforeAutospacing="1" w:after="100" w:afterAutospacing="1" w:line="480" w:lineRule="auto"/>
         <w:jc w:val="both"/>
         <w:outlineLvl w:val="2"/>
         <w:rPr>
@@ -1899,7 +1941,7 @@
     </w:p>
     <w:p>
       <w:pPr>
-        <w:spacing w:before="100" w:beforeAutospacing="1" w:after="100" w:afterAutospacing="1"/>
+        <w:spacing w:before="100" w:beforeAutospacing="1" w:after="100" w:afterAutospacing="1" w:line="480" w:lineRule="auto"/>
         <w:jc w:val="both"/>
         <w:outlineLvl w:val="2"/>
         <w:rPr>
@@ -1925,7 +1967,7 @@
     </w:p>
     <w:p>
       <w:pPr>
-        <w:spacing w:before="100" w:beforeAutospacing="1" w:after="100" w:afterAutospacing="1"/>
+        <w:spacing w:before="100" w:beforeAutospacing="1" w:after="100" w:afterAutospacing="1" w:line="480" w:lineRule="auto"/>
         <w:jc w:val="both"/>
         <w:rPr>
           <w:noProof/>
@@ -1990,7 +2032,7 @@
     </w:p>
     <w:p>
       <w:pPr>
-        <w:spacing w:before="100" w:beforeAutospacing="1" w:after="100" w:afterAutospacing="1"/>
+        <w:spacing w:before="100" w:beforeAutospacing="1" w:after="100" w:afterAutospacing="1" w:line="480" w:lineRule="auto"/>
         <w:jc w:val="both"/>
         <w:outlineLvl w:val="3"/>
         <w:rPr>
@@ -2013,6 +2055,7 @@
     <w:p>
       <w:pPr>
         <w:pStyle w:val="NormalWeb"/>
+        <w:spacing w:line="480" w:lineRule="auto"/>
         <w:jc w:val="both"/>
         <w:rPr>
           <w:lang w:val="en-US"/>
@@ -2133,6 +2176,7 @@
     <w:p>
       <w:pPr>
         <w:pStyle w:val="NormalWeb"/>
+        <w:spacing w:line="480" w:lineRule="auto"/>
         <w:jc w:val="both"/>
         <w:rPr>
           <w:lang w:val="en-US"/>
@@ -2192,15 +2236,17 @@
     <w:p>
       <w:pPr>
         <w:pStyle w:val="NormalWeb"/>
-        <w:jc w:val="both"/>
-        <w:rPr>
-          <w:lang w:val="en-US"/>
-        </w:rPr>
-      </w:pPr>
-      <w:r>
-        <w:rPr>
-          <w:lang w:val="en-US"/>
-        </w:rPr>
+        <w:spacing w:line="480" w:lineRule="auto"/>
+        <w:jc w:val="both"/>
+        <w:rPr>
+          <w:lang w:val="en-US"/>
+        </w:rPr>
+      </w:pPr>
+      <w:r>
+        <w:rPr>
+          <w:lang w:val="en-US"/>
+        </w:rPr>
+        <w:lastRenderedPageBreak/>
         <w:t xml:space="preserve">For </w:t>
       </w:r>
       <w:r>
@@ -2267,12 +2313,24 @@
         <w:rPr>
           <w:lang w:val="en-US"/>
         </w:rPr>
-        <w:t xml:space="preserve"> dependence even when the mean dynamics do not. This pattern is consistent with volatility clustering and provides preliminary motivation for long-memory volatility models such as FIGARCH.</w:t>
-      </w:r>
-    </w:p>
-    <w:p>
-      <w:pPr>
-        <w:spacing w:before="100" w:beforeAutospacing="1" w:after="100" w:afterAutospacing="1"/>
+        <w:t xml:space="preserve"> dependence even when the mean dynamics do not. This pattern is </w:t>
+      </w:r>
+      <w:r>
+        <w:rPr>
+          <w:lang w:val="en-US"/>
+        </w:rPr>
+        <w:t xml:space="preserve"> </w:t>
+      </w:r>
+      <w:r>
+        <w:rPr>
+          <w:lang w:val="en-US"/>
+        </w:rPr>
+        <w:t>olatility clustering and provides preliminary motivation for long-memory volatility models such as FIGARCH.</w:t>
+      </w:r>
+    </w:p>
+    <w:p>
+      <w:pPr>
+        <w:spacing w:before="100" w:beforeAutospacing="1" w:after="100" w:afterAutospacing="1" w:line="480" w:lineRule="auto"/>
         <w:jc w:val="both"/>
         <w:outlineLvl w:val="3"/>
         <w:rPr>
@@ -2295,16 +2353,16 @@
     <w:p>
       <w:pPr>
         <w:pStyle w:val="NormalWeb"/>
-        <w:jc w:val="both"/>
-        <w:rPr>
-          <w:lang w:val="en-US"/>
-        </w:rPr>
-      </w:pPr>
-      <w:r>
-        <w:rPr>
-          <w:lang w:val="en-US"/>
-        </w:rPr>
-        <w:lastRenderedPageBreak/>
+        <w:spacing w:line="480" w:lineRule="auto"/>
+        <w:jc w:val="both"/>
+        <w:rPr>
+          <w:lang w:val="en-US"/>
+        </w:rPr>
+      </w:pPr>
+      <w:r>
+        <w:rPr>
+          <w:lang w:val="en-US"/>
+        </w:rPr>
         <w:t xml:space="preserve">The classical R/S statistic can be upward biased in the presence of short-term autocorrelation. To address this, Lo (1991) proposed a modified version that replaces the sample variance with a heteroskedasticity- and autocorrelation-consistent (HAC) estimator. Following Lo’s recommendation, we set the truncation lag to </w:t>
       </w:r>
       <m:oMath>
@@ -2378,6 +2436,7 @@
     <w:p>
       <w:pPr>
         <w:pStyle w:val="NormalWeb"/>
+        <w:spacing w:line="480" w:lineRule="auto"/>
         <w:jc w:val="both"/>
         <w:rPr>
           <w:lang w:val="en-US"/>
@@ -2502,6 +2561,7 @@
     <w:p>
       <w:pPr>
         <w:pStyle w:val="NormalWeb"/>
+        <w:spacing w:line="480" w:lineRule="auto"/>
         <w:jc w:val="both"/>
         <w:rPr>
           <w:lang w:val="en-US"/>
@@ -2554,7 +2614,7 @@
     </w:p>
     <w:p>
       <w:pPr>
-        <w:spacing w:before="100" w:beforeAutospacing="1" w:after="100" w:afterAutospacing="1"/>
+        <w:spacing w:before="100" w:beforeAutospacing="1" w:after="100" w:afterAutospacing="1" w:line="480" w:lineRule="auto"/>
         <w:jc w:val="both"/>
         <w:outlineLvl w:val="3"/>
         <w:rPr>
@@ -2577,6 +2637,7 @@
     <w:p>
       <w:pPr>
         <w:pStyle w:val="NormalWeb"/>
+        <w:spacing w:line="480" w:lineRule="auto"/>
         <w:jc w:val="both"/>
         <w:rPr>
           <w:lang w:val="en-US"/>
@@ -2633,15 +2694,17 @@
     <w:p>
       <w:pPr>
         <w:pStyle w:val="NormalWeb"/>
-        <w:jc w:val="both"/>
-        <w:rPr>
-          <w:lang w:val="en-US"/>
-        </w:rPr>
-      </w:pPr>
-      <w:r>
-        <w:rPr>
-          <w:lang w:val="en-US"/>
-        </w:rPr>
+        <w:spacing w:line="480" w:lineRule="auto"/>
+        <w:jc w:val="both"/>
+        <w:rPr>
+          <w:lang w:val="en-US"/>
+        </w:rPr>
+      </w:pPr>
+      <w:r>
+        <w:rPr>
+          <w:lang w:val="en-US"/>
+        </w:rPr>
+        <w:lastRenderedPageBreak/>
         <w:t xml:space="preserve">MF-DFA computes fluctuation functions </w:t>
       </w:r>
       <m:oMath>
@@ -2920,6 +2983,7 @@
     <w:p>
       <w:pPr>
         <w:pStyle w:val="NormalWeb"/>
+        <w:spacing w:line="480" w:lineRule="auto"/>
         <w:jc w:val="both"/>
         <w:rPr>
           <w:lang w:val="en-US"/>
@@ -2939,6 +3003,7 @@
           <w:ilvl w:val="0"/>
           <w:numId w:val="27"/>
         </w:numPr>
+        <w:spacing w:line="480" w:lineRule="auto"/>
         <w:jc w:val="both"/>
         <w:rPr>
           <w:lang w:val="en-US"/>
@@ -2965,6 +3030,13 @@
             <w:lang w:val="en-US"/>
           </w:rPr>
           <m:t>h(q)</m:t>
+        </m:r>
+        <m:r>
+          <w:rPr>
+            <w:rFonts w:ascii="Cambria Math" w:hAnsi="Cambria Math"/>
+            <w:lang w:val="en-US"/>
+          </w:rPr>
+          <m:t xml:space="preserve"> </m:t>
         </m:r>
       </m:oMath>
       <w:r>
@@ -3055,6 +3127,7 @@
           <w:ilvl w:val="0"/>
           <w:numId w:val="27"/>
         </w:numPr>
+        <w:spacing w:line="480" w:lineRule="auto"/>
         <w:jc w:val="both"/>
         <w:rPr>
           <w:lang w:val="en-US"/>
@@ -3168,6 +3241,7 @@
     <w:p>
       <w:pPr>
         <w:pStyle w:val="NormalWeb"/>
+        <w:spacing w:line="480" w:lineRule="auto"/>
         <w:jc w:val="both"/>
         <w:rPr>
           <w:lang w:val="en-US"/>
@@ -3202,16 +3276,17 @@
     </w:p>
     <w:p>
       <w:pPr>
-        <w:jc w:val="both"/>
-        <w:rPr>
-          <w:noProof/>
-          <w:lang w:val="en-US"/>
-        </w:rPr>
-      </w:pPr>
-    </w:p>
-    <w:p>
-      <w:pPr>
-        <w:spacing w:before="100" w:beforeAutospacing="1" w:after="100" w:afterAutospacing="1"/>
+        <w:spacing w:line="480" w:lineRule="auto"/>
+        <w:jc w:val="both"/>
+        <w:rPr>
+          <w:noProof/>
+          <w:lang w:val="en-US"/>
+        </w:rPr>
+      </w:pPr>
+    </w:p>
+    <w:p>
+      <w:pPr>
+        <w:spacing w:before="100" w:beforeAutospacing="1" w:after="100" w:afterAutospacing="1" w:line="480" w:lineRule="auto"/>
         <w:jc w:val="both"/>
         <w:outlineLvl w:val="2"/>
         <w:rPr>
@@ -3238,6 +3313,7 @@
     <w:p>
       <w:pPr>
         <w:pStyle w:val="NormalWeb"/>
+        <w:spacing w:line="480" w:lineRule="auto"/>
         <w:jc w:val="both"/>
         <w:rPr>
           <w:lang w:val="en-US"/>
@@ -3257,6 +3333,7 @@
           <w:ilvl w:val="0"/>
           <w:numId w:val="28"/>
         </w:numPr>
+        <w:spacing w:line="480" w:lineRule="auto"/>
         <w:jc w:val="both"/>
         <w:rPr>
           <w:lang w:val="en-US"/>
@@ -3319,6 +3396,7 @@
           <w:ilvl w:val="0"/>
           <w:numId w:val="28"/>
         </w:numPr>
+        <w:spacing w:line="480" w:lineRule="auto"/>
         <w:jc w:val="both"/>
         <w:rPr>
           <w:lang w:val="en-US"/>
@@ -3377,6 +3455,7 @@
           <w:ilvl w:val="0"/>
           <w:numId w:val="28"/>
         </w:numPr>
+        <w:spacing w:line="480" w:lineRule="auto"/>
         <w:jc w:val="both"/>
         <w:rPr>
           <w:lang w:val="en-US"/>
@@ -3443,7 +3522,7 @@
     </w:p>
     <w:p>
       <w:pPr>
-        <w:spacing w:before="100" w:beforeAutospacing="1" w:after="100" w:afterAutospacing="1"/>
+        <w:spacing w:before="100" w:beforeAutospacing="1" w:after="100" w:afterAutospacing="1" w:line="480" w:lineRule="auto"/>
         <w:jc w:val="both"/>
         <w:outlineLvl w:val="1"/>
         <w:rPr>
@@ -3471,14 +3550,14 @@
     </w:p>
     <w:p>
       <w:pPr>
-        <w:spacing w:before="100" w:beforeAutospacing="1" w:after="100" w:afterAutospacing="1"/>
+        <w:spacing w:before="100" w:beforeAutospacing="1" w:after="100" w:afterAutospacing="1" w:line="480" w:lineRule="auto"/>
         <w:jc w:val="both"/>
         <w:outlineLvl w:val="1"/>
       </w:pPr>
     </w:p>
     <w:p>
       <w:pPr>
-        <w:spacing w:before="100" w:beforeAutospacing="1" w:after="100" w:afterAutospacing="1"/>
+        <w:spacing w:before="100" w:beforeAutospacing="1" w:after="100" w:afterAutospacing="1" w:line="480" w:lineRule="auto"/>
         <w:jc w:val="both"/>
         <w:outlineLvl w:val="1"/>
         <w:rPr>
@@ -3505,6 +3584,7 @@
     <w:p>
       <w:pPr>
         <w:pStyle w:val="NormalWeb"/>
+        <w:spacing w:line="480" w:lineRule="auto"/>
         <w:jc w:val="both"/>
         <w:rPr>
           <w:lang w:val="en-US"/>
@@ -3526,21 +3606,24 @@
     <w:p>
       <w:pPr>
         <w:pStyle w:val="NormalWeb"/>
-        <w:jc w:val="both"/>
-        <w:rPr>
-          <w:lang w:val="en-US"/>
-        </w:rPr>
-      </w:pPr>
-      <w:r>
-        <w:rPr>
-          <w:lang w:val="en-US"/>
-        </w:rPr>
+        <w:spacing w:line="480" w:lineRule="auto"/>
+        <w:jc w:val="both"/>
+        <w:rPr>
+          <w:lang w:val="en-US"/>
+        </w:rPr>
+      </w:pPr>
+      <w:r>
+        <w:rPr>
+          <w:lang w:val="en-US"/>
+        </w:rPr>
+        <w:lastRenderedPageBreak/>
         <w:t>The mean equation is modelled with ARIMA/ARFIMA specifications, while conditional variance dynamics are captured using GARCH and FIGARCH models. Estimation is performed by Gaussian quasi–maximum likelihood, and model performance is evaluated through in-sample, forecasting and risk-based criteria.</w:t>
       </w:r>
     </w:p>
     <w:p>
       <w:pPr>
         <w:pStyle w:val="Ttulo2"/>
+        <w:spacing w:line="480" w:lineRule="auto"/>
         <w:jc w:val="both"/>
         <w:rPr>
           <w:rFonts w:ascii="Times New Roman" w:hAnsi="Times New Roman" w:cs="Times New Roman"/>
@@ -3563,6 +3646,7 @@
     <w:p>
       <w:pPr>
         <w:pStyle w:val="NormalWeb"/>
+        <w:spacing w:line="480" w:lineRule="auto"/>
         <w:jc w:val="both"/>
         <w:rPr>
           <w:lang w:val="en-US"/>
@@ -3599,7 +3683,19 @@
         <w:rPr>
           <w:lang w:val="en-US"/>
         </w:rPr>
-        <w:t xml:space="preserve">, enabling a more flexible representation of weak persistence when present. Because the focus of the paper is volatility modelling, the mean equations are kept parsimonious and serve primarily to remove linear autocorrelation before estimating GARCH-type models. Models are estimated by maximum likelihood using the </w:t>
+        <w:t xml:space="preserve">, enabling a more flexible representation of weak persistence when present. Because the focus of the paper is volatility modelling, the mean equations are kept parsimonious and serve primarily to remove </w:t>
+      </w:r>
+      <w:r>
+        <w:rPr>
+          <w:lang w:val="en-US"/>
+        </w:rPr>
+        <w:t xml:space="preserve">residual </w:t>
+      </w:r>
+      <w:r>
+        <w:rPr>
+          <w:lang w:val="en-US"/>
+        </w:rPr>
+        <w:t xml:space="preserve">linear autocorrelation before estimating GARCH-type models. Models are estimated by maximum likelihood using the </w:t>
       </w:r>
       <w:r>
         <w:rPr>
@@ -3631,6 +3727,7 @@
     <w:p>
       <w:pPr>
         <w:pStyle w:val="NormalWeb"/>
+        <w:spacing w:line="480" w:lineRule="auto"/>
         <w:jc w:val="both"/>
         <w:rPr>
           <w:lang w:val="en-US"/>
@@ -3676,6 +3773,7 @@
     <w:p>
       <w:pPr>
         <w:pStyle w:val="Ttulo2"/>
+        <w:spacing w:line="480" w:lineRule="auto"/>
         <w:jc w:val="both"/>
         <w:rPr>
           <w:rFonts w:ascii="Times New Roman" w:hAnsi="Times New Roman" w:cs="Times New Roman"/>
@@ -3692,13 +3790,13 @@
           <w:szCs w:val="27"/>
           <w:lang w:val="en-US"/>
         </w:rPr>
-        <w:lastRenderedPageBreak/>
         <w:t>3.2 GARCH volatility specification</w:t>
       </w:r>
     </w:p>
     <w:p>
       <w:pPr>
         <w:pStyle w:val="NormalWeb"/>
+        <w:spacing w:line="480" w:lineRule="auto"/>
         <w:jc w:val="both"/>
         <w:rPr>
           <w:lang w:val="en-US"/>
@@ -3714,6 +3812,7 @@
     <w:p>
       <w:pPr>
         <w:pStyle w:val="Ttulo2"/>
+        <w:spacing w:line="480" w:lineRule="auto"/>
         <w:jc w:val="both"/>
         <w:rPr>
           <w:rFonts w:ascii="Times New Roman" w:hAnsi="Times New Roman" w:cs="Times New Roman"/>
@@ -3730,12 +3829,14 @@
           <w:szCs w:val="27"/>
           <w:lang w:val="en-US"/>
         </w:rPr>
+        <w:lastRenderedPageBreak/>
         <w:t>3.3 FIGARCH volatility specification</w:t>
       </w:r>
     </w:p>
     <w:p>
       <w:pPr>
         <w:pStyle w:val="NormalWeb"/>
+        <w:spacing w:line="480" w:lineRule="auto"/>
         <w:jc w:val="both"/>
         <w:rPr>
           <w:lang w:val="en-US"/>
@@ -3835,6 +3936,7 @@
     <w:p>
       <w:pPr>
         <w:pStyle w:val="Ttulo2"/>
+        <w:spacing w:line="480" w:lineRule="auto"/>
         <w:jc w:val="both"/>
         <w:rPr>
           <w:rFonts w:ascii="Times New Roman" w:hAnsi="Times New Roman" w:cs="Times New Roman"/>
@@ -3857,6 +3959,7 @@
     <w:p>
       <w:pPr>
         <w:pStyle w:val="NormalWeb"/>
+        <w:spacing w:line="480" w:lineRule="auto"/>
         <w:jc w:val="both"/>
         <w:rPr>
           <w:lang w:val="en-US"/>
@@ -3885,6 +3988,7 @@
     <w:p>
       <w:pPr>
         <w:pStyle w:val="Ttulo2"/>
+        <w:spacing w:line="480" w:lineRule="auto"/>
         <w:jc w:val="both"/>
         <w:rPr>
           <w:rFonts w:ascii="Times New Roman" w:hAnsi="Times New Roman" w:cs="Times New Roman"/>
@@ -3907,6 +4011,7 @@
     <w:p>
       <w:pPr>
         <w:pStyle w:val="NormalWeb"/>
+        <w:spacing w:line="480" w:lineRule="auto"/>
         <w:jc w:val="both"/>
         <w:rPr>
           <w:lang w:val="en-US"/>
@@ -3926,6 +4031,7 @@
           <w:ilvl w:val="0"/>
           <w:numId w:val="31"/>
         </w:numPr>
+        <w:spacing w:line="480" w:lineRule="auto"/>
         <w:jc w:val="both"/>
         <w:rPr>
           <w:lang w:val="en-US"/>
@@ -3953,6 +4059,7 @@
           <w:ilvl w:val="0"/>
           <w:numId w:val="31"/>
         </w:numPr>
+        <w:spacing w:line="480" w:lineRule="auto"/>
         <w:jc w:val="both"/>
         <w:rPr>
           <w:lang w:val="en-US"/>
@@ -3980,6 +4087,7 @@
           <w:ilvl w:val="0"/>
           <w:numId w:val="31"/>
         </w:numPr>
+        <w:spacing w:line="480" w:lineRule="auto"/>
         <w:jc w:val="both"/>
         <w:rPr>
           <w:lang w:val="en-US"/>
@@ -4003,21 +4111,24 @@
     <w:p>
       <w:pPr>
         <w:pStyle w:val="NormalWeb"/>
-        <w:jc w:val="both"/>
-        <w:rPr>
-          <w:lang w:val="en-US"/>
-        </w:rPr>
-      </w:pPr>
-      <w:r>
-        <w:rPr>
-          <w:lang w:val="en-US"/>
-        </w:rPr>
+        <w:spacing w:line="480" w:lineRule="auto"/>
+        <w:jc w:val="both"/>
+        <w:rPr>
+          <w:lang w:val="en-US"/>
+        </w:rPr>
+      </w:pPr>
+      <w:r>
+        <w:rPr>
+          <w:lang w:val="en-US"/>
+        </w:rPr>
+        <w:lastRenderedPageBreak/>
         <w:t>These criteria jointly assess statistical fit and practical relevance.</w:t>
       </w:r>
     </w:p>
     <w:p>
       <w:pPr>
         <w:pStyle w:val="NormalWeb"/>
+        <w:spacing w:line="480" w:lineRule="auto"/>
         <w:jc w:val="both"/>
         <w:rPr>
           <w:lang w:val="en-US"/>
@@ -4081,6 +4192,7 @@
     <w:p>
       <w:pPr>
         <w:pStyle w:val="Ttulo3"/>
+        <w:spacing w:line="480" w:lineRule="auto"/>
         <w:jc w:val="both"/>
         <w:rPr>
           <w:rFonts w:cs="Times New Roman"/>
@@ -4103,28 +4215,35 @@
     <w:p>
       <w:pPr>
         <w:pStyle w:val="NormalWeb"/>
-        <w:jc w:val="both"/>
-        <w:rPr>
-          <w:lang w:val="en-US"/>
-        </w:rPr>
-      </w:pPr>
-      <w:r>
-        <w:rPr>
-          <w:lang w:val="en-US"/>
-        </w:rPr>
-        <w:t xml:space="preserve">We focus on one-step-ahead volatility forecasts, which represent the standard benchmark in the volatility-forecasting literature and the basis of most risk-management applications. Multi-step forecasts are not considered because they compound parameter and filtering uncertainty, causing differences between models to be dominated by accumulated noise rather than by genuine persistence effects. Prior evidence shows that fractional models offer limited improvements at short or medium horizons, as tail-risk forecasts depend </w:t>
-      </w:r>
-      <w:r>
-        <w:rPr>
-          <w:lang w:val="en-US"/>
-        </w:rPr>
-        <w:lastRenderedPageBreak/>
-        <w:t>primarily on volatility levels and innovation distributions rather than on fine details of persistence. One-step-ahead forecasting therefore provides a clean and widely accepted basis for comparing GARCH and FIGARCH.</w:t>
+        <w:spacing w:line="480" w:lineRule="auto"/>
+        <w:jc w:val="both"/>
+        <w:rPr>
+          <w:lang w:val="en-US"/>
+        </w:rPr>
+      </w:pPr>
+      <w:r>
+        <w:rPr>
+          <w:lang w:val="en-US"/>
+        </w:rPr>
+        <w:t>We focus on one-step-ahead volatility forecasts, which represent the standard benchmark in the volatility-forecasting literature and the basis of most risk-management applications. Multi-step forecasts are not considered</w:t>
+      </w:r>
+      <w:r>
+        <w:rPr>
+          <w:lang w:val="en-US"/>
+        </w:rPr>
+        <w:t>,</w:t>
+      </w:r>
+      <w:r>
+        <w:rPr>
+          <w:lang w:val="en-US"/>
+        </w:rPr>
+        <w:t xml:space="preserve"> because they compound parameter and filtering uncertainty, causing differences between models to be dominated by accumulated noise rather than by genuine persistence effects. Prior evidence shows that fractional models offer limited improvements at short or medium horizons, as tail-risk forecasts depend primarily on volatility levels and innovation distributions rather than on fine details of persistence. One-step-ahead forecasting therefore provides a clean and widely accepted basis for comparing GARCH and FIGARCH.</w:t>
       </w:r>
     </w:p>
     <w:p>
       <w:pPr>
         <w:pStyle w:val="Ttulo2"/>
+        <w:spacing w:line="480" w:lineRule="auto"/>
         <w:jc w:val="both"/>
         <w:rPr>
           <w:rFonts w:ascii="Times New Roman" w:hAnsi="Times New Roman" w:cs="Times New Roman"/>
@@ -4147,6 +4266,7 @@
     <w:p>
       <w:pPr>
         <w:pStyle w:val="NormalWeb"/>
+        <w:spacing w:line="480" w:lineRule="auto"/>
         <w:jc w:val="both"/>
         <w:rPr>
           <w:lang w:val="en-US"/>
@@ -4200,6 +4320,7 @@
     <w:p>
       <w:pPr>
         <w:pStyle w:val="Ttulo2"/>
+        <w:spacing w:line="480" w:lineRule="auto"/>
         <w:jc w:val="both"/>
         <w:rPr>
           <w:rFonts w:ascii="Times New Roman" w:hAnsi="Times New Roman" w:cs="Times New Roman"/>
@@ -4216,6 +4337,7 @@
           <w:szCs w:val="27"/>
           <w:lang w:val="en-US"/>
         </w:rPr>
+        <w:lastRenderedPageBreak/>
         <w:t>3.</w:t>
       </w:r>
       <w:r>
@@ -4272,6 +4394,7 @@
     <w:p>
       <w:pPr>
         <w:pStyle w:val="NormalWeb"/>
+        <w:spacing w:line="480" w:lineRule="auto"/>
         <w:jc w:val="both"/>
         <w:rPr>
           <w:lang w:val="en-US"/>
@@ -4293,6 +4416,7 @@
     <w:p>
       <w:pPr>
         <w:pStyle w:val="NormalWeb"/>
+        <w:spacing w:line="480" w:lineRule="auto"/>
         <w:jc w:val="both"/>
         <w:rPr>
           <w:lang w:val="en-US"/>
@@ -4336,6 +4460,7 @@
     <w:p>
       <w:pPr>
         <w:pStyle w:val="NormalWeb"/>
+        <w:spacing w:line="480" w:lineRule="auto"/>
         <w:jc w:val="both"/>
         <w:rPr>
           <w:lang w:val="en-US"/>
@@ -4356,6 +4481,7 @@
           <w:ilvl w:val="0"/>
           <w:numId w:val="37"/>
         </w:numPr>
+        <w:spacing w:line="480" w:lineRule="auto"/>
         <w:jc w:val="both"/>
         <w:rPr>
           <w:lang w:val="en-US"/>
@@ -4383,6 +4509,7 @@
           <w:ilvl w:val="0"/>
           <w:numId w:val="37"/>
         </w:numPr>
+        <w:spacing w:line="480" w:lineRule="auto"/>
         <w:jc w:val="both"/>
         <w:rPr>
           <w:lang w:val="en-US"/>
@@ -4406,6 +4533,7 @@
     <w:p>
       <w:pPr>
         <w:pStyle w:val="NormalWeb"/>
+        <w:spacing w:line="480" w:lineRule="auto"/>
         <w:jc w:val="both"/>
         <w:rPr>
           <w:lang w:val="en-US"/>
@@ -4427,6 +4555,7 @@
     <w:p>
       <w:pPr>
         <w:pStyle w:val="NormalWeb"/>
+        <w:spacing w:line="480" w:lineRule="auto"/>
         <w:jc w:val="both"/>
         <w:rPr>
           <w:lang w:val="en-US"/>
@@ -4470,6 +4599,7 @@
     <w:p>
       <w:pPr>
         <w:pStyle w:val="NormalWeb"/>
+        <w:spacing w:line="480" w:lineRule="auto"/>
       </w:pPr>
       <w:r>
         <w:rPr>
@@ -4529,6 +4659,7 @@
     <w:p>
       <w:pPr>
         <w:pStyle w:val="NormalWeb"/>
+        <w:spacing w:line="480" w:lineRule="auto"/>
         <w:jc w:val="both"/>
         <w:rPr>
           <w:lang w:val="en-US"/>
@@ -4543,7 +4674,7 @@
     </w:p>
     <w:p>
       <w:pPr>
-        <w:spacing w:before="100" w:beforeAutospacing="1" w:after="100" w:afterAutospacing="1"/>
+        <w:spacing w:before="100" w:beforeAutospacing="1" w:after="100" w:afterAutospacing="1" w:line="480" w:lineRule="auto"/>
         <w:jc w:val="both"/>
         <w:outlineLvl w:val="1"/>
         <w:rPr>
@@ -4569,7 +4700,7 @@
     </w:p>
     <w:p>
       <w:pPr>
-        <w:spacing w:before="100" w:beforeAutospacing="1" w:after="100" w:afterAutospacing="1"/>
+        <w:spacing w:before="100" w:beforeAutospacing="1" w:after="100" w:afterAutospacing="1" w:line="480" w:lineRule="auto"/>
         <w:jc w:val="both"/>
         <w:rPr>
           <w:lang w:val="en-US"/>
@@ -4591,6 +4722,7 @@
         <w:rPr>
           <w:lang w:val="en-US"/>
         </w:rPr>
+        <w:lastRenderedPageBreak/>
         <w:t xml:space="preserve">differencing parameter </w:t>
       </w:r>
       <w:r>
@@ -4622,41 +4754,34 @@
     </w:p>
     <w:p>
       <w:pPr>
-        <w:spacing w:before="100" w:beforeAutospacing="1" w:after="100" w:afterAutospacing="1"/>
-        <w:jc w:val="both"/>
-        <w:rPr>
-          <w:noProof/>
-          <w:lang w:val="en-US"/>
-        </w:rPr>
-      </w:pPr>
-      <w:r>
-        <w:rPr>
-          <w:noProof/>
-          <w:lang w:val="en-US"/>
-        </w:rPr>
-        <w:t xml:space="preserve">This section presents the results of the empirical estimations for the five assets under study. It is organized as follows: Section 4.1 reports the in-sample fit and parameter estimates of GARCH and FIGARCH models; Section 4.2 analyzes their out-of-sample </w:t>
-      </w:r>
-      <w:r>
-        <w:rPr>
-          <w:noProof/>
-          <w:lang w:val="en-US"/>
-        </w:rPr>
-        <w:lastRenderedPageBreak/>
-        <w:t>forecasting accuracy; Section 4.3 discusses the structural consistency of FIGARCH with the multifractal evidence obtained in Section 2; and Section 4.4 examines the particular case of Tesla, where FIGARCH collapses to the IGARCH limit.</w:t>
-      </w:r>
-    </w:p>
-    <w:p>
-      <w:pPr>
-        <w:jc w:val="both"/>
-        <w:rPr>
-          <w:noProof/>
-          <w:lang w:val="en-US"/>
-        </w:rPr>
-      </w:pPr>
-    </w:p>
-    <w:p>
-      <w:pPr>
-        <w:spacing w:before="100" w:beforeAutospacing="1" w:after="100" w:afterAutospacing="1"/>
+        <w:spacing w:before="100" w:beforeAutospacing="1" w:after="100" w:afterAutospacing="1" w:line="480" w:lineRule="auto"/>
+        <w:jc w:val="both"/>
+        <w:rPr>
+          <w:noProof/>
+          <w:lang w:val="en-US"/>
+        </w:rPr>
+      </w:pPr>
+      <w:r>
+        <w:rPr>
+          <w:noProof/>
+          <w:lang w:val="en-US"/>
+        </w:rPr>
+        <w:t>This section presents the results of the empirical estimations for the five assets under study. It is organized as follows: Section 4.1 reports the in-sample fit and parameter estimates of GARCH and FIGARCH models; Section 4.2 analyzes their out-of-sample forecasting accuracy; Section 4.3 discusses the structural consistency of FIGARCH with the multifractal evidence obtained in Section 2; and Section 4.4 examines the particular case of Tesla, where FIGARCH collapses to the IGARCH limit.</w:t>
+      </w:r>
+    </w:p>
+    <w:p>
+      <w:pPr>
+        <w:spacing w:line="480" w:lineRule="auto"/>
+        <w:jc w:val="both"/>
+        <w:rPr>
+          <w:noProof/>
+          <w:lang w:val="en-US"/>
+        </w:rPr>
+      </w:pPr>
+    </w:p>
+    <w:p>
+      <w:pPr>
+        <w:spacing w:before="100" w:beforeAutospacing="1" w:after="100" w:afterAutospacing="1" w:line="480" w:lineRule="auto"/>
         <w:jc w:val="both"/>
         <w:outlineLvl w:val="2"/>
         <w:rPr>
@@ -4682,7 +4807,7 @@
     </w:p>
     <w:p>
       <w:pPr>
-        <w:spacing w:before="100" w:beforeAutospacing="1" w:after="100" w:afterAutospacing="1"/>
+        <w:spacing w:before="100" w:beforeAutospacing="1" w:after="100" w:afterAutospacing="1" w:line="480" w:lineRule="auto"/>
         <w:jc w:val="both"/>
         <w:rPr>
           <w:noProof/>
@@ -4753,7 +4878,7 @@
     </w:p>
     <w:p>
       <w:pPr>
-        <w:spacing w:before="100" w:beforeAutospacing="1" w:after="100" w:afterAutospacing="1"/>
+        <w:spacing w:before="100" w:beforeAutospacing="1" w:after="100" w:afterAutospacing="1" w:line="480" w:lineRule="auto"/>
         <w:jc w:val="both"/>
         <w:rPr>
           <w:noProof/>
@@ -4799,7 +4924,7 @@
     </w:p>
     <w:p>
       <w:pPr>
-        <w:spacing w:before="100" w:beforeAutospacing="1" w:after="100" w:afterAutospacing="1"/>
+        <w:spacing w:before="100" w:beforeAutospacing="1" w:after="100" w:afterAutospacing="1" w:line="480" w:lineRule="auto"/>
         <w:jc w:val="both"/>
         <w:rPr>
           <w:noProof/>
@@ -4818,6 +4943,7 @@
     </w:p>
     <w:p>
       <w:pPr>
+        <w:spacing w:line="480" w:lineRule="auto"/>
         <w:jc w:val="both"/>
         <w:rPr>
           <w:noProof/>
@@ -4830,6 +4956,7 @@
           <w:bCs/>
           <w:lang w:val="en-US"/>
         </w:rPr>
+        <w:lastRenderedPageBreak/>
         <w:t>Table 2</w:t>
       </w:r>
       <w:r>
@@ -4865,7 +4992,7 @@
     </w:p>
     <w:p>
       <w:pPr>
-        <w:spacing w:before="100" w:beforeAutospacing="1" w:after="100" w:afterAutospacing="1"/>
+        <w:spacing w:before="100" w:beforeAutospacing="1" w:after="100" w:afterAutospacing="1" w:line="480" w:lineRule="auto"/>
         <w:jc w:val="both"/>
         <w:outlineLvl w:val="2"/>
         <w:rPr>
@@ -4891,7 +5018,7 @@
     </w:p>
     <w:p>
       <w:pPr>
-        <w:spacing w:before="100" w:beforeAutospacing="1" w:after="100" w:afterAutospacing="1"/>
+        <w:spacing w:before="100" w:beforeAutospacing="1" w:after="100" w:afterAutospacing="1" w:line="480" w:lineRule="auto"/>
         <w:jc w:val="both"/>
         <w:rPr>
           <w:noProof/>
@@ -4924,7 +5051,7 @@
     </w:p>
     <w:p>
       <w:pPr>
-        <w:spacing w:before="100" w:beforeAutospacing="1" w:after="100" w:afterAutospacing="1"/>
+        <w:spacing w:before="100" w:beforeAutospacing="1" w:after="100" w:afterAutospacing="1" w:line="480" w:lineRule="auto"/>
         <w:jc w:val="both"/>
         <w:rPr>
           <w:noProof/>
@@ -5001,7 +5128,7 @@
     </w:p>
     <w:p>
       <w:pPr>
-        <w:spacing w:before="100" w:beforeAutospacing="1" w:after="100" w:afterAutospacing="1"/>
+        <w:spacing w:before="100" w:beforeAutospacing="1" w:after="100" w:afterAutospacing="1" w:line="480" w:lineRule="auto"/>
         <w:jc w:val="both"/>
         <w:rPr>
           <w:noProof/>
@@ -5032,7 +5159,7 @@
     </w:p>
     <w:p>
       <w:pPr>
-        <w:spacing w:before="100" w:beforeAutospacing="1" w:after="100" w:afterAutospacing="1"/>
+        <w:spacing w:before="100" w:beforeAutospacing="1" w:after="100" w:afterAutospacing="1" w:line="480" w:lineRule="auto"/>
         <w:jc w:val="both"/>
         <w:outlineLvl w:val="3"/>
         <w:rPr>
@@ -5054,7 +5181,7 @@
     </w:p>
     <w:p>
       <w:pPr>
-        <w:spacing w:before="100" w:beforeAutospacing="1" w:after="100" w:afterAutospacing="1"/>
+        <w:spacing w:before="100" w:beforeAutospacing="1" w:after="100" w:afterAutospacing="1" w:line="480" w:lineRule="auto"/>
         <w:jc w:val="both"/>
         <w:rPr>
           <w:lang w:val="en-US"/>
@@ -5070,6 +5197,7 @@
     </w:p>
     <w:p>
       <w:pPr>
+        <w:spacing w:line="480" w:lineRule="auto"/>
         <w:jc w:val="both"/>
         <w:rPr>
           <w:noProof/>
@@ -5088,14 +5216,14 @@
           <w:lang w:val="en-US"/>
           <w14:ligatures w14:val="standardContextual"/>
         </w:rPr>
-        <w:pict w14:anchorId="346380A8">
-          <v:rect id="_x0000_i1030" alt="" style="width:425.2pt;height:.05pt;mso-width-percent:0;mso-height-percent:0;mso-width-percent:0;mso-height-percent:0" o:hralign="center" o:hrstd="t" o:hr="t" fillcolor="#a0a0a0" stroked="f"/>
+        <w:pict w14:anchorId="455BBEFD">
+          <v:rect id="_x0000_i1029" alt="" style="width:425.2pt;height:.05pt;mso-width-percent:0;mso-height-percent:0;mso-width-percent:0;mso-height-percent:0" o:hralign="center" o:hrstd="t" o:hr="t" fillcolor="#a0a0a0" stroked="f"/>
         </w:pict>
       </w:r>
     </w:p>
     <w:p>
       <w:pPr>
-        <w:spacing w:before="100" w:beforeAutospacing="1" w:after="100" w:afterAutospacing="1"/>
+        <w:spacing w:before="100" w:beforeAutospacing="1" w:after="100" w:afterAutospacing="1" w:line="480" w:lineRule="auto"/>
         <w:jc w:val="both"/>
         <w:outlineLvl w:val="2"/>
         <w:rPr>
@@ -5121,7 +5249,7 @@
     </w:p>
     <w:p>
       <w:pPr>
-        <w:spacing w:before="100" w:beforeAutospacing="1" w:after="100" w:afterAutospacing="1"/>
+        <w:spacing w:before="100" w:beforeAutospacing="1" w:after="100" w:afterAutospacing="1" w:line="480" w:lineRule="auto"/>
         <w:jc w:val="both"/>
         <w:rPr>
           <w:noProof/>
@@ -5169,7 +5297,7 @@
     </w:p>
     <w:p>
       <w:pPr>
-        <w:spacing w:before="100" w:beforeAutospacing="1" w:after="100" w:afterAutospacing="1"/>
+        <w:spacing w:before="100" w:beforeAutospacing="1" w:after="100" w:afterAutospacing="1" w:line="480" w:lineRule="auto"/>
         <w:jc w:val="both"/>
         <w:rPr>
           <w:noProof/>
@@ -5267,7 +5395,7 @@
     </w:p>
     <w:p>
       <w:pPr>
-        <w:spacing w:before="100" w:beforeAutospacing="1" w:after="100" w:afterAutospacing="1"/>
+        <w:spacing w:before="100" w:beforeAutospacing="1" w:after="100" w:afterAutospacing="1" w:line="480" w:lineRule="auto"/>
         <w:jc w:val="both"/>
         <w:rPr>
           <w:noProof/>
@@ -5408,7 +5536,15 @@
           <w:noProof/>
           <w:lang w:val="en-US"/>
         </w:rPr>
-        <w:t xml:space="preserve">(Bitcoin, BOVESPA) display higher </w:t>
+        <w:t xml:space="preserve">(Bitcoin, BOVESPA) </w:t>
+      </w:r>
+      <w:r>
+        <w:rPr>
+          <w:noProof/>
+          <w:lang w:val="en-US"/>
+        </w:rPr>
+        <w:lastRenderedPageBreak/>
+        <w:t xml:space="preserve">display higher </w:t>
       </w:r>
       <m:oMath>
         <m:r>
@@ -5487,7 +5623,7 @@
     </w:p>
     <w:p>
       <w:pPr>
-        <w:spacing w:before="100" w:beforeAutospacing="1" w:after="100" w:afterAutospacing="1"/>
+        <w:spacing w:before="100" w:beforeAutospacing="1" w:after="100" w:afterAutospacing="1" w:line="480" w:lineRule="auto"/>
         <w:jc w:val="both"/>
         <w:rPr>
           <w:noProof/>
@@ -5520,7 +5656,7 @@
     </w:p>
     <w:p>
       <w:pPr>
-        <w:spacing w:before="100" w:beforeAutospacing="1" w:after="100" w:afterAutospacing="1"/>
+        <w:spacing w:before="100" w:beforeAutospacing="1" w:after="100" w:afterAutospacing="1" w:line="480" w:lineRule="auto"/>
         <w:jc w:val="both"/>
         <w:outlineLvl w:val="3"/>
         <w:rPr>
@@ -5543,6 +5679,7 @@
     <w:p>
       <w:pPr>
         <w:pStyle w:val="NormalWeb"/>
+        <w:spacing w:line="480" w:lineRule="auto"/>
         <w:jc w:val="both"/>
         <w:rPr>
           <w:lang w:val="en-US"/>
@@ -5588,6 +5725,7 @@
     <w:p>
       <w:pPr>
         <w:pStyle w:val="NormalWeb"/>
+        <w:spacing w:line="480" w:lineRule="auto"/>
         <w:jc w:val="both"/>
         <w:rPr>
           <w:lang w:val="en-US"/>
@@ -5602,7 +5740,7 @@
     </w:p>
     <w:p>
       <w:pPr>
-        <w:spacing w:before="100" w:beforeAutospacing="1" w:after="100" w:afterAutospacing="1"/>
+        <w:spacing w:before="100" w:beforeAutospacing="1" w:after="100" w:afterAutospacing="1" w:line="480" w:lineRule="auto"/>
         <w:jc w:val="both"/>
         <w:outlineLvl w:val="2"/>
         <w:rPr>
@@ -5623,13 +5761,12 @@
           <w:szCs w:val="27"/>
           <w:lang w:val="en-US"/>
         </w:rPr>
-        <w:lastRenderedPageBreak/>
         <w:t>4.4. The Tesla case: instability and IGARCH collapse</w:t>
       </w:r>
     </w:p>
     <w:p>
       <w:pPr>
-        <w:spacing w:before="100" w:beforeAutospacing="1" w:after="100" w:afterAutospacing="1"/>
+        <w:spacing w:before="100" w:beforeAutospacing="1" w:after="100" w:afterAutospacing="1" w:line="480" w:lineRule="auto"/>
         <w:jc w:val="both"/>
         <w:rPr>
           <w:noProof/>
@@ -5662,18 +5799,19 @@
     </w:p>
     <w:p>
       <w:pPr>
-        <w:spacing w:before="100" w:beforeAutospacing="1" w:after="100" w:afterAutospacing="1"/>
-        <w:jc w:val="both"/>
-        <w:rPr>
-          <w:noProof/>
-          <w:lang w:val="en-US"/>
-        </w:rPr>
-      </w:pPr>
-      <w:r>
-        <w:rPr>
-          <w:noProof/>
-          <w:lang w:val="en-US"/>
-        </w:rPr>
+        <w:spacing w:before="100" w:beforeAutospacing="1" w:after="100" w:afterAutospacing="1" w:line="480" w:lineRule="auto"/>
+        <w:jc w:val="both"/>
+        <w:rPr>
+          <w:noProof/>
+          <w:lang w:val="en-US"/>
+        </w:rPr>
+      </w:pPr>
+      <w:r>
+        <w:rPr>
+          <w:noProof/>
+          <w:lang w:val="en-US"/>
+        </w:rPr>
+        <w:lastRenderedPageBreak/>
         <w:t xml:space="preserve">During estimation, the FIGARCH model for Tesla frequently produced </w:t>
       </w:r>
       <m:oMath>
@@ -5729,6 +5867,7 @@
     </w:p>
     <w:p>
       <w:pPr>
+        <w:spacing w:line="480" w:lineRule="auto"/>
         <w:jc w:val="both"/>
         <w:rPr>
           <w:noProof/>
@@ -5918,19 +6057,32 @@
     </w:p>
     <w:p>
       <w:pPr>
-        <w:spacing w:before="100" w:beforeAutospacing="1" w:after="100" w:afterAutospacing="1"/>
-        <w:jc w:val="both"/>
-        <w:rPr>
-          <w:noProof/>
-          <w:lang w:val="en-US"/>
-        </w:rPr>
-      </w:pPr>
-      <w:r>
-        <w:rPr>
-          <w:noProof/>
-          <w:lang w:val="en-US"/>
-        </w:rPr>
-        <w:t xml:space="preserve">Although mathematically valid, such a specification </w:t>
+        <w:spacing w:before="100" w:beforeAutospacing="1" w:after="100" w:afterAutospacing="1" w:line="480" w:lineRule="auto"/>
+        <w:jc w:val="both"/>
+        <w:rPr>
+          <w:noProof/>
+          <w:lang w:val="en-US"/>
+        </w:rPr>
+      </w:pPr>
+      <w:r>
+        <w:rPr>
+          <w:noProof/>
+          <w:lang w:val="en-US"/>
+        </w:rPr>
+        <w:t xml:space="preserve">Although </w:t>
+      </w:r>
+      <w:r>
+        <w:rPr>
+          <w:lang w:val="en-US"/>
+        </w:rPr>
+        <w:t>mathematically admissible</w:t>
+      </w:r>
+      <w:r>
+        <w:rPr>
+          <w:noProof/>
+          <w:lang w:val="en-US"/>
+        </w:rPr>
+        <w:t xml:space="preserve">, such a specification </w:t>
       </w:r>
       <w:r>
         <w:rPr>
@@ -5963,7 +6115,7 @@
     </w:p>
     <w:p>
       <w:pPr>
-        <w:spacing w:before="100" w:beforeAutospacing="1" w:after="100" w:afterAutospacing="1"/>
+        <w:spacing w:before="100" w:beforeAutospacing="1" w:after="100" w:afterAutospacing="1" w:line="480" w:lineRule="auto"/>
         <w:jc w:val="both"/>
         <w:rPr>
           <w:noProof/>
@@ -6022,7 +6174,7 @@
     </w:p>
     <w:p>
       <w:pPr>
-        <w:spacing w:before="100" w:beforeAutospacing="1" w:after="100" w:afterAutospacing="1"/>
+        <w:spacing w:before="100" w:beforeAutospacing="1" w:after="100" w:afterAutospacing="1" w:line="480" w:lineRule="auto"/>
         <w:jc w:val="both"/>
         <w:outlineLvl w:val="3"/>
         <w:rPr>
@@ -6044,7 +6196,7 @@
     </w:p>
     <w:p>
       <w:pPr>
-        <w:spacing w:before="100" w:beforeAutospacing="1" w:after="100" w:afterAutospacing="1"/>
+        <w:spacing w:before="100" w:beforeAutospacing="1" w:after="100" w:afterAutospacing="1" w:line="480" w:lineRule="auto"/>
         <w:jc w:val="both"/>
         <w:rPr>
           <w:noProof/>
@@ -6123,23 +6275,25 @@
     </w:p>
     <w:p>
       <w:pPr>
-        <w:spacing w:before="100" w:beforeAutospacing="1" w:after="100" w:afterAutospacing="1"/>
-        <w:jc w:val="both"/>
-        <w:rPr>
-          <w:noProof/>
-          <w:lang w:val="en-US"/>
-        </w:rPr>
-      </w:pPr>
-      <w:r>
-        <w:rPr>
-          <w:noProof/>
-          <w:lang w:val="en-US"/>
-        </w:rPr>
+        <w:spacing w:before="100" w:beforeAutospacing="1" w:after="100" w:afterAutospacing="1" w:line="480" w:lineRule="auto"/>
+        <w:jc w:val="both"/>
+        <w:rPr>
+          <w:noProof/>
+          <w:lang w:val="en-US"/>
+        </w:rPr>
+      </w:pPr>
+      <w:r>
+        <w:rPr>
+          <w:noProof/>
+          <w:lang w:val="en-US"/>
+        </w:rPr>
+        <w:lastRenderedPageBreak/>
         <w:t>In the broader sample, excluding Tesla improves the stability of FIGARCH parameter estimates and their consistency with MF-DFA results. This confirms that the pathology arises from Tesla’s regime-shifting nature, not from the modeling framework itself.</w:t>
       </w:r>
     </w:p>
     <w:p>
       <w:pPr>
+        <w:spacing w:line="480" w:lineRule="auto"/>
         <w:jc w:val="both"/>
         <w:rPr>
           <w:noProof/>
@@ -6152,14 +6306,14 @@
           <w:lang w:val="en-US"/>
           <w14:ligatures w14:val="standardContextual"/>
         </w:rPr>
-        <w:pict w14:anchorId="2F6C24F7">
-          <v:rect id="_x0000_i1029" alt="" style="width:425.2pt;height:.05pt;mso-width-percent:0;mso-height-percent:0;mso-width-percent:0;mso-height-percent:0" o:hralign="center" o:hrstd="t" o:hr="t" fillcolor="#a0a0a0" stroked="f"/>
+        <w:pict w14:anchorId="527BEE6B">
+          <v:rect id="_x0000_i1028" alt="" style="width:425.2pt;height:.05pt;mso-width-percent:0;mso-height-percent:0;mso-width-percent:0;mso-height-percent:0" o:hralign="center" o:hrstd="t" o:hr="t" fillcolor="#a0a0a0" stroked="f"/>
         </w:pict>
       </w:r>
     </w:p>
     <w:p>
       <w:pPr>
-        <w:spacing w:before="100" w:beforeAutospacing="1" w:after="100" w:afterAutospacing="1"/>
+        <w:spacing w:before="100" w:beforeAutospacing="1" w:after="100" w:afterAutospacing="1" w:line="480" w:lineRule="auto"/>
         <w:jc w:val="both"/>
         <w:outlineLvl w:val="2"/>
         <w:rPr>
@@ -6186,6 +6340,7 @@
     <w:p>
       <w:pPr>
         <w:pStyle w:val="NormalWeb"/>
+        <w:spacing w:line="480" w:lineRule="auto"/>
         <w:jc w:val="both"/>
         <w:rPr>
           <w:lang w:val="en-US"/>
@@ -6201,6 +6356,7 @@
     <w:p>
       <w:pPr>
         <w:pStyle w:val="NormalWeb"/>
+        <w:spacing w:line="480" w:lineRule="auto"/>
         <w:jc w:val="both"/>
         <w:rPr>
           <w:lang w:val="en-US"/>
@@ -6224,6 +6380,7 @@
     <w:p>
       <w:pPr>
         <w:pStyle w:val="NormalWeb"/>
+        <w:spacing w:line="480" w:lineRule="auto"/>
         <w:jc w:val="both"/>
         <w:rPr>
           <w:lang w:val="en-US"/>
@@ -6254,6 +6411,7 @@
     <w:p>
       <w:pPr>
         <w:pStyle w:val="NormalWeb"/>
+        <w:spacing w:line="480" w:lineRule="auto"/>
         <w:jc w:val="both"/>
         <w:rPr>
           <w:lang w:val="en-US"/>
@@ -6265,13 +6423,13 @@
           <w:rFonts w:eastAsiaTheme="majorEastAsia"/>
           <w:lang w:val="en-US"/>
         </w:rPr>
-        <w:lastRenderedPageBreak/>
         <w:t>(ii) Moderate persistence (S&amp;P 500, IBEX 35).</w:t>
       </w:r>
     </w:p>
     <w:p>
       <w:pPr>
         <w:pStyle w:val="NormalWeb"/>
+        <w:spacing w:line="480" w:lineRule="auto"/>
         <w:jc w:val="both"/>
         <w:rPr>
           <w:lang w:val="en-US"/>
@@ -6326,6 +6484,7 @@
     <w:p>
       <w:pPr>
         <w:pStyle w:val="NormalWeb"/>
+        <w:spacing w:line="480" w:lineRule="auto"/>
         <w:jc w:val="both"/>
         <w:rPr>
           <w:lang w:val="en-US"/>
@@ -6343,6 +6502,7 @@
     <w:p>
       <w:pPr>
         <w:pStyle w:val="NormalWeb"/>
+        <w:spacing w:line="480" w:lineRule="auto"/>
         <w:jc w:val="both"/>
         <w:rPr>
           <w:lang w:val="en-US"/>
@@ -6358,12 +6518,20 @@
         <w:rPr>
           <w:lang w:val="en-US"/>
         </w:rPr>
-        <w:t>esla exhibits marked shifts in volatility structure, with fluctuating persistence levels and irregular MF-DFA spectra. These features correspond to unstable or regime-driven dynamics in which FIGARCH frequently fails to converge, making short-memory models more reliable.</w:t>
+        <w:t xml:space="preserve">esla exhibits marked shifts in volatility structure, with fluctuating persistence levels and irregular MF-DFA spectra. These features correspond to unstable or regime-driven </w:t>
+      </w:r>
+      <w:r>
+        <w:rPr>
+          <w:lang w:val="en-US"/>
+        </w:rPr>
+        <w:lastRenderedPageBreak/>
+        <w:t>dynamics in which FIGARCH frequently fails to converge, making short-memory models more reliable.</w:t>
       </w:r>
     </w:p>
     <w:p>
       <w:pPr>
         <w:pStyle w:val="NormalWeb"/>
+        <w:spacing w:line="480" w:lineRule="auto"/>
         <w:jc w:val="both"/>
         <w:rPr>
           <w:lang w:val="en-US"/>
@@ -6378,7 +6546,7 @@
     </w:p>
     <w:p>
       <w:pPr>
-        <w:spacing w:before="100" w:beforeAutospacing="1" w:after="100" w:afterAutospacing="1"/>
+        <w:spacing w:before="100" w:beforeAutospacing="1" w:after="100" w:afterAutospacing="1" w:line="480" w:lineRule="auto"/>
         <w:jc w:val="both"/>
         <w:outlineLvl w:val="2"/>
         <w:rPr>
@@ -6408,7 +6576,7 @@
           <w:ilvl w:val="0"/>
           <w:numId w:val="9"/>
         </w:numPr>
-        <w:spacing w:before="100" w:beforeAutospacing="1" w:after="100" w:afterAutospacing="1"/>
+        <w:spacing w:before="100" w:beforeAutospacing="1" w:after="100" w:afterAutospacing="1" w:line="480" w:lineRule="auto"/>
         <w:jc w:val="both"/>
         <w:rPr>
           <w:noProof/>
@@ -6436,7 +6604,7 @@
           <w:ilvl w:val="0"/>
           <w:numId w:val="9"/>
         </w:numPr>
-        <w:spacing w:before="100" w:beforeAutospacing="1" w:after="100" w:afterAutospacing="1"/>
+        <w:spacing w:before="100" w:beforeAutospacing="1" w:after="100" w:afterAutospacing="1" w:line="480" w:lineRule="auto"/>
         <w:jc w:val="both"/>
         <w:rPr>
           <w:noProof/>
@@ -6490,7 +6658,7 @@
           <w:ilvl w:val="0"/>
           <w:numId w:val="9"/>
         </w:numPr>
-        <w:spacing w:before="100" w:beforeAutospacing="1" w:after="100" w:afterAutospacing="1"/>
+        <w:spacing w:before="100" w:beforeAutospacing="1" w:after="100" w:afterAutospacing="1" w:line="480" w:lineRule="auto"/>
         <w:jc w:val="both"/>
         <w:rPr>
           <w:noProof/>
@@ -6527,7 +6695,7 @@
           <w:ilvl w:val="0"/>
           <w:numId w:val="9"/>
         </w:numPr>
-        <w:spacing w:before="100" w:beforeAutospacing="1" w:after="100" w:afterAutospacing="1"/>
+        <w:spacing w:before="100" w:beforeAutospacing="1" w:after="100" w:afterAutospacing="1" w:line="480" w:lineRule="auto"/>
         <w:jc w:val="both"/>
         <w:rPr>
           <w:noProof/>
@@ -6555,7 +6723,34 @@
           <w:noProof/>
           <w:lang w:val="en-US"/>
         </w:rPr>
-        <w:t>IGARCH’s fractional kernel aligns with MF-DFA spectra, confirming that the model reproduces empirically observed persistence.</w:t>
+        <w:t xml:space="preserve">IGARCH’s </w:t>
+      </w:r>
+      <w:r>
+        <w:rPr>
+          <w:noProof/>
+          <w:lang w:val="en-US"/>
+        </w:rPr>
+        <w:t>fractional kernel</w:t>
+      </w:r>
+      <w:r>
+        <w:rPr>
+          <w:noProof/>
+          <w:lang w:val="en-US"/>
+        </w:rPr>
+        <w:t xml:space="preserve"> </w:t>
+      </w:r>
+      <w:r>
+        <w:rPr>
+          <w:lang w:val="en-US"/>
+        </w:rPr>
+        <w:t>is broadly consistent with MF-DFA scaling patterns.</w:t>
+      </w:r>
+      <w:r>
+        <w:rPr>
+          <w:noProof/>
+          <w:lang w:val="en-US"/>
+        </w:rPr>
+        <w:t>, confirming that the model reproduces empirically observed persistence.</w:t>
       </w:r>
     </w:p>
     <w:p>
@@ -6564,7 +6759,7 @@
           <w:ilvl w:val="0"/>
           <w:numId w:val="9"/>
         </w:numPr>
-        <w:spacing w:before="100" w:beforeAutospacing="1" w:after="100" w:afterAutospacing="1"/>
+        <w:spacing w:before="100" w:beforeAutospacing="1" w:after="100" w:afterAutospacing="1" w:line="480" w:lineRule="auto"/>
         <w:jc w:val="both"/>
         <w:rPr>
           <w:noProof/>
@@ -6601,7 +6796,7 @@
           <w:ilvl w:val="0"/>
           <w:numId w:val="9"/>
         </w:numPr>
-        <w:spacing w:before="100" w:beforeAutospacing="1" w:after="100" w:afterAutospacing="1"/>
+        <w:spacing w:before="100" w:beforeAutospacing="1" w:after="100" w:afterAutospacing="1" w:line="480" w:lineRule="auto"/>
         <w:jc w:val="both"/>
         <w:rPr>
           <w:noProof/>
@@ -6634,18 +6829,19 @@
     </w:p>
     <w:p>
       <w:pPr>
-        <w:spacing w:before="100" w:beforeAutospacing="1" w:after="100" w:afterAutospacing="1"/>
-        <w:jc w:val="both"/>
-        <w:rPr>
-          <w:noProof/>
-          <w:lang w:val="en-US"/>
-        </w:rPr>
-      </w:pPr>
-      <w:r>
-        <w:rPr>
-          <w:noProof/>
-          <w:lang w:val="en-US"/>
-        </w:rPr>
+        <w:spacing w:before="100" w:beforeAutospacing="1" w:after="100" w:afterAutospacing="1" w:line="480" w:lineRule="auto"/>
+        <w:jc w:val="both"/>
+        <w:rPr>
+          <w:noProof/>
+          <w:lang w:val="en-US"/>
+        </w:rPr>
+      </w:pPr>
+      <w:r>
+        <w:rPr>
+          <w:noProof/>
+          <w:lang w:val="en-US"/>
+        </w:rPr>
+        <w:lastRenderedPageBreak/>
         <w:t xml:space="preserve">Overall, the empirical results support a </w:t>
       </w:r>
       <w:r>
@@ -6667,7 +6863,7 @@
     </w:p>
     <w:p>
       <w:pPr>
-        <w:spacing w:before="100" w:beforeAutospacing="1" w:after="100" w:afterAutospacing="1"/>
+        <w:spacing w:before="100" w:beforeAutospacing="1" w:after="100" w:afterAutospacing="1" w:line="480" w:lineRule="auto"/>
         <w:jc w:val="both"/>
         <w:outlineLvl w:val="1"/>
         <w:rPr>
@@ -6693,7 +6889,7 @@
     </w:p>
     <w:p>
       <w:pPr>
-        <w:spacing w:before="100" w:beforeAutospacing="1" w:after="100" w:afterAutospacing="1"/>
+        <w:spacing w:before="100" w:beforeAutospacing="1" w:after="100" w:afterAutospacing="1" w:line="480" w:lineRule="auto"/>
         <w:jc w:val="both"/>
         <w:rPr>
           <w:noProof/>
@@ -6746,14 +6942,7 @@
         <w:rPr>
           <w:lang w:val="en-US"/>
         </w:rPr>
-        <w:t xml:space="preserve">If the </w:t>
-      </w:r>
-      <w:r>
-        <w:rPr>
-          <w:lang w:val="en-US"/>
-        </w:rPr>
-        <w:lastRenderedPageBreak/>
-        <w:t>long</w:t>
+        <w:t>If the long</w:t>
       </w:r>
       <w:r>
         <w:rPr>
@@ -6782,7 +6971,7 @@
     </w:p>
     <w:p>
       <w:pPr>
-        <w:spacing w:before="100" w:beforeAutospacing="1" w:after="100" w:afterAutospacing="1"/>
+        <w:spacing w:before="100" w:beforeAutospacing="1" w:after="100" w:afterAutospacing="1" w:line="480" w:lineRule="auto"/>
         <w:jc w:val="both"/>
         <w:rPr>
           <w:noProof/>
@@ -6799,6 +6988,7 @@
     </w:p>
     <w:p>
       <w:pPr>
+        <w:spacing w:line="480" w:lineRule="auto"/>
         <w:jc w:val="both"/>
         <w:rPr>
           <w:noProof/>
@@ -6811,14 +7001,14 @@
           <w:lang w:val="en-US"/>
           <w14:ligatures w14:val="standardContextual"/>
         </w:rPr>
-        <w:pict w14:anchorId="055092F7">
-          <v:rect id="_x0000_i1028" alt="" style="width:425.2pt;height:.05pt;mso-width-percent:0;mso-height-percent:0;mso-width-percent:0;mso-height-percent:0" o:hralign="center" o:hrstd="t" o:hr="t" fillcolor="#a0a0a0" stroked="f"/>
+        <w:pict w14:anchorId="3A6BAB48">
+          <v:rect id="_x0000_i1027" alt="" style="width:425.2pt;height:.05pt;mso-width-percent:0;mso-height-percent:0;mso-width-percent:0;mso-height-percent:0" o:hralign="center" o:hrstd="t" o:hr="t" fillcolor="#a0a0a0" stroked="f"/>
         </w:pict>
       </w:r>
     </w:p>
     <w:p>
       <w:pPr>
-        <w:spacing w:before="100" w:beforeAutospacing="1" w:after="100" w:afterAutospacing="1"/>
+        <w:spacing w:before="100" w:beforeAutospacing="1" w:after="100" w:afterAutospacing="1" w:line="480" w:lineRule="auto"/>
         <w:jc w:val="both"/>
         <w:outlineLvl w:val="2"/>
         <w:rPr>
@@ -6844,7 +7034,7 @@
     </w:p>
     <w:p>
       <w:pPr>
-        <w:spacing w:before="100" w:beforeAutospacing="1" w:after="100" w:afterAutospacing="1"/>
+        <w:spacing w:before="100" w:beforeAutospacing="1" w:after="100" w:afterAutospacing="1" w:line="480" w:lineRule="auto"/>
         <w:jc w:val="both"/>
         <w:rPr>
           <w:noProof/>
@@ -6887,6 +7077,7 @@
     </w:p>
     <w:p>
       <w:pPr>
+        <w:spacing w:line="480" w:lineRule="auto"/>
         <w:jc w:val="both"/>
         <w:rPr>
           <w:noProof/>
@@ -7150,18 +7341,19 @@
     </w:p>
     <w:p>
       <w:pPr>
-        <w:spacing w:before="100" w:beforeAutospacing="1" w:after="100" w:afterAutospacing="1"/>
-        <w:jc w:val="both"/>
-        <w:rPr>
-          <w:noProof/>
-          <w:lang w:val="en-US"/>
-        </w:rPr>
-      </w:pPr>
-      <w:r>
-        <w:rPr>
-          <w:noProof/>
-          <w:lang w:val="en-US"/>
-        </w:rPr>
+        <w:spacing w:before="100" w:beforeAutospacing="1" w:after="100" w:afterAutospacing="1" w:line="480" w:lineRule="auto"/>
+        <w:jc w:val="both"/>
+        <w:rPr>
+          <w:noProof/>
+          <w:lang w:val="en-US"/>
+        </w:rPr>
+      </w:pPr>
+      <w:r>
+        <w:rPr>
+          <w:noProof/>
+          <w:lang w:val="en-US"/>
+        </w:rPr>
+        <w:lastRenderedPageBreak/>
         <w:t xml:space="preserve">where </w:t>
       </w:r>
       <m:oMath>
@@ -7279,7 +7471,7 @@
     </w:p>
     <w:p>
       <w:pPr>
-        <w:spacing w:before="100" w:beforeAutospacing="1" w:after="100" w:afterAutospacing="1"/>
+        <w:spacing w:before="100" w:beforeAutospacing="1" w:after="100" w:afterAutospacing="1" w:line="480" w:lineRule="auto"/>
         <w:jc w:val="both"/>
         <w:rPr>
           <w:noProof/>
@@ -7318,7 +7510,7 @@
     </w:p>
     <w:p>
       <w:pPr>
-        <w:spacing w:before="100" w:beforeAutospacing="1" w:after="100" w:afterAutospacing="1"/>
+        <w:spacing w:before="100" w:beforeAutospacing="1" w:after="100" w:afterAutospacing="1" w:line="480" w:lineRule="auto"/>
         <w:jc w:val="both"/>
         <w:rPr>
           <w:noProof/>
@@ -7483,6 +7675,7 @@
     </w:p>
     <w:p>
       <w:pPr>
+        <w:spacing w:line="480" w:lineRule="auto"/>
         <w:jc w:val="both"/>
         <w:rPr>
           <w:noProof/>
@@ -7495,14 +7688,15 @@
           <w:lang w:val="en-US"/>
           <w14:ligatures w14:val="standardContextual"/>
         </w:rPr>
-        <w:pict w14:anchorId="13FD3AB4">
-          <v:rect id="_x0000_i1027" alt="" style="width:425.2pt;height:.05pt;mso-width-percent:0;mso-height-percent:0;mso-width-percent:0;mso-height-percent:0" o:hralign="center" o:hrstd="t" o:hr="t" fillcolor="#a0a0a0" stroked="f"/>
+        <w:pict w14:anchorId="68967456">
+          <v:rect id="_x0000_i1026" alt="" style="width:425.2pt;height:.05pt;mso-width-percent:0;mso-height-percent:0;mso-width-percent:0;mso-height-percent:0" o:hralign="center" o:hrstd="t" o:hr="t" fillcolor="#a0a0a0" stroked="f"/>
         </w:pict>
       </w:r>
     </w:p>
     <w:p>
       <w:pPr>
         <w:pStyle w:val="Ttulo3"/>
+        <w:spacing w:line="480" w:lineRule="auto"/>
         <w:jc w:val="both"/>
         <w:rPr>
           <w:rFonts w:cs="Times New Roman"/>
@@ -7525,6 +7719,7 @@
     <w:p>
       <w:pPr>
         <w:pStyle w:val="NormalWeb"/>
+        <w:spacing w:line="480" w:lineRule="auto"/>
         <w:jc w:val="both"/>
         <w:rPr>
           <w:lang w:val="en-US"/>
@@ -7644,6 +7839,7 @@
     <w:p>
       <w:pPr>
         <w:pStyle w:val="NormalWeb"/>
+        <w:spacing w:line="480" w:lineRule="auto"/>
         <w:jc w:val="both"/>
         <w:rPr>
           <w:lang w:val="en-US"/>
@@ -7686,6 +7882,7 @@
     </w:p>
     <w:p>
       <w:pPr>
+        <w:spacing w:line="480" w:lineRule="auto"/>
         <w:jc w:val="both"/>
         <w:rPr>
           <w:noProof/>
@@ -7698,14 +7895,14 @@
           <w:lang w:val="en-US"/>
           <w14:ligatures w14:val="standardContextual"/>
         </w:rPr>
-        <w:pict w14:anchorId="1D4780A2">
-          <v:rect id="_x0000_i1026" alt="" style="width:425.2pt;height:.05pt;mso-width-percent:0;mso-height-percent:0;mso-width-percent:0;mso-height-percent:0" o:hralign="center" o:hrstd="t" o:hr="t" fillcolor="#a0a0a0" stroked="f"/>
+        <w:pict w14:anchorId="0F0CBA96">
+          <v:rect id="_x0000_i1025" alt="" style="width:425.2pt;height:.05pt;mso-width-percent:0;mso-height-percent:0;mso-width-percent:0;mso-height-percent:0" o:hralign="center" o:hrstd="t" o:hr="t" fillcolor="#a0a0a0" stroked="f"/>
         </w:pict>
       </w:r>
     </w:p>
     <w:p>
       <w:pPr>
-        <w:spacing w:before="100" w:beforeAutospacing="1" w:after="100" w:afterAutospacing="1"/>
+        <w:spacing w:before="100" w:beforeAutospacing="1" w:after="100" w:afterAutospacing="1" w:line="480" w:lineRule="auto"/>
         <w:jc w:val="both"/>
         <w:outlineLvl w:val="2"/>
         <w:rPr>
@@ -7732,6 +7929,7 @@
     <w:p>
       <w:pPr>
         <w:pStyle w:val="NormalWeb"/>
+        <w:spacing w:line="480" w:lineRule="auto"/>
         <w:jc w:val="both"/>
         <w:rPr>
           <w:lang w:val="en-US"/>
@@ -7743,6 +7941,7 @@
           <w:bCs/>
           <w:lang w:val="en-US"/>
         </w:rPr>
+        <w:lastRenderedPageBreak/>
         <w:t xml:space="preserve">Table 2 </w:t>
       </w:r>
       <w:r>
@@ -7767,14 +7966,7 @@
         <w:rPr>
           <w:lang w:val="en-US"/>
         </w:rPr>
-        <w:t xml:space="preserve">As shown in Table 2, FIGARCH reduces under-coverage relative to GARCH only in </w:t>
-      </w:r>
-      <w:r>
-        <w:rPr>
-          <w:lang w:val="en-US"/>
-        </w:rPr>
-        <w:lastRenderedPageBreak/>
-        <w:t>assets with strong and stable volatility persistence.</w:t>
+        <w:t>As shown in Table 2, FIGARCH reduces under-coverage relative to GARCH only in assets with strong and stable volatility persistence.</w:t>
       </w:r>
       <w:r>
         <w:rPr>
@@ -7792,6 +7984,7 @@
     <w:p>
       <w:pPr>
         <w:pStyle w:val="NormalWeb"/>
+        <w:spacing w:line="480" w:lineRule="auto"/>
         <w:jc w:val="both"/>
         <w:rPr>
           <w:lang w:val="en-US"/>
@@ -7809,6 +8002,7 @@
     <w:p>
       <w:pPr>
         <w:pStyle w:val="NormalWeb"/>
+        <w:spacing w:line="480" w:lineRule="auto"/>
         <w:jc w:val="both"/>
         <w:rPr>
           <w:lang w:val="en-US"/>
@@ -7824,6 +8018,7 @@
     <w:p>
       <w:pPr>
         <w:pStyle w:val="NormalWeb"/>
+        <w:spacing w:line="480" w:lineRule="auto"/>
         <w:jc w:val="both"/>
         <w:rPr>
           <w:lang w:val="en-US"/>
@@ -7841,6 +8036,7 @@
     <w:p>
       <w:pPr>
         <w:pStyle w:val="NormalWeb"/>
+        <w:spacing w:line="480" w:lineRule="auto"/>
         <w:jc w:val="both"/>
         <w:rPr>
           <w:lang w:val="en-US"/>
@@ -7862,6 +8058,7 @@
     <w:p>
       <w:pPr>
         <w:pStyle w:val="NormalWeb"/>
+        <w:spacing w:line="480" w:lineRule="auto"/>
         <w:jc w:val="both"/>
         <w:rPr>
           <w:rStyle w:val="Textoennegrita"/>
@@ -7881,6 +8078,7 @@
     <w:p>
       <w:pPr>
         <w:pStyle w:val="NormalWeb"/>
+        <w:spacing w:line="480" w:lineRule="auto"/>
         <w:jc w:val="both"/>
         <w:rPr>
           <w:lang w:val="en-US"/>
@@ -7902,6 +8100,7 @@
     <w:p>
       <w:pPr>
         <w:pStyle w:val="NormalWeb"/>
+        <w:spacing w:line="480" w:lineRule="auto"/>
         <w:jc w:val="both"/>
         <w:rPr>
           <w:rStyle w:val="Textoennegrita"/>
@@ -7921,20 +8120,29 @@
     <w:p>
       <w:pPr>
         <w:pStyle w:val="NormalWeb"/>
-        <w:jc w:val="both"/>
-        <w:rPr>
-          <w:lang w:val="en-US"/>
-        </w:rPr>
-      </w:pPr>
-      <w:r>
-        <w:rPr>
-          <w:lang w:val="en-US"/>
-        </w:rPr>
-        <w:t>For Tesla, neither model performs adequately. Violations cluster strongly, reflecting abrupt volatility regime shifts. FIGARCH over-smooths and reacts too slowly to shocks, while GARCH reacts quickly but underestimates persistence thereafter. Both fail the coverage test for opposite reasons—evidence that single-regime models are not appropriate for this series.</w:t>
-      </w:r>
-    </w:p>
-    <w:p>
-      <w:pPr>
+        <w:spacing w:line="480" w:lineRule="auto"/>
+        <w:jc w:val="both"/>
+        <w:rPr>
+          <w:lang w:val="en-US"/>
+        </w:rPr>
+      </w:pPr>
+      <w:r>
+        <w:rPr>
+          <w:lang w:val="en-US"/>
+        </w:rPr>
+        <w:t xml:space="preserve">For Tesla, neither model performs adequately. Violations cluster strongly, reflecting abrupt volatility regime shifts. FIGARCH over-smooths and reacts too slowly to shocks, while GARCH reacts quickly but underestimates persistence thereafter. Both fail the </w:t>
+      </w:r>
+      <w:r>
+        <w:rPr>
+          <w:lang w:val="en-US"/>
+        </w:rPr>
+        <w:lastRenderedPageBreak/>
+        <w:t>coverage test for opposite reasons—evidence that single-regime models are not appropriate for this series.</w:t>
+      </w:r>
+    </w:p>
+    <w:p>
+      <w:pPr>
+        <w:spacing w:line="480" w:lineRule="auto"/>
         <w:jc w:val="both"/>
         <w:rPr>
           <w:lang w:val="en-US"/>
@@ -7957,31 +8165,60 @@
     </w:p>
     <w:p>
       <w:pPr>
-        <w:jc w:val="both"/>
-        <w:rPr>
-          <w:lang w:val="en-US"/>
-        </w:rPr>
-      </w:pPr>
-    </w:p>
-    <w:p>
-      <w:pPr>
-        <w:spacing w:before="100" w:beforeAutospacing="1" w:after="100" w:afterAutospacing="1"/>
-        <w:jc w:val="both"/>
-        <w:rPr>
-          <w:noProof/>
-          <w:lang w:val="en-US"/>
-        </w:rPr>
-      </w:pPr>
-      <w:r>
-        <w:rPr>
-          <w:lang w:val="en-US"/>
-        </w:rPr>
-        <w:t>Beyond unconditional coverage, the economic pattern is consistent: FIGARCH provides better tail calibration only when volatility persistence is stable (Bitcoin, BOVESPA). In markets with weak or unstable persistence (S&amp;P 500, IBEX 35), both models perform similarly. Tesla remains the clear exception: its volatility regime shifts cause both models to break down, regardless of how persistence is modelled. This reinforces the link with the persistence diagnostics of Section 4.</w:t>
+        <w:spacing w:line="480" w:lineRule="auto"/>
+        <w:jc w:val="both"/>
+        <w:rPr>
+          <w:lang w:val="en-US"/>
+        </w:rPr>
+      </w:pPr>
+    </w:p>
+    <w:p>
+      <w:pPr>
+        <w:spacing w:before="100" w:beforeAutospacing="1" w:after="100" w:afterAutospacing="1" w:line="480" w:lineRule="auto"/>
+        <w:jc w:val="both"/>
+        <w:rPr>
+          <w:noProof/>
+          <w:lang w:val="en-US"/>
+        </w:rPr>
+      </w:pPr>
+      <w:r>
+        <w:rPr>
+          <w:lang w:val="en-US"/>
+        </w:rPr>
+        <w:t xml:space="preserve">Beyond unconditional coverage, the economic pattern is </w:t>
+      </w:r>
+      <w:r>
+        <w:rPr>
+          <w:lang w:val="en-US"/>
+        </w:rPr>
+        <w:t>coherent with the structural</w:t>
+      </w:r>
+      <w:r>
+        <w:t xml:space="preserve"> </w:t>
+      </w:r>
+      <w:r>
+        <w:rPr>
+          <w:lang w:val="en-US"/>
+        </w:rPr>
+        <w:t>diagnostics</w:t>
+      </w:r>
+      <w:r>
+        <w:rPr>
+          <w:lang w:val="en-US"/>
+        </w:rPr>
+        <w:t>:</w:t>
+      </w:r>
+      <w:r>
+        <w:rPr>
+          <w:lang w:val="en-US"/>
+        </w:rPr>
+        <w:t xml:space="preserve"> FIGARCH provides better tail calibration only when volatility persistence is stable (Bitcoin, BOVESPA). In markets with weak or unstable persistence (S&amp;P 500, IBEX 35), both models perform similarly. Tesla remains the clear exception: its volatility regime shifts cause both models to break down, regardless of how persistence is modelled. This reinforces the link with the persistence diagnostics of Section 4.</w:t>
       </w:r>
     </w:p>
     <w:p>
       <w:pPr>
         <w:pStyle w:val="NormalWeb"/>
+        <w:spacing w:line="480" w:lineRule="auto"/>
         <w:jc w:val="both"/>
         <w:rPr>
           <w:lang w:val="en-US"/>
@@ -7996,6 +8233,7 @@
     </w:p>
     <w:p>
       <w:pPr>
+        <w:spacing w:line="480" w:lineRule="auto"/>
         <w:jc w:val="both"/>
         <w:rPr>
           <w:noProof/>
@@ -8006,6 +8244,7 @@
     <w:p>
       <w:pPr>
         <w:pStyle w:val="Ttulo3"/>
+        <w:spacing w:line="480" w:lineRule="auto"/>
         <w:jc w:val="both"/>
         <w:rPr>
           <w:rFonts w:cs="Times New Roman"/>
@@ -8030,6 +8269,7 @@
     <w:p>
       <w:pPr>
         <w:pStyle w:val="NormalWeb"/>
+        <w:spacing w:line="480" w:lineRule="auto"/>
         <w:jc w:val="both"/>
         <w:rPr>
           <w:lang w:val="en-US"/>
@@ -8049,16 +8289,16 @@
           <w:ilvl w:val="0"/>
           <w:numId w:val="32"/>
         </w:numPr>
-        <w:jc w:val="both"/>
-        <w:rPr>
-          <w:lang w:val="en-US"/>
-        </w:rPr>
-      </w:pPr>
-      <w:r>
-        <w:rPr>
-          <w:lang w:val="en-US"/>
-        </w:rPr>
-        <w:lastRenderedPageBreak/>
+        <w:spacing w:line="480" w:lineRule="auto"/>
+        <w:jc w:val="both"/>
+        <w:rPr>
+          <w:lang w:val="en-US"/>
+        </w:rPr>
+      </w:pPr>
+      <w:r>
+        <w:rPr>
+          <w:lang w:val="en-US"/>
+        </w:rPr>
         <w:t>volatility is persistent and stationary → FIGARCH improves tail-risk (Bitcoin, BOVESPA);</w:t>
       </w:r>
     </w:p>
@@ -8069,6 +8309,7 @@
           <w:ilvl w:val="0"/>
           <w:numId w:val="32"/>
         </w:numPr>
+        <w:spacing w:line="480" w:lineRule="auto"/>
         <w:jc w:val="both"/>
         <w:rPr>
           <w:lang w:val="en-US"/>
@@ -8088,6 +8329,7 @@
           <w:ilvl w:val="0"/>
           <w:numId w:val="32"/>
         </w:numPr>
+        <w:spacing w:line="480" w:lineRule="auto"/>
         <w:jc w:val="both"/>
         <w:rPr>
           <w:lang w:val="en-US"/>
@@ -8103,21 +8345,45 @@
     <w:p>
       <w:pPr>
         <w:pStyle w:val="NormalWeb"/>
-        <w:jc w:val="both"/>
-        <w:rPr>
-          <w:lang w:val="en-US"/>
-        </w:rPr>
-      </w:pPr>
-      <w:r>
-        <w:rPr>
-          <w:lang w:val="en-US"/>
-        </w:rPr>
-        <w:t>Importantly, FIGARCH improves VaR more than RMSE, suggesting that fractional persistence influences tail quantiles more than squared-error metrics—a pattern documented in risk-management studies.</w:t>
+        <w:spacing w:line="480" w:lineRule="auto"/>
+        <w:jc w:val="both"/>
+        <w:rPr>
+          <w:lang w:val="en-US"/>
+        </w:rPr>
+      </w:pPr>
+      <w:r>
+        <w:rPr>
+          <w:lang w:val="en-US"/>
+        </w:rPr>
+        <w:lastRenderedPageBreak/>
+        <w:t xml:space="preserve">Importantly, FIGARCH improves </w:t>
+      </w:r>
+      <w:r>
+        <w:rPr>
+          <w:lang w:val="en-US"/>
+        </w:rPr>
+        <w:t xml:space="preserve">VaR </w:t>
+      </w:r>
+      <w:r>
+        <w:rPr>
+          <w:lang w:val="en-US"/>
+        </w:rPr>
+        <w:t>calibration</w:t>
+      </w:r>
+      <w:r>
+        <w:t xml:space="preserve"> more than RMSE performance.</w:t>
+      </w:r>
+      <w:r>
+        <w:rPr>
+          <w:lang w:val="en-US"/>
+        </w:rPr>
+        <w:t xml:space="preserve"> suggesting that fractional persistence influences tail quantiles more than squared-error metrics—a pattern documented in risk-management studies.</w:t>
       </w:r>
     </w:p>
     <w:p>
       <w:pPr>
         <w:pStyle w:val="NormalWeb"/>
+        <w:spacing w:line="480" w:lineRule="auto"/>
         <w:jc w:val="both"/>
         <w:rPr>
           <w:lang w:val="en-US"/>
@@ -8144,26 +8410,8 @@
     </w:p>
     <w:p>
       <w:pPr>
-        <w:jc w:val="both"/>
-        <w:rPr>
-          <w:noProof/>
-          <w:lang w:val="en-US"/>
-        </w:rPr>
-      </w:pPr>
-      <w:r>
-        <w:rPr>
-          <w:noProof/>
-          <w:lang w:val="en-US"/>
-          <w14:ligatures w14:val="standardContextual"/>
-        </w:rPr>
-        <w:pict w14:anchorId="70D1C478">
-          <v:rect id="_x0000_i1025" alt="" style="width:425.2pt;height:.05pt;mso-width-percent:0;mso-height-percent:0;mso-width-percent:0;mso-height-percent:0" o:hralign="center" o:hrstd="t" o:hr="t" fillcolor="#a0a0a0" stroked="f"/>
-        </w:pict>
-      </w:r>
-    </w:p>
-    <w:p>
-      <w:pPr>
         <w:pStyle w:val="NormalWeb"/>
+        <w:spacing w:line="480" w:lineRule="auto"/>
         <w:jc w:val="both"/>
         <w:rPr>
           <w:sz w:val="27"/>
@@ -8205,6 +8453,7 @@
     <w:p>
       <w:pPr>
         <w:pStyle w:val="NormalWeb"/>
+        <w:spacing w:line="480" w:lineRule="auto"/>
         <w:jc w:val="both"/>
         <w:rPr>
           <w:lang w:val="en-US"/>
@@ -8224,6 +8473,7 @@
           <w:ilvl w:val="0"/>
           <w:numId w:val="33"/>
         </w:numPr>
+        <w:spacing w:line="480" w:lineRule="auto"/>
         <w:jc w:val="both"/>
         <w:rPr>
           <w:lang w:val="en-US"/>
@@ -8251,6 +8501,7 @@
           <w:ilvl w:val="0"/>
           <w:numId w:val="33"/>
         </w:numPr>
+        <w:spacing w:line="480" w:lineRule="auto"/>
         <w:jc w:val="both"/>
         <w:rPr>
           <w:lang w:val="en-US"/>
@@ -8278,6 +8529,7 @@
           <w:ilvl w:val="0"/>
           <w:numId w:val="33"/>
         </w:numPr>
+        <w:spacing w:line="480" w:lineRule="auto"/>
         <w:jc w:val="both"/>
         <w:rPr>
           <w:lang w:val="en-US"/>
@@ -8305,6 +8557,7 @@
           <w:ilvl w:val="0"/>
           <w:numId w:val="33"/>
         </w:numPr>
+        <w:spacing w:line="480" w:lineRule="auto"/>
         <w:jc w:val="both"/>
         <w:rPr>
           <w:lang w:val="en-US"/>
@@ -8328,6 +8581,7 @@
     <w:p>
       <w:pPr>
         <w:pStyle w:val="NormalWeb"/>
+        <w:spacing w:line="480" w:lineRule="auto"/>
         <w:jc w:val="both"/>
         <w:rPr>
           <w:lang w:val="en-US"/>
@@ -8342,15 +8596,17 @@
     </w:p>
     <w:p>
       <w:pPr>
-        <w:jc w:val="both"/>
-        <w:rPr>
-          <w:noProof/>
-          <w:lang w:val="en-US"/>
-        </w:rPr>
-      </w:pPr>
-    </w:p>
-    <w:p>
-      <w:pPr>
+        <w:spacing w:line="480" w:lineRule="auto"/>
+        <w:jc w:val="both"/>
+        <w:rPr>
+          <w:noProof/>
+          <w:lang w:val="en-US"/>
+        </w:rPr>
+      </w:pPr>
+    </w:p>
+    <w:p>
+      <w:pPr>
+        <w:spacing w:line="480" w:lineRule="auto"/>
         <w:jc w:val="both"/>
         <w:rPr>
           <w:b/>
@@ -8370,6 +8626,7 @@
           <w:szCs w:val="27"/>
           <w:lang w:val="en-US"/>
         </w:rPr>
+        <w:lastRenderedPageBreak/>
         <w:t>5.</w:t>
       </w:r>
       <w:r>
@@ -8398,6 +8655,7 @@
     <w:p>
       <w:pPr>
         <w:pStyle w:val="NormalWeb"/>
+        <w:spacing w:line="480" w:lineRule="auto"/>
         <w:jc w:val="both"/>
         <w:rPr>
           <w:b/>
@@ -8419,7 +8677,7 @@
     <w:p>
       <w:pPr>
         <w:pStyle w:val="NormalWeb"/>
-        <w:spacing w:after="0" w:afterAutospacing="0"/>
+        <w:spacing w:after="0" w:afterAutospacing="0" w:line="480" w:lineRule="auto"/>
         <w:jc w:val="both"/>
         <w:rPr>
           <w:rStyle w:val="Textoennegrita"/>
@@ -8439,7 +8697,7 @@
     <w:p>
       <w:pPr>
         <w:pStyle w:val="NormalWeb"/>
-        <w:spacing w:before="0" w:beforeAutospacing="0" w:after="0" w:afterAutospacing="0"/>
+        <w:spacing w:before="0" w:beforeAutospacing="0" w:after="0" w:afterAutospacing="0" w:line="480" w:lineRule="auto"/>
         <w:jc w:val="both"/>
         <w:rPr>
           <w:rStyle w:val="Textoennegrita"/>
@@ -8467,6 +8725,7 @@
     <w:p>
       <w:pPr>
         <w:pStyle w:val="NormalWeb"/>
+        <w:spacing w:line="480" w:lineRule="auto"/>
         <w:jc w:val="both"/>
         <w:rPr>
           <w:b/>
@@ -8504,6 +8763,7 @@
     <w:p>
       <w:pPr>
         <w:pStyle w:val="NormalWeb"/>
+        <w:spacing w:line="480" w:lineRule="auto"/>
         <w:jc w:val="both"/>
         <w:rPr>
           <w:lang w:val="en-US"/>
@@ -8527,14 +8787,7 @@
         <w:rPr>
           <w:lang w:val="en-US"/>
         </w:rPr>
-        <w:t xml:space="preserve">When the sample is split into multiple non-overlapping windows, FIGARCH yields consistent fractional </w:t>
-      </w:r>
-      <w:r>
-        <w:rPr>
-          <w:lang w:val="en-US"/>
-        </w:rPr>
-        <w:lastRenderedPageBreak/>
-        <w:t xml:space="preserve">parameters for Bitcoin and BOVESPA, whereas estimates for S&amp;P 500 and IBEX 35 remain close to the short-memory frontier, and Tesla exhibits unstable values and frequent convergence failures. This mirrors the MF-DFA spectra and confirms that FIGARCH beats GARCH </w:t>
+        <w:t xml:space="preserve">When the sample is split into multiple non-overlapping windows, FIGARCH yields consistent fractional parameters for Bitcoin and BOVESPA, whereas estimates for S&amp;P 500 and IBEX 35 remain close to the short-memory frontier, and Tesla exhibits unstable values and frequent convergence failures. This mirrors the MF-DFA spectra and confirms that FIGARCH beats GARCH </w:t>
       </w:r>
       <w:r>
         <w:rPr>
@@ -8554,6 +8807,7 @@
     <w:p>
       <w:pPr>
         <w:pStyle w:val="NormalWeb"/>
+        <w:spacing w:line="480" w:lineRule="auto"/>
         <w:jc w:val="both"/>
         <w:rPr>
           <w:lang w:val="en-US"/>
@@ -8607,12 +8861,20 @@
         <w:rPr>
           <w:lang w:val="en-US"/>
         </w:rPr>
-        <w:t>throughout. Out-of-sample RMSE and information criteria remain effectively identical across specifications. This stabilises the negative result: ARFIMA does not outperform ARIMA because long memory is not present in the mean dynamics, not because of estimation failure or distributional assumptions.</w:t>
+        <w:t xml:space="preserve">throughout. Out-of-sample RMSE and information criteria remain effectively identical across specifications. This stabilises the negative result: ARFIMA does not outperform ARIMA because long memory is not </w:t>
+      </w:r>
+      <w:r>
+        <w:rPr>
+          <w:lang w:val="en-US"/>
+        </w:rPr>
+        <w:lastRenderedPageBreak/>
+        <w:t>present in the mean dynamics, not because of estimation failure or distributional assumptions.</w:t>
       </w:r>
     </w:p>
     <w:p>
       <w:pPr>
         <w:pStyle w:val="NormalWeb"/>
+        <w:spacing w:line="480" w:lineRule="auto"/>
         <w:jc w:val="both"/>
         <w:rPr>
           <w:lang w:val="en-US"/>
@@ -8642,6 +8904,7 @@
     <w:p>
       <w:pPr>
         <w:pStyle w:val="NormalWeb"/>
+        <w:spacing w:line="480" w:lineRule="auto"/>
         <w:jc w:val="both"/>
         <w:rPr>
           <w:lang w:val="en-US"/>
@@ -8678,6 +8941,7 @@
     <w:p>
       <w:pPr>
         <w:pStyle w:val="NormalWeb"/>
+        <w:spacing w:line="480" w:lineRule="auto"/>
         <w:jc w:val="both"/>
         <w:rPr>
           <w:rStyle w:val="Textoennegrita"/>
@@ -8739,6 +9003,7 @@
     <w:p>
       <w:pPr>
         <w:pStyle w:val="NormalWeb"/>
+        <w:spacing w:line="480" w:lineRule="auto"/>
         <w:jc w:val="both"/>
         <w:rPr>
           <w:lang w:val="en-US"/>
@@ -8779,7 +9044,7 @@
     </w:p>
     <w:p>
       <w:pPr>
-        <w:spacing w:before="100" w:beforeAutospacing="1" w:after="100" w:afterAutospacing="1"/>
+        <w:spacing w:before="100" w:beforeAutospacing="1" w:after="100" w:afterAutospacing="1" w:line="480" w:lineRule="auto"/>
         <w:jc w:val="both"/>
         <w:outlineLvl w:val="1"/>
         <w:rPr>
@@ -8805,18 +9070,19 @@
     </w:p>
     <w:p>
       <w:pPr>
-        <w:spacing w:before="100" w:beforeAutospacing="1" w:after="100" w:afterAutospacing="1"/>
-        <w:jc w:val="both"/>
-        <w:rPr>
-          <w:noProof/>
-          <w:lang w:val="en-US"/>
-        </w:rPr>
-      </w:pPr>
-      <w:r>
-        <w:rPr>
-          <w:noProof/>
-          <w:lang w:val="en-US"/>
-        </w:rPr>
+        <w:spacing w:before="100" w:beforeAutospacing="1" w:after="100" w:afterAutospacing="1" w:line="480" w:lineRule="auto"/>
+        <w:jc w:val="both"/>
+        <w:rPr>
+          <w:noProof/>
+          <w:lang w:val="en-US"/>
+        </w:rPr>
+      </w:pPr>
+      <w:r>
+        <w:rPr>
+          <w:noProof/>
+          <w:lang w:val="en-US"/>
+        </w:rPr>
+        <w:lastRenderedPageBreak/>
         <w:t xml:space="preserve">The preceding sections have shown that volatility in financial markets exhibits long-memory and multifractal characteristics, and that the </w:t>
       </w:r>
       <w:r>
@@ -8889,25 +9155,24 @@
     </w:p>
     <w:p>
       <w:pPr>
-        <w:spacing w:before="100" w:beforeAutospacing="1" w:after="100" w:afterAutospacing="1"/>
-        <w:jc w:val="both"/>
-        <w:rPr>
-          <w:noProof/>
-          <w:lang w:val="en-US"/>
-        </w:rPr>
-      </w:pPr>
-      <w:r>
-        <w:rPr>
-          <w:noProof/>
-          <w:lang w:val="en-US"/>
-        </w:rPr>
-        <w:lastRenderedPageBreak/>
+        <w:spacing w:before="100" w:beforeAutospacing="1" w:after="100" w:afterAutospacing="1" w:line="480" w:lineRule="auto"/>
+        <w:jc w:val="both"/>
+        <w:rPr>
+          <w:noProof/>
+          <w:lang w:val="en-US"/>
+        </w:rPr>
+      </w:pPr>
+      <w:r>
+        <w:rPr>
+          <w:noProof/>
+          <w:lang w:val="en-US"/>
+        </w:rPr>
         <w:t>This section discusses the implications of these findings in terms of interpretation, robustness, and computational trade-offs.</w:t>
       </w:r>
     </w:p>
     <w:p>
       <w:pPr>
-        <w:spacing w:before="100" w:beforeAutospacing="1" w:after="100" w:afterAutospacing="1"/>
+        <w:spacing w:before="100" w:beforeAutospacing="1" w:after="100" w:afterAutospacing="1" w:line="480" w:lineRule="auto"/>
         <w:jc w:val="both"/>
         <w:outlineLvl w:val="2"/>
         <w:rPr>
@@ -8933,7 +9198,7 @@
     </w:p>
     <w:p>
       <w:pPr>
-        <w:spacing w:before="100" w:beforeAutospacing="1" w:after="100" w:afterAutospacing="1"/>
+        <w:spacing w:before="100" w:beforeAutospacing="1" w:after="100" w:afterAutospacing="1" w:line="480" w:lineRule="auto"/>
         <w:jc w:val="both"/>
         <w:rPr>
           <w:noProof/>
@@ -8985,7 +9250,7 @@
     </w:p>
     <w:p>
       <w:pPr>
-        <w:spacing w:before="100" w:beforeAutospacing="1" w:after="100" w:afterAutospacing="1"/>
+        <w:spacing w:before="100" w:beforeAutospacing="1" w:after="100" w:afterAutospacing="1" w:line="480" w:lineRule="auto"/>
         <w:jc w:val="both"/>
         <w:rPr>
           <w:noProof/>
@@ -9035,7 +9300,7 @@
     </w:p>
     <w:p>
       <w:pPr>
-        <w:spacing w:before="100" w:beforeAutospacing="1" w:after="100" w:afterAutospacing="1"/>
+        <w:spacing w:before="100" w:beforeAutospacing="1" w:after="100" w:afterAutospacing="1" w:line="480" w:lineRule="auto"/>
         <w:jc w:val="both"/>
         <w:rPr>
           <w:noProof/>
@@ -9063,12 +9328,20 @@
           <w:noProof/>
           <w:lang w:val="en-US"/>
         </w:rPr>
-        <w:t>. As Diebold and Inoue (2001) and Granger and Hyung (2004) noted, a process that alternates between distinct volatility regimes can mimic fractional persistence in its aggregated behavior. Distinguishing genuine long memory from spurious persistence due to structural change is therefore essential.</w:t>
-      </w:r>
-    </w:p>
-    <w:p>
-      <w:pPr>
-        <w:spacing w:before="100" w:beforeAutospacing="1" w:after="100" w:afterAutospacing="1"/>
+        <w:t xml:space="preserve">. As Diebold and Inoue (2001) and Granger and Hyung (2004) noted, a process that alternates between distinct volatility regimes can </w:t>
+      </w:r>
+      <w:r>
+        <w:rPr>
+          <w:noProof/>
+          <w:lang w:val="en-US"/>
+        </w:rPr>
+        <w:lastRenderedPageBreak/>
+        <w:t>mimic fractional persistence in its aggregated behavior. Distinguishing genuine long memory from spurious persistence due to structural change is therefore essential.</w:t>
+      </w:r>
+    </w:p>
+    <w:p>
+      <w:pPr>
+        <w:spacing w:before="100" w:beforeAutospacing="1" w:after="100" w:afterAutospacing="1" w:line="480" w:lineRule="auto"/>
         <w:jc w:val="both"/>
         <w:rPr>
           <w:noProof/>
@@ -9113,7 +9386,7 @@
     </w:p>
     <w:p>
       <w:pPr>
-        <w:spacing w:before="100" w:beforeAutospacing="1" w:after="100" w:afterAutospacing="1"/>
+        <w:spacing w:before="100" w:beforeAutospacing="1" w:after="100" w:afterAutospacing="1" w:line="480" w:lineRule="auto"/>
         <w:jc w:val="both"/>
         <w:rPr>
           <w:noProof/>
@@ -9146,7 +9419,7 @@
     </w:p>
     <w:p>
       <w:pPr>
-        <w:spacing w:before="100" w:beforeAutospacing="1" w:after="100" w:afterAutospacing="1"/>
+        <w:spacing w:before="100" w:beforeAutospacing="1" w:after="100" w:afterAutospacing="1" w:line="480" w:lineRule="auto"/>
         <w:jc w:val="both"/>
         <w:outlineLvl w:val="2"/>
         <w:rPr>
@@ -9173,6 +9446,7 @@
     <w:p>
       <w:pPr>
         <w:pStyle w:val="NormalWeb"/>
+        <w:spacing w:line="480" w:lineRule="auto"/>
         <w:jc w:val="both"/>
         <w:rPr>
           <w:lang w:val="en-US"/>
@@ -9188,7 +9462,19 @@
         <w:rPr>
           <w:lang w:val="en-US"/>
         </w:rPr>
-        <w:t xml:space="preserve">FIGARCH captures the dominant component of this persistence through its fractional-differencing parameter </w:t>
+        <w:t xml:space="preserve">FIGARCH captures the </w:t>
+      </w:r>
+      <w:r>
+        <w:rPr>
+          <w:lang w:val="en-US"/>
+        </w:rPr>
+        <w:t>principal</w:t>
+      </w:r>
+      <w:r>
+        <w:rPr>
+          <w:lang w:val="en-US"/>
+        </w:rPr>
+        <w:t xml:space="preserve"> component of this persistence through its fractional-differencing parameter </w:t>
       </w:r>
       <w:r>
         <w:rPr>
@@ -9220,6 +9506,7 @@
     <w:p>
       <w:pPr>
         <w:pStyle w:val="NormalWeb"/>
+        <w:spacing w:line="480" w:lineRule="auto"/>
         <w:jc w:val="both"/>
         <w:rPr>
           <w:lang w:val="en-US"/>
@@ -9322,15 +9609,17 @@
     <w:p>
       <w:pPr>
         <w:pStyle w:val="NormalWeb"/>
-        <w:jc w:val="both"/>
-        <w:rPr>
-          <w:lang w:val="en-US"/>
-        </w:rPr>
-      </w:pPr>
-      <w:r>
-        <w:rPr>
-          <w:lang w:val="en-US"/>
-        </w:rPr>
+        <w:spacing w:line="480" w:lineRule="auto"/>
+        <w:jc w:val="both"/>
+        <w:rPr>
+          <w:lang w:val="en-US"/>
+        </w:rPr>
+      </w:pPr>
+      <w:r>
+        <w:rPr>
+          <w:lang w:val="en-US"/>
+        </w:rPr>
+        <w:lastRenderedPageBreak/>
         <w:t xml:space="preserve">Empirically, however, </w:t>
       </w:r>
       <m:oMath>
@@ -9376,14 +9665,7 @@
         <w:rPr>
           <w:lang w:val="en-US"/>
         </w:rPr>
-        <w:t xml:space="preserve">. This divergence reflects the fact that </w:t>
-      </w:r>
-      <w:r>
-        <w:rPr>
-          <w:lang w:val="en-US"/>
-        </w:rPr>
-        <w:lastRenderedPageBreak/>
-        <w:t xml:space="preserve">FIGARCH compresses the multifractal structure into a single persistence parameter, capturing the dominant memory but not the full range of scaling behaviour. Consistency between </w:t>
+        <w:t xml:space="preserve">. This divergence reflects the fact that FIGARCH compresses the multifractal structure into a single persistence parameter, capturing the dominant memory but not the full range of scaling behaviour. Consistency between </w:t>
       </w:r>
       <m:oMath>
         <m:r>
@@ -9419,6 +9701,7 @@
     <w:p>
       <w:pPr>
         <w:pStyle w:val="NormalWeb"/>
+        <w:spacing w:line="480" w:lineRule="auto"/>
         <w:jc w:val="both"/>
         <w:rPr>
           <w:lang w:val="en-US"/>
@@ -9530,7 +9813,7 @@
     </w:p>
     <w:p>
       <w:pPr>
-        <w:spacing w:before="100" w:beforeAutospacing="1" w:after="100" w:afterAutospacing="1"/>
+        <w:spacing w:before="100" w:beforeAutospacing="1" w:after="100" w:afterAutospacing="1" w:line="480" w:lineRule="auto"/>
         <w:jc w:val="both"/>
         <w:outlineLvl w:val="2"/>
         <w:rPr>
@@ -9545,7 +9828,7 @@
     </w:p>
     <w:p>
       <w:pPr>
-        <w:spacing w:before="100" w:beforeAutospacing="1" w:after="100" w:afterAutospacing="1"/>
+        <w:spacing w:before="100" w:beforeAutospacing="1" w:after="100" w:afterAutospacing="1" w:line="480" w:lineRule="auto"/>
         <w:jc w:val="both"/>
         <w:outlineLvl w:val="2"/>
         <w:rPr>
@@ -9572,6 +9855,7 @@
     <w:p>
       <w:pPr>
         <w:pStyle w:val="NormalWeb"/>
+        <w:spacing w:line="480" w:lineRule="auto"/>
         <w:jc w:val="both"/>
         <w:rPr>
           <w:lang w:val="en-US"/>
@@ -9599,21 +9883,24 @@
     <w:p>
       <w:pPr>
         <w:pStyle w:val="NormalWeb"/>
-        <w:jc w:val="both"/>
-        <w:rPr>
-          <w:lang w:val="en-US"/>
-        </w:rPr>
-      </w:pPr>
-      <w:r>
-        <w:rPr>
-          <w:lang w:val="en-US"/>
-        </w:rPr>
+        <w:spacing w:line="480" w:lineRule="auto"/>
+        <w:jc w:val="both"/>
+        <w:rPr>
+          <w:lang w:val="en-US"/>
+        </w:rPr>
+      </w:pPr>
+      <w:r>
+        <w:rPr>
+          <w:lang w:val="en-US"/>
+        </w:rPr>
+        <w:lastRenderedPageBreak/>
         <w:t>However, this same smoothing reduces adaptability to new information. In assets where volatility reacts quickly or undergoes episodic regime changes—such as Tesla—FIGARCH responds too slowly, leading to larger short-horizon forecast errors and frequent convergence issues. In contrast, when persistence is weak (S&amp;P 500, IBEX 35), the fractional component adds little beyond the standard GARCH structure.</w:t>
       </w:r>
     </w:p>
     <w:p>
       <w:pPr>
         <w:pStyle w:val="NormalWeb"/>
+        <w:spacing w:line="480" w:lineRule="auto"/>
         <w:jc w:val="both"/>
         <w:rPr>
           <w:lang w:val="en-US"/>
@@ -9628,16 +9915,17 @@
     </w:p>
     <w:p>
       <w:pPr>
-        <w:jc w:val="both"/>
-        <w:rPr>
-          <w:noProof/>
-          <w:lang w:val="en-US"/>
-        </w:rPr>
-      </w:pPr>
-    </w:p>
-    <w:p>
-      <w:pPr>
-        <w:spacing w:before="100" w:beforeAutospacing="1" w:after="100" w:afterAutospacing="1"/>
+        <w:spacing w:line="480" w:lineRule="auto"/>
+        <w:jc w:val="both"/>
+        <w:rPr>
+          <w:noProof/>
+          <w:lang w:val="en-US"/>
+        </w:rPr>
+      </w:pPr>
+    </w:p>
+    <w:p>
+      <w:pPr>
+        <w:spacing w:before="100" w:beforeAutospacing="1" w:after="100" w:afterAutospacing="1" w:line="480" w:lineRule="auto"/>
         <w:jc w:val="both"/>
         <w:outlineLvl w:val="2"/>
         <w:rPr>
@@ -9663,7 +9951,7 @@
     </w:p>
     <w:p>
       <w:pPr>
-        <w:spacing w:before="100" w:beforeAutospacing="1" w:after="100" w:afterAutospacing="1"/>
+        <w:spacing w:before="100" w:beforeAutospacing="1" w:after="100" w:afterAutospacing="1" w:line="480" w:lineRule="auto"/>
         <w:jc w:val="both"/>
         <w:rPr>
           <w:noProof/>
@@ -9710,7 +9998,7 @@
     </w:p>
     <w:p>
       <w:pPr>
-        <w:spacing w:before="100" w:beforeAutospacing="1" w:after="100" w:afterAutospacing="1"/>
+        <w:spacing w:before="100" w:beforeAutospacing="1" w:after="100" w:afterAutospacing="1" w:line="480" w:lineRule="auto"/>
         <w:jc w:val="both"/>
         <w:rPr>
           <w:noProof/>
@@ -9760,7 +10048,7 @@
     </w:p>
     <w:p>
       <w:pPr>
-        <w:spacing w:before="100" w:beforeAutospacing="1" w:after="100" w:afterAutospacing="1"/>
+        <w:spacing w:before="100" w:beforeAutospacing="1" w:after="100" w:afterAutospacing="1" w:line="480" w:lineRule="auto"/>
         <w:jc w:val="both"/>
         <w:rPr>
           <w:noProof/>
@@ -9773,21 +10061,36 @@
           <w:lang w:val="en-US"/>
         </w:rPr>
         <w:lastRenderedPageBreak/>
-        <w:t>These findings suggest that computational cost is not merely a technical inconvenience but an indicator of model sensitivity: when FIGARCH struggles to converge, it is often because the assumption of constant persistence is violated by the data.</w:t>
-      </w:r>
-    </w:p>
-    <w:p>
-      <w:pPr>
-        <w:jc w:val="both"/>
-        <w:rPr>
-          <w:noProof/>
-          <w:lang w:val="en-US"/>
-        </w:rPr>
-      </w:pPr>
-    </w:p>
-    <w:p>
-      <w:pPr>
-        <w:spacing w:before="100" w:beforeAutospacing="1" w:after="100" w:afterAutospacing="1"/>
+        <w:t>These findings suggest that computational cost is not merely a technical inconvenience</w:t>
+      </w:r>
+      <w:r>
+        <w:rPr>
+          <w:noProof/>
+          <w:lang w:val="en-US"/>
+        </w:rPr>
+        <w:t>,</w:t>
+      </w:r>
+      <w:r>
+        <w:rPr>
+          <w:noProof/>
+          <w:lang w:val="en-US"/>
+        </w:rPr>
+        <w:t xml:space="preserve"> but an indicator of model sensitivity: when FIGARCH struggles to converge, it is often because the assumption of constant persistence is violated by the data.</w:t>
+      </w:r>
+    </w:p>
+    <w:p>
+      <w:pPr>
+        <w:spacing w:line="480" w:lineRule="auto"/>
+        <w:jc w:val="both"/>
+        <w:rPr>
+          <w:noProof/>
+          <w:lang w:val="en-US"/>
+        </w:rPr>
+      </w:pPr>
+    </w:p>
+    <w:p>
+      <w:pPr>
+        <w:spacing w:before="100" w:beforeAutospacing="1" w:after="100" w:afterAutospacing="1" w:line="480" w:lineRule="auto"/>
         <w:jc w:val="both"/>
         <w:outlineLvl w:val="2"/>
         <w:rPr>
@@ -9813,7 +10116,7 @@
     </w:p>
     <w:p>
       <w:pPr>
-        <w:spacing w:before="100" w:beforeAutospacing="1" w:after="100" w:afterAutospacing="1"/>
+        <w:spacing w:before="100" w:beforeAutospacing="1" w:after="100" w:afterAutospacing="1" w:line="480" w:lineRule="auto"/>
         <w:jc w:val="both"/>
         <w:rPr>
           <w:noProof/>
@@ -9894,7 +10197,7 @@
     </w:p>
     <w:p>
       <w:pPr>
-        <w:spacing w:before="100" w:beforeAutospacing="1" w:after="100" w:afterAutospacing="1"/>
+        <w:spacing w:before="100" w:beforeAutospacing="1" w:after="100" w:afterAutospacing="1" w:line="480" w:lineRule="auto"/>
         <w:jc w:val="both"/>
         <w:rPr>
           <w:noProof/>
@@ -9927,7 +10230,7 @@
     </w:p>
     <w:p>
       <w:pPr>
-        <w:spacing w:before="100" w:beforeAutospacing="1" w:after="100" w:afterAutospacing="1"/>
+        <w:spacing w:before="100" w:beforeAutospacing="1" w:after="100" w:afterAutospacing="1" w:line="480" w:lineRule="auto"/>
         <w:jc w:val="both"/>
         <w:rPr>
           <w:noProof/>
@@ -9964,7 +10267,7 @@
           <w:ilvl w:val="0"/>
           <w:numId w:val="15"/>
         </w:numPr>
-        <w:spacing w:before="100" w:beforeAutospacing="1" w:after="100" w:afterAutospacing="1"/>
+        <w:spacing w:before="100" w:beforeAutospacing="1" w:after="100" w:afterAutospacing="1" w:line="480" w:lineRule="auto"/>
         <w:jc w:val="both"/>
         <w:rPr>
           <w:noProof/>
@@ -10011,7 +10314,7 @@
           <w:ilvl w:val="0"/>
           <w:numId w:val="15"/>
         </w:numPr>
-        <w:spacing w:before="100" w:beforeAutospacing="1" w:after="100" w:afterAutospacing="1"/>
+        <w:spacing w:before="100" w:beforeAutospacing="1" w:after="100" w:afterAutospacing="1" w:line="480" w:lineRule="auto"/>
         <w:jc w:val="both"/>
         <w:rPr>
           <w:noProof/>
@@ -10037,16 +10340,17 @@
     </w:p>
     <w:p>
       <w:pPr>
-        <w:jc w:val="both"/>
-        <w:rPr>
-          <w:noProof/>
-          <w:lang w:val="en-US"/>
-        </w:rPr>
-      </w:pPr>
-    </w:p>
-    <w:p>
-      <w:pPr>
-        <w:spacing w:before="100" w:beforeAutospacing="1" w:after="100" w:afterAutospacing="1"/>
+        <w:spacing w:line="480" w:lineRule="auto"/>
+        <w:jc w:val="both"/>
+        <w:rPr>
+          <w:noProof/>
+          <w:lang w:val="en-US"/>
+        </w:rPr>
+      </w:pPr>
+    </w:p>
+    <w:p>
+      <w:pPr>
+        <w:spacing w:before="100" w:beforeAutospacing="1" w:after="100" w:afterAutospacing="1" w:line="480" w:lineRule="auto"/>
         <w:jc w:val="both"/>
         <w:outlineLvl w:val="2"/>
         <w:rPr>
@@ -10073,6 +10377,7 @@
     <w:p>
       <w:pPr>
         <w:pStyle w:val="NormalWeb"/>
+        <w:spacing w:line="480" w:lineRule="auto"/>
         <w:jc w:val="both"/>
         <w:rPr>
           <w:lang w:val="en-US"/>
@@ -10098,6 +10403,7 @@
           <w:ilvl w:val="0"/>
           <w:numId w:val="43"/>
         </w:numPr>
+        <w:spacing w:line="480" w:lineRule="auto"/>
         <w:jc w:val="both"/>
         <w:rPr>
           <w:lang w:val="en-US"/>
@@ -10145,6 +10451,7 @@
           <w:ilvl w:val="0"/>
           <w:numId w:val="43"/>
         </w:numPr>
+        <w:spacing w:line="480" w:lineRule="auto"/>
         <w:jc w:val="both"/>
         <w:rPr>
           <w:lang w:val="en-US"/>
@@ -10180,6 +10487,7 @@
           <w:ilvl w:val="0"/>
           <w:numId w:val="43"/>
         </w:numPr>
+        <w:spacing w:line="480" w:lineRule="auto"/>
         <w:jc w:val="both"/>
         <w:rPr>
           <w:lang w:val="en-US"/>
@@ -10191,7 +10499,6 @@
           <w:bCs/>
           <w:lang w:val="en-US"/>
         </w:rPr>
-        <w:lastRenderedPageBreak/>
         <w:t>Advanced estimation methods.</w:t>
       </w:r>
       <w:r>
@@ -10235,6 +10542,7 @@
           <w:ilvl w:val="0"/>
           <w:numId w:val="43"/>
         </w:numPr>
+        <w:spacing w:line="480" w:lineRule="auto"/>
         <w:jc w:val="both"/>
         <w:rPr>
           <w:lang w:val="en-US"/>
@@ -10246,6 +10554,7 @@
           <w:bCs/>
           <w:lang w:val="en-US"/>
         </w:rPr>
+        <w:lastRenderedPageBreak/>
         <w:t>Extension of the analysis</w:t>
       </w:r>
       <w:r>
@@ -10266,6 +10575,7 @@
     <w:p>
       <w:pPr>
         <w:pStyle w:val="NormalWeb"/>
+        <w:spacing w:line="480" w:lineRule="auto"/>
         <w:jc w:val="both"/>
         <w:rPr>
           <w:lang w:val="en-US"/>
@@ -10292,16 +10602,17 @@
     </w:p>
     <w:p>
       <w:pPr>
-        <w:jc w:val="both"/>
-        <w:rPr>
-          <w:noProof/>
-          <w:lang w:val="en-US"/>
-        </w:rPr>
-      </w:pPr>
-    </w:p>
-    <w:p>
-      <w:pPr>
-        <w:spacing w:before="100" w:beforeAutospacing="1" w:after="100" w:afterAutospacing="1"/>
+        <w:spacing w:line="480" w:lineRule="auto"/>
+        <w:jc w:val="both"/>
+        <w:rPr>
+          <w:noProof/>
+          <w:lang w:val="en-US"/>
+        </w:rPr>
+      </w:pPr>
+    </w:p>
+    <w:p>
+      <w:pPr>
+        <w:spacing w:before="100" w:beforeAutospacing="1" w:after="100" w:afterAutospacing="1" w:line="480" w:lineRule="auto"/>
         <w:jc w:val="both"/>
         <w:outlineLvl w:val="2"/>
         <w:rPr>
@@ -10327,7 +10638,7 @@
     </w:p>
     <w:p>
       <w:pPr>
-        <w:spacing w:before="100" w:beforeAutospacing="1" w:after="100" w:afterAutospacing="1"/>
+        <w:spacing w:before="100" w:beforeAutospacing="1" w:after="100" w:afterAutospacing="1" w:line="480" w:lineRule="auto"/>
         <w:jc w:val="both"/>
         <w:rPr>
           <w:noProof/>
@@ -10348,7 +10659,7 @@
           <w:ilvl w:val="0"/>
           <w:numId w:val="17"/>
         </w:numPr>
-        <w:spacing w:before="100" w:beforeAutospacing="1" w:after="100" w:afterAutospacing="1"/>
+        <w:spacing w:before="100" w:beforeAutospacing="1" w:after="100" w:afterAutospacing="1" w:line="480" w:lineRule="auto"/>
         <w:jc w:val="both"/>
         <w:rPr>
           <w:noProof/>
@@ -10378,7 +10689,7 @@
           <w:ilvl w:val="0"/>
           <w:numId w:val="17"/>
         </w:numPr>
-        <w:spacing w:before="100" w:beforeAutospacing="1" w:after="100" w:afterAutospacing="1"/>
+        <w:spacing w:before="100" w:beforeAutospacing="1" w:after="100" w:afterAutospacing="1" w:line="480" w:lineRule="auto"/>
         <w:jc w:val="both"/>
         <w:rPr>
           <w:noProof/>
@@ -10406,7 +10717,7 @@
           <w:ilvl w:val="0"/>
           <w:numId w:val="17"/>
         </w:numPr>
-        <w:spacing w:before="100" w:beforeAutospacing="1" w:after="100" w:afterAutospacing="1"/>
+        <w:spacing w:before="100" w:beforeAutospacing="1" w:after="100" w:afterAutospacing="1" w:line="480" w:lineRule="auto"/>
         <w:jc w:val="both"/>
         <w:rPr>
           <w:noProof/>
@@ -10436,7 +10747,7 @@
           <w:ilvl w:val="0"/>
           <w:numId w:val="17"/>
         </w:numPr>
-        <w:spacing w:before="100" w:beforeAutospacing="1" w:after="100" w:afterAutospacing="1"/>
+        <w:spacing w:before="100" w:beforeAutospacing="1" w:after="100" w:afterAutospacing="1" w:line="480" w:lineRule="auto"/>
         <w:jc w:val="both"/>
         <w:rPr>
           <w:noProof/>
@@ -10466,7 +10777,7 @@
           <w:ilvl w:val="0"/>
           <w:numId w:val="17"/>
         </w:numPr>
-        <w:spacing w:before="100" w:beforeAutospacing="1" w:after="100" w:afterAutospacing="1"/>
+        <w:spacing w:before="100" w:beforeAutospacing="1" w:after="100" w:afterAutospacing="1" w:line="480" w:lineRule="auto"/>
         <w:jc w:val="both"/>
         <w:rPr>
           <w:noProof/>
@@ -10480,6 +10791,7 @@
           <w:noProof/>
           <w:lang w:val="en-US"/>
         </w:rPr>
+        <w:lastRenderedPageBreak/>
         <w:t>Computational fragility is diagnostic</w:t>
       </w:r>
       <w:r>
@@ -10496,7 +10808,7 @@
           <w:ilvl w:val="0"/>
           <w:numId w:val="17"/>
         </w:numPr>
-        <w:spacing w:before="100" w:beforeAutospacing="1" w:after="100" w:afterAutospacing="1"/>
+        <w:spacing w:before="100" w:beforeAutospacing="1" w:after="100" w:afterAutospacing="1" w:line="480" w:lineRule="auto"/>
         <w:jc w:val="both"/>
         <w:rPr>
           <w:noProof/>
@@ -10522,7 +10834,7 @@
     </w:p>
     <w:p>
       <w:pPr>
-        <w:spacing w:before="100" w:beforeAutospacing="1" w:after="100" w:afterAutospacing="1"/>
+        <w:spacing w:before="100" w:beforeAutospacing="1" w:after="100" w:afterAutospacing="1" w:line="480" w:lineRule="auto"/>
         <w:jc w:val="both"/>
         <w:rPr>
           <w:noProof/>
@@ -10539,7 +10851,7 @@
     </w:p>
     <w:p>
       <w:pPr>
-        <w:spacing w:before="100" w:beforeAutospacing="1" w:after="100" w:afterAutospacing="1"/>
+        <w:spacing w:before="100" w:beforeAutospacing="1" w:after="100" w:afterAutospacing="1" w:line="480" w:lineRule="auto"/>
         <w:jc w:val="both"/>
         <w:outlineLvl w:val="1"/>
         <w:rPr>
@@ -10550,7 +10862,7 @@
     </w:p>
     <w:p>
       <w:pPr>
-        <w:spacing w:before="100" w:beforeAutospacing="1" w:after="100" w:afterAutospacing="1"/>
+        <w:spacing w:before="100" w:beforeAutospacing="1" w:after="100" w:afterAutospacing="1" w:line="480" w:lineRule="auto"/>
         <w:jc w:val="both"/>
         <w:outlineLvl w:val="1"/>
         <w:rPr>
@@ -10561,7 +10873,7 @@
     </w:p>
     <w:p>
       <w:pPr>
-        <w:spacing w:before="100" w:beforeAutospacing="1" w:after="100" w:afterAutospacing="1"/>
+        <w:spacing w:before="100" w:beforeAutospacing="1" w:after="100" w:afterAutospacing="1" w:line="480" w:lineRule="auto"/>
         <w:jc w:val="both"/>
         <w:outlineLvl w:val="1"/>
         <w:rPr>
@@ -10587,19 +10899,18 @@
     </w:p>
     <w:p>
       <w:pPr>
-        <w:spacing w:before="100" w:beforeAutospacing="1" w:after="100" w:afterAutospacing="1"/>
-        <w:jc w:val="both"/>
-        <w:rPr>
-          <w:noProof/>
-          <w:lang w:val="en-US"/>
-        </w:rPr>
-      </w:pPr>
-      <w:r>
-        <w:rPr>
-          <w:noProof/>
-          <w:lang w:val="en-US"/>
-        </w:rPr>
-        <w:lastRenderedPageBreak/>
+        <w:spacing w:before="100" w:beforeAutospacing="1" w:after="100" w:afterAutospacing="1" w:line="480" w:lineRule="auto"/>
+        <w:jc w:val="both"/>
+        <w:rPr>
+          <w:noProof/>
+          <w:lang w:val="en-US"/>
+        </w:rPr>
+      </w:pPr>
+      <w:r>
+        <w:rPr>
+          <w:noProof/>
+          <w:lang w:val="en-US"/>
+        </w:rPr>
         <w:t xml:space="preserve">This paper set out to evaluate the </w:t>
       </w:r>
       <w:r>
@@ -10621,7 +10932,7 @@
     </w:p>
     <w:p>
       <w:pPr>
-        <w:spacing w:before="100" w:beforeAutospacing="1" w:after="100" w:afterAutospacing="1"/>
+        <w:spacing w:before="100" w:beforeAutospacing="1" w:after="100" w:afterAutospacing="1" w:line="480" w:lineRule="auto"/>
         <w:jc w:val="both"/>
         <w:rPr>
           <w:noProof/>
@@ -10723,7 +11034,15 @@
           <w:noProof/>
           <w:lang w:val="en-US"/>
         </w:rPr>
-        <w:t xml:space="preserve">successfully captures this slower, hyperbolic decay and produces volatility paths consistent with multifractal evidence. However, the empirical advantages of FIGARCH over GARCH are </w:t>
+        <w:t xml:space="preserve">successfully captures this slower, hyperbolic decay and produces volatility paths consistent with multifractal evidence. However, the empirical </w:t>
+      </w:r>
+      <w:r>
+        <w:rPr>
+          <w:noProof/>
+          <w:lang w:val="en-US"/>
+        </w:rPr>
+        <w:lastRenderedPageBreak/>
+        <w:t xml:space="preserve">advantages of FIGARCH over GARCH are </w:t>
       </w:r>
       <w:r>
         <w:rPr>
@@ -10744,7 +11063,7 @@
     </w:p>
     <w:p>
       <w:pPr>
-        <w:spacing w:before="100" w:beforeAutospacing="1" w:after="100" w:afterAutospacing="1"/>
+        <w:spacing w:before="100" w:beforeAutospacing="1" w:after="100" w:afterAutospacing="1" w:line="480" w:lineRule="auto"/>
         <w:jc w:val="both"/>
         <w:outlineLvl w:val="2"/>
         <w:rPr>
@@ -10774,7 +11093,7 @@
           <w:ilvl w:val="0"/>
           <w:numId w:val="18"/>
         </w:numPr>
-        <w:spacing w:before="100" w:beforeAutospacing="1" w:after="100" w:afterAutospacing="1"/>
+        <w:spacing w:before="100" w:beforeAutospacing="1" w:after="100" w:afterAutospacing="1" w:line="480" w:lineRule="auto"/>
         <w:jc w:val="both"/>
         <w:rPr>
           <w:noProof/>
@@ -10793,7 +11112,7 @@
     </w:p>
     <w:p>
       <w:pPr>
-        <w:spacing w:before="100" w:beforeAutospacing="1" w:after="100" w:afterAutospacing="1"/>
+        <w:spacing w:before="100" w:beforeAutospacing="1" w:after="100" w:afterAutospacing="1" w:line="480" w:lineRule="auto"/>
         <w:ind w:left="720"/>
         <w:jc w:val="both"/>
         <w:rPr>
@@ -10826,7 +11145,8 @@
           <w:ilvl w:val="0"/>
           <w:numId w:val="18"/>
         </w:numPr>
-        <w:spacing w:before="100" w:beforeAutospacing="1" w:after="100" w:afterAutospacing="1"/>
+        <w:spacing w:before="100" w:beforeAutospacing="1" w:after="100" w:afterAutospacing="1" w:line="480" w:lineRule="auto"/>
+        <w:contextualSpacing w:val="0"/>
         <w:jc w:val="both"/>
         <w:rPr>
           <w:noProof/>
@@ -10845,7 +11165,7 @@
     </w:p>
     <w:p>
       <w:pPr>
-        <w:spacing w:before="100" w:beforeAutospacing="1" w:after="100" w:afterAutospacing="1"/>
+        <w:spacing w:before="100" w:beforeAutospacing="1" w:after="100" w:afterAutospacing="1" w:line="480" w:lineRule="auto"/>
         <w:ind w:left="720"/>
         <w:jc w:val="both"/>
         <w:rPr>
@@ -10874,7 +11194,8 @@
           <w:ilvl w:val="0"/>
           <w:numId w:val="18"/>
         </w:numPr>
-        <w:spacing w:before="100" w:beforeAutospacing="1" w:after="100" w:afterAutospacing="1"/>
+        <w:spacing w:before="100" w:beforeAutospacing="1" w:after="100" w:afterAutospacing="1" w:line="480" w:lineRule="auto"/>
+        <w:contextualSpacing w:val="0"/>
         <w:jc w:val="both"/>
         <w:rPr>
           <w:lang w:val="en-US"/>
@@ -10894,7 +11215,7 @@
           <w:rFonts w:eastAsiaTheme="majorEastAsia"/>
           <w:lang w:val="en-US"/>
         </w:rPr>
-        <w:t xml:space="preserve">but </w:t>
+        <w:t xml:space="preserve">in our sample, </w:t>
       </w:r>
       <w:r>
         <w:rPr>
@@ -10902,12 +11223,20 @@
           <w:rFonts w:eastAsiaTheme="majorEastAsia"/>
           <w:lang w:val="en-US"/>
         </w:rPr>
+        <w:t xml:space="preserve">but </w:t>
+      </w:r>
+      <w:r>
+        <w:rPr>
+          <w:rStyle w:val="Textoennegrita"/>
+          <w:rFonts w:eastAsiaTheme="majorEastAsia"/>
+          <w:lang w:val="en-US"/>
+        </w:rPr>
         <w:t>only in markets with strong and stable volatility persistence.</w:t>
       </w:r>
     </w:p>
     <w:p>
       <w:pPr>
-        <w:spacing w:before="100" w:beforeAutospacing="1" w:after="100" w:afterAutospacing="1"/>
+        <w:spacing w:before="100" w:beforeAutospacing="1" w:after="100" w:afterAutospacing="1" w:line="480" w:lineRule="auto"/>
         <w:ind w:left="720"/>
         <w:jc w:val="both"/>
         <w:rPr>
@@ -10919,7 +11248,19 @@
         <w:rPr>
           <w:lang w:val="en-US"/>
         </w:rPr>
-        <w:t>Although FIGARCH offers marginal improvements in RMSE, its most relevant contribution is in Value-at-Risk (VaR) forecasting. For Bitcoin and BOVESPA, where long-memory dynamics are persistent and stationary, FIGARCH reduces under-coverage and passes Kupiec’s unconditional coverage test, while GARCH does not. In contrast, for assets with weak persistence (S&amp;P 500, IBEX 35) or regime-dependent volatility (Tesla), both models yield similar or inadequate tail-risk performance. This conditional improvement in risk calibration is one of the key practical findings of the paper.</w:t>
+        <w:t xml:space="preserve">Although FIGARCH offers marginal improvements in RMSE, its most relevant contribution is in Value-at-Risk (VaR) forecasting. For Bitcoin and BOVESPA, where long-memory dynamics are persistent and stationary, FIGARCH reduces under-coverage and passes Kupiec’s unconditional coverage test, while GARCH does not. In contrast, for assets with weak persistence (S&amp;P 500, IBEX 35) or regime-dependent volatility (Tesla), both models yield similar or inadequate tail-risk performance. This conditional improvement in </w:t>
+      </w:r>
+      <w:r>
+        <w:rPr>
+          <w:lang w:val="en-US"/>
+        </w:rPr>
+        <w:t>tail accuracy</w:t>
+      </w:r>
+      <w:r>
+        <w:rPr>
+          <w:lang w:val="en-US"/>
+        </w:rPr>
+        <w:t xml:space="preserve"> is one of the key practical findings of the paper.</w:t>
       </w:r>
     </w:p>
     <w:p>
@@ -10928,7 +11269,7 @@
           <w:ilvl w:val="0"/>
           <w:numId w:val="18"/>
         </w:numPr>
-        <w:spacing w:before="100" w:beforeAutospacing="1" w:after="100" w:afterAutospacing="1"/>
+        <w:spacing w:before="100" w:beforeAutospacing="1" w:after="100" w:afterAutospacing="1" w:line="480" w:lineRule="auto"/>
         <w:jc w:val="both"/>
         <w:rPr>
           <w:noProof/>
@@ -10942,12 +11283,13 @@
           <w:noProof/>
           <w:lang w:val="en-US"/>
         </w:rPr>
+        <w:lastRenderedPageBreak/>
         <w:t>Risk-based performance reveals conditional benefits.</w:t>
       </w:r>
     </w:p>
     <w:p>
       <w:pPr>
-        <w:spacing w:before="100" w:beforeAutospacing="1" w:after="100" w:afterAutospacing="1"/>
+        <w:spacing w:before="100" w:beforeAutospacing="1" w:after="100" w:afterAutospacing="1" w:line="480" w:lineRule="auto"/>
         <w:ind w:left="720"/>
         <w:jc w:val="both"/>
         <w:rPr>
@@ -10969,7 +11311,7 @@
           <w:ilvl w:val="0"/>
           <w:numId w:val="18"/>
         </w:numPr>
-        <w:spacing w:before="100" w:beforeAutospacing="1" w:after="100" w:afterAutospacing="1"/>
+        <w:spacing w:before="100" w:beforeAutospacing="1" w:after="100" w:afterAutospacing="1" w:line="480" w:lineRule="auto"/>
         <w:jc w:val="both"/>
         <w:rPr>
           <w:noProof/>
@@ -10988,7 +11330,7 @@
     </w:p>
     <w:p>
       <w:pPr>
-        <w:spacing w:before="100" w:beforeAutospacing="1" w:after="100" w:afterAutospacing="1"/>
+        <w:spacing w:before="100" w:beforeAutospacing="1" w:after="100" w:afterAutospacing="1" w:line="480" w:lineRule="auto"/>
         <w:ind w:left="720"/>
         <w:jc w:val="both"/>
         <w:rPr>
@@ -11001,7 +11343,6 @@
           <w:noProof/>
           <w:lang w:val="en-US"/>
         </w:rPr>
-        <w:lastRenderedPageBreak/>
         <w:t>The fractional parameter d aligns with the width of MF-DFA scaling spectra Δh(q), confirming that the model reproduces empirically observed persistence.</w:t>
       </w:r>
     </w:p>
@@ -11011,7 +11352,7 @@
           <w:ilvl w:val="0"/>
           <w:numId w:val="18"/>
         </w:numPr>
-        <w:spacing w:before="100" w:beforeAutospacing="1" w:after="100" w:afterAutospacing="1"/>
+        <w:spacing w:before="100" w:beforeAutospacing="1" w:after="100" w:afterAutospacing="1" w:line="480" w:lineRule="auto"/>
         <w:jc w:val="both"/>
         <w:rPr>
           <w:noProof/>
@@ -11030,7 +11371,7 @@
     </w:p>
     <w:p>
       <w:pPr>
-        <w:spacing w:before="100" w:beforeAutospacing="1" w:after="100" w:afterAutospacing="1"/>
+        <w:spacing w:before="100" w:beforeAutospacing="1" w:after="100" w:afterAutospacing="1" w:line="480" w:lineRule="auto"/>
         <w:ind w:left="720"/>
         <w:jc w:val="both"/>
         <w:rPr>
@@ -11066,7 +11407,7 @@
           <w:ilvl w:val="0"/>
           <w:numId w:val="18"/>
         </w:numPr>
-        <w:spacing w:before="100" w:beforeAutospacing="1" w:after="100" w:afterAutospacing="1"/>
+        <w:spacing w:before="100" w:beforeAutospacing="1" w:after="100" w:afterAutospacing="1" w:line="480" w:lineRule="auto"/>
         <w:jc w:val="both"/>
         <w:rPr>
           <w:noProof/>
@@ -11085,7 +11426,7 @@
     </w:p>
     <w:p>
       <w:pPr>
-        <w:spacing w:before="100" w:beforeAutospacing="1" w:after="100" w:afterAutospacing="1"/>
+        <w:spacing w:before="100" w:beforeAutospacing="1" w:after="100" w:afterAutospacing="1" w:line="480" w:lineRule="auto"/>
         <w:ind w:left="720"/>
         <w:jc w:val="both"/>
         <w:rPr>
@@ -11103,7 +11444,7 @@
     </w:p>
     <w:p>
       <w:pPr>
-        <w:spacing w:before="100" w:beforeAutospacing="1" w:after="100" w:afterAutospacing="1"/>
+        <w:spacing w:before="100" w:beforeAutospacing="1" w:after="100" w:afterAutospacing="1" w:line="480" w:lineRule="auto"/>
         <w:jc w:val="both"/>
         <w:outlineLvl w:val="2"/>
         <w:rPr>
@@ -11129,7 +11470,7 @@
     </w:p>
     <w:p>
       <w:pPr>
-        <w:spacing w:before="100" w:beforeAutospacing="1" w:after="100" w:afterAutospacing="1"/>
+        <w:spacing w:before="100" w:beforeAutospacing="1" w:after="100" w:afterAutospacing="1" w:line="480" w:lineRule="auto"/>
         <w:jc w:val="both"/>
         <w:rPr>
           <w:noProof/>
@@ -11173,7 +11514,15 @@
           <w:noProof/>
           <w:lang w:val="en-US"/>
         </w:rPr>
-        <w:t xml:space="preserve">. FIGARCH provides a more faithful representation of volatility’s statistical structure but yields modest incremental benefits for day-to-day risk management. It thus serves primarily as a </w:t>
+        <w:t xml:space="preserve">. FIGARCH provides a more faithful representation of volatility’s statistical structure but yields modest incremental benefits for day-to-day risk management. It thus serves </w:t>
+      </w:r>
+      <w:r>
+        <w:rPr>
+          <w:noProof/>
+          <w:lang w:val="en-US"/>
+        </w:rPr>
+        <w:lastRenderedPageBreak/>
+        <w:t xml:space="preserve">primarily as a </w:t>
       </w:r>
       <w:r>
         <w:rPr>
@@ -11194,7 +11543,7 @@
     </w:p>
     <w:p>
       <w:pPr>
-        <w:spacing w:before="100" w:beforeAutospacing="1" w:after="100" w:afterAutospacing="1"/>
+        <w:spacing w:before="100" w:beforeAutospacing="1" w:after="100" w:afterAutospacing="1" w:line="480" w:lineRule="auto"/>
         <w:jc w:val="both"/>
         <w:rPr>
           <w:noProof/>
@@ -11215,7 +11564,7 @@
           <w:ilvl w:val="0"/>
           <w:numId w:val="19"/>
         </w:numPr>
-        <w:spacing w:before="100" w:beforeAutospacing="1" w:after="100" w:afterAutospacing="1"/>
+        <w:spacing w:before="100" w:beforeAutospacing="1" w:after="100" w:afterAutospacing="1" w:line="480" w:lineRule="auto"/>
         <w:jc w:val="both"/>
         <w:rPr>
           <w:noProof/>
@@ -11236,7 +11585,7 @@
           <w:ilvl w:val="0"/>
           <w:numId w:val="19"/>
         </w:numPr>
-        <w:spacing w:before="100" w:beforeAutospacing="1" w:after="100" w:afterAutospacing="1"/>
+        <w:spacing w:before="100" w:beforeAutospacing="1" w:after="100" w:afterAutospacing="1" w:line="480" w:lineRule="auto"/>
         <w:jc w:val="both"/>
         <w:rPr>
           <w:noProof/>
@@ -11253,7 +11602,7 @@
     </w:p>
     <w:p>
       <w:pPr>
-        <w:spacing w:before="100" w:beforeAutospacing="1" w:after="100" w:afterAutospacing="1"/>
+        <w:spacing w:before="100" w:beforeAutospacing="1" w:after="100" w:afterAutospacing="1" w:line="480" w:lineRule="auto"/>
         <w:jc w:val="both"/>
         <w:rPr>
           <w:noProof/>
@@ -11286,7 +11635,7 @@
     </w:p>
     <w:p>
       <w:pPr>
-        <w:spacing w:before="100" w:beforeAutospacing="1" w:after="100" w:afterAutospacing="1"/>
+        <w:spacing w:before="100" w:beforeAutospacing="1" w:after="100" w:afterAutospacing="1" w:line="480" w:lineRule="auto"/>
         <w:jc w:val="both"/>
         <w:outlineLvl w:val="2"/>
         <w:rPr>
@@ -11312,7 +11661,7 @@
     </w:p>
     <w:p>
       <w:pPr>
-        <w:spacing w:before="100" w:beforeAutospacing="1"/>
+        <w:spacing w:before="100" w:beforeAutospacing="1" w:line="480" w:lineRule="auto"/>
         <w:jc w:val="both"/>
         <w:rPr>
           <w:noProof/>
@@ -11341,7 +11690,8 @@
           <w:ilvl w:val="0"/>
           <w:numId w:val="30"/>
         </w:numPr>
-        <w:spacing w:before="100" w:beforeAutospacing="1" w:after="100" w:afterAutospacing="1"/>
+        <w:spacing w:before="100" w:beforeAutospacing="1" w:after="100" w:afterAutospacing="1" w:line="480" w:lineRule="auto"/>
+        <w:contextualSpacing w:val="0"/>
         <w:jc w:val="both"/>
         <w:rPr>
           <w:noProof/>
@@ -11363,7 +11713,8 @@
           <w:ilvl w:val="0"/>
           <w:numId w:val="30"/>
         </w:numPr>
-        <w:spacing w:before="100" w:beforeAutospacing="1" w:after="100" w:afterAutospacing="1"/>
+        <w:spacing w:before="100" w:beforeAutospacing="1" w:after="100" w:afterAutospacing="1" w:line="480" w:lineRule="auto"/>
+        <w:contextualSpacing w:val="0"/>
         <w:jc w:val="both"/>
         <w:rPr>
           <w:noProof/>
@@ -11385,7 +11736,8 @@
           <w:ilvl w:val="0"/>
           <w:numId w:val="30"/>
         </w:numPr>
-        <w:spacing w:before="100" w:beforeAutospacing="1" w:after="100" w:afterAutospacing="1"/>
+        <w:spacing w:before="100" w:beforeAutospacing="1" w:after="100" w:afterAutospacing="1" w:line="480" w:lineRule="auto"/>
+        <w:contextualSpacing w:val="0"/>
         <w:jc w:val="both"/>
         <w:rPr>
           <w:noProof/>
@@ -11435,7 +11787,7 @@
     </w:p>
     <w:p>
       <w:pPr>
-        <w:spacing w:before="100" w:beforeAutospacing="1" w:after="100" w:afterAutospacing="1"/>
+        <w:spacing w:before="100" w:beforeAutospacing="1" w:after="100" w:afterAutospacing="1" w:line="480" w:lineRule="auto"/>
         <w:jc w:val="both"/>
         <w:outlineLvl w:val="2"/>
         <w:rPr>
@@ -11461,7 +11813,7 @@
     </w:p>
     <w:p>
       <w:pPr>
-        <w:spacing w:before="100" w:beforeAutospacing="1" w:after="100" w:afterAutospacing="1"/>
+        <w:spacing w:before="100" w:beforeAutospacing="1" w:after="100" w:afterAutospacing="1" w:line="480" w:lineRule="auto"/>
         <w:jc w:val="both"/>
         <w:rPr>
           <w:noProof/>
@@ -11482,7 +11834,7 @@
           <w:ilvl w:val="0"/>
           <w:numId w:val="20"/>
         </w:numPr>
-        <w:spacing w:before="100" w:beforeAutospacing="1" w:after="100" w:afterAutospacing="1"/>
+        <w:spacing w:before="100" w:beforeAutospacing="1" w:after="100" w:afterAutospacing="1" w:line="480" w:lineRule="auto"/>
         <w:jc w:val="both"/>
         <w:rPr>
           <w:noProof/>
@@ -11512,7 +11864,7 @@
           <w:ilvl w:val="0"/>
           <w:numId w:val="20"/>
         </w:numPr>
-        <w:spacing w:before="100" w:beforeAutospacing="1" w:after="100" w:afterAutospacing="1"/>
+        <w:spacing w:before="100" w:beforeAutospacing="1" w:after="100" w:afterAutospacing="1" w:line="480" w:lineRule="auto"/>
         <w:jc w:val="both"/>
         <w:rPr>
           <w:noProof/>
@@ -11542,7 +11894,7 @@
           <w:ilvl w:val="0"/>
           <w:numId w:val="20"/>
         </w:numPr>
-        <w:spacing w:before="100" w:beforeAutospacing="1" w:after="100" w:afterAutospacing="1"/>
+        <w:spacing w:before="100" w:beforeAutospacing="1" w:after="100" w:afterAutospacing="1" w:line="480" w:lineRule="auto"/>
         <w:jc w:val="both"/>
         <w:rPr>
           <w:noProof/>
@@ -11572,7 +11924,7 @@
           <w:ilvl w:val="0"/>
           <w:numId w:val="20"/>
         </w:numPr>
-        <w:spacing w:before="100" w:beforeAutospacing="1" w:after="100" w:afterAutospacing="1"/>
+        <w:spacing w:before="100" w:beforeAutospacing="1" w:after="100" w:afterAutospacing="1" w:line="480" w:lineRule="auto"/>
         <w:jc w:val="both"/>
         <w:rPr>
           <w:noProof/>
@@ -11612,7 +11964,7 @@
     </w:p>
     <w:p>
       <w:pPr>
-        <w:spacing w:before="100" w:beforeAutospacing="1" w:after="100" w:afterAutospacing="1"/>
+        <w:spacing w:before="100" w:beforeAutospacing="1" w:after="100" w:afterAutospacing="1" w:line="480" w:lineRule="auto"/>
         <w:jc w:val="both"/>
         <w:rPr>
           <w:noProof/>
@@ -11661,7 +12013,7 @@
     </w:p>
     <w:p>
       <w:pPr>
-        <w:spacing w:before="100" w:beforeAutospacing="1" w:after="100" w:afterAutospacing="1"/>
+        <w:spacing w:before="100" w:beforeAutospacing="1" w:after="100" w:afterAutospacing="1" w:line="480" w:lineRule="auto"/>
         <w:jc w:val="both"/>
         <w:outlineLvl w:val="2"/>
         <w:rPr>
@@ -11687,7 +12039,7 @@
     </w:p>
     <w:p>
       <w:pPr>
-        <w:spacing w:before="100" w:beforeAutospacing="1" w:after="100" w:afterAutospacing="1"/>
+        <w:spacing w:before="100" w:beforeAutospacing="1" w:after="100" w:afterAutospacing="1" w:line="480" w:lineRule="auto"/>
         <w:jc w:val="both"/>
         <w:rPr>
           <w:noProof/>
@@ -11708,83 +12060,109 @@
           <w:noProof/>
           <w:lang w:val="en-US"/>
         </w:rPr>
-        <w:t>fractional integration enhances our understanding of volatility but does not revolutionize its prediction</w:t>
-      </w:r>
-      <w:r>
-        <w:rPr>
-          <w:noProof/>
-          <w:lang w:val="en-US"/>
-        </w:rPr>
-        <w:t>.</w:t>
-      </w:r>
-      <w:r>
-        <w:rPr>
-          <w:noProof/>
-          <w:lang w:val="en-US"/>
-        </w:rPr>
-        <w:br/>
-        <w:t>GARCH remains the benchmark for short-term volatility and risk forecasting; FIGARCH extends that benchmark conceptually by embedding memory and persistence consistent with multifractal dynamics.</w:t>
-      </w:r>
-    </w:p>
-    <w:p>
-      <w:pPr>
-        <w:spacing w:before="100" w:beforeAutospacing="1" w:after="100" w:afterAutospacing="1"/>
-        <w:jc w:val="both"/>
-        <w:rPr>
-          <w:noProof/>
-          <w:lang w:val="en-US"/>
-        </w:rPr>
-      </w:pPr>
-      <w:r>
-        <w:rPr>
-          <w:lang w:val="en-US"/>
-        </w:rPr>
-        <w:t>FIGARCH contributes conceptually by embedding scale-dependent memory into a tractable model</w:t>
-      </w:r>
-      <w:r>
-        <w:rPr>
-          <w:lang w:val="en-US"/>
-        </w:rPr>
-        <w:t>.</w:t>
-      </w:r>
-      <w:r>
-        <w:rPr>
-          <w:noProof/>
-          <w:lang w:val="en-US"/>
-        </w:rPr>
-        <w:t xml:space="preserve"> </w:t>
-      </w:r>
-      <w:r>
-        <w:rPr>
-          <w:lang w:val="en-US"/>
-        </w:rPr>
-        <w:t>It illustrates that volatility is neither random nor infinitely persistent, but exhibits structured, scale-dependent memory—a feature future models must capture without sacrificing tractability.</w:t>
-      </w:r>
-    </w:p>
-    <w:p>
-      <w:pPr>
-        <w:spacing w:before="100" w:beforeAutospacing="1" w:after="100" w:afterAutospacing="1"/>
-        <w:jc w:val="both"/>
-        <w:rPr>
-          <w:noProof/>
-          <w:lang w:val="en-US"/>
-        </w:rPr>
-      </w:pPr>
-      <w:r>
-        <w:rPr>
-          <w:lang w:val="en-US"/>
-        </w:rPr>
-        <w:t>From a risk-management perspective, the results also show that fractional volatility models can improve the calibration of tail-risk measures—such as Value-at-Risk—when persistence is strong and stable, while offering little advantage otherwise.</w:t>
-      </w:r>
-    </w:p>
-    <w:p>
-      <w:pPr>
-        <w:spacing w:before="100" w:beforeAutospacing="1" w:after="100" w:afterAutospacing="1"/>
-        <w:jc w:val="both"/>
+        <w:t xml:space="preserve">fractional integration enhances our understanding of volatility but does </w:t>
+      </w:r>
+      <w:r>
         <w:rPr>
           <w:b/>
           <w:bCs/>
           <w:noProof/>
+          <w:lang w:val="en-US"/>
+        </w:rPr>
+        <w:t xml:space="preserve">not </w:t>
+      </w:r>
+      <w:r>
+        <w:rPr>
+          <w:b/>
+          <w:bCs/>
+          <w:lang w:val="en-US"/>
+        </w:rPr>
+        <w:t>materially alter its short-term predictive performance.</w:t>
+      </w:r>
+      <w:r>
+        <w:rPr>
+          <w:b/>
+          <w:bCs/>
+          <w:noProof/>
+          <w:lang w:val="en-US"/>
+        </w:rPr>
+        <w:t xml:space="preserve"> </w:t>
+      </w:r>
+      <w:r>
+        <w:rPr>
+          <w:noProof/>
+          <w:lang w:val="en-US"/>
+        </w:rPr>
+        <w:t xml:space="preserve">GARCH remains the benchmark for short-term volatility and </w:t>
+      </w:r>
+      <w:r>
+        <w:rPr>
+          <w:noProof/>
+          <w:lang w:val="en-US"/>
+        </w:rPr>
+        <w:lastRenderedPageBreak/>
+        <w:t>risk forecasting; FIGARCH extends that benchmark conceptually by embedding memory and persistence consistent with multifractal dynamics.</w:t>
+      </w:r>
+    </w:p>
+    <w:p>
+      <w:pPr>
+        <w:spacing w:before="100" w:beforeAutospacing="1" w:after="100" w:afterAutospacing="1" w:line="480" w:lineRule="auto"/>
+        <w:jc w:val="both"/>
+        <w:rPr>
+          <w:noProof/>
+          <w:lang w:val="en-US"/>
+        </w:rPr>
+      </w:pPr>
+      <w:r>
+        <w:rPr>
+          <w:lang w:val="en-US"/>
+        </w:rPr>
+        <w:t>FIGARCH contributes conceptually by embedding scale-dependent memory into a tractable model</w:t>
+      </w:r>
+      <w:r>
+        <w:rPr>
+          <w:lang w:val="en-US"/>
+        </w:rPr>
+        <w:t>.</w:t>
+      </w:r>
+      <w:r>
+        <w:rPr>
+          <w:noProof/>
+          <w:lang w:val="en-US"/>
+        </w:rPr>
+        <w:t xml:space="preserve"> </w:t>
+      </w:r>
+      <w:r>
+        <w:rPr>
+          <w:lang w:val="en-US"/>
+        </w:rPr>
+        <w:t>It illustrates that volatility is neither random nor infinitely persistent, but exhibits structured, scale-dependent memory—a feature future models must capture without sacrificing tractability.</w:t>
+      </w:r>
+    </w:p>
+    <w:p>
+      <w:pPr>
+        <w:spacing w:before="100" w:beforeAutospacing="1" w:after="100" w:afterAutospacing="1" w:line="480" w:lineRule="auto"/>
+        <w:jc w:val="both"/>
+        <w:rPr>
+          <w:noProof/>
+          <w:lang w:val="en-US"/>
+        </w:rPr>
+      </w:pPr>
+      <w:r>
+        <w:rPr>
+          <w:lang w:val="en-US"/>
+        </w:rPr>
+        <w:t>From a risk-management perspective, the results also show that fractional volatility models can improve the calibration of tail-risk measures—such as Value-at-Risk—when persistence is strong and stable, while offering little advantage otherwise.</w:t>
+      </w:r>
+    </w:p>
+    <w:p>
+      <w:pPr>
+        <w:spacing w:before="100" w:beforeAutospacing="1" w:after="100" w:afterAutospacing="1" w:line="480" w:lineRule="auto"/>
+        <w:jc w:val="both"/>
+        <w:rPr>
+          <w:b/>
+          <w:bCs/>
+          <w:noProof/>
           <w:sz w:val="36"/>
           <w:szCs w:val="36"/>
           <w:lang w:val="en-US"/>
@@ -11793,7 +12171,7 @@
     </w:p>
     <w:p>
       <w:pPr>
-        <w:spacing w:before="100" w:beforeAutospacing="1" w:after="100" w:afterAutospacing="1"/>
+        <w:spacing w:before="100" w:beforeAutospacing="1" w:after="100" w:afterAutospacing="1" w:line="480" w:lineRule="auto"/>
         <w:jc w:val="both"/>
         <w:rPr>
           <w:noProof/>
@@ -11847,6 +12225,7 @@
     <w:p>
       <w:pPr>
         <w:pStyle w:val="NormalWeb"/>
+        <w:spacing w:line="480" w:lineRule="auto"/>
         <w:jc w:val="both"/>
         <w:rPr>
           <w:lang w:val="en-US"/>
@@ -11866,6 +12245,7 @@
           <w:ilvl w:val="0"/>
           <w:numId w:val="41"/>
         </w:numPr>
+        <w:spacing w:line="480" w:lineRule="auto"/>
         <w:jc w:val="both"/>
         <w:rPr>
           <w:lang w:val="en-US"/>
@@ -11891,16 +12271,16 @@
           <w:ilvl w:val="0"/>
           <w:numId w:val="41"/>
         </w:numPr>
-        <w:jc w:val="both"/>
-        <w:rPr>
-          <w:lang w:val="en-US"/>
-        </w:rPr>
-      </w:pPr>
-      <w:r>
-        <w:rPr>
-          <w:lang w:val="en-US"/>
-        </w:rPr>
-        <w:lastRenderedPageBreak/>
+        <w:spacing w:line="480" w:lineRule="auto"/>
+        <w:jc w:val="both"/>
+        <w:rPr>
+          <w:lang w:val="en-US"/>
+        </w:rPr>
+      </w:pPr>
+      <w:r>
+        <w:rPr>
+          <w:lang w:val="en-US"/>
+        </w:rPr>
         <w:t xml:space="preserve">the full pipeline </w:t>
       </w:r>
       <w:r>
@@ -11913,7 +12293,19 @@
         <w:rPr>
           <w:lang w:val="en-US"/>
         </w:rPr>
-        <w:t xml:space="preserve"> into Blocks 01–07, together with the wrapper script </w:t>
+        <w:t xml:space="preserve"> into Blocks 01–07</w:t>
+      </w:r>
+      <w:r>
+        <w:rPr>
+          <w:lang w:val="en-US"/>
+        </w:rPr>
+        <w:t xml:space="preserve"> (diagnostics, modelling, evaluation)</w:t>
+      </w:r>
+      <w:r>
+        <w:rPr>
+          <w:lang w:val="en-US"/>
+        </w:rPr>
+        <w:t xml:space="preserve">, together with the wrapper script </w:t>
       </w:r>
       <w:r>
         <w:rPr>
@@ -11937,6 +12329,7 @@
           <w:ilvl w:val="0"/>
           <w:numId w:val="41"/>
         </w:numPr>
+        <w:spacing w:line="480" w:lineRule="auto"/>
         <w:jc w:val="both"/>
         <w:rPr>
           <w:lang w:val="en-US"/>
@@ -11958,6 +12351,7 @@
     <w:p>
       <w:pPr>
         <w:pStyle w:val="NormalWeb"/>
+        <w:spacing w:line="480" w:lineRule="auto"/>
         <w:jc w:val="both"/>
         <w:rPr>
           <w:lang w:val="en-US"/>
@@ -11973,6 +12367,7 @@
     <w:p>
       <w:pPr>
         <w:pStyle w:val="NormalWeb"/>
+        <w:spacing w:line="480" w:lineRule="auto"/>
         <w:jc w:val="both"/>
         <w:rPr>
           <w:lang w:val="en-US"/>
@@ -11984,6 +12379,7 @@
           <w:rFonts w:eastAsiaTheme="majorEastAsia"/>
           <w:lang w:val="en-US"/>
         </w:rPr>
+        <w:lastRenderedPageBreak/>
         <w:t>GitHub:</w:t>
       </w:r>
       <w:r>
@@ -12006,6 +12402,7 @@
     <w:p>
       <w:pPr>
         <w:pStyle w:val="NormalWeb"/>
+        <w:spacing w:line="480" w:lineRule="auto"/>
         <w:jc w:val="both"/>
         <w:rPr>
           <w:lang w:val="en-US"/>
@@ -12038,7 +12435,7 @@
     </w:p>
     <w:p>
       <w:pPr>
-        <w:spacing w:before="100" w:beforeAutospacing="1" w:after="100" w:afterAutospacing="1"/>
+        <w:spacing w:before="100" w:beforeAutospacing="1" w:after="100" w:afterAutospacing="1" w:line="480" w:lineRule="auto"/>
         <w:jc w:val="both"/>
         <w:outlineLvl w:val="1"/>
         <w:rPr>
@@ -12054,7 +12451,7 @@
     </w:p>
     <w:p>
       <w:pPr>
-        <w:spacing w:before="100" w:beforeAutospacing="1" w:after="100" w:afterAutospacing="1"/>
+        <w:spacing w:before="100" w:beforeAutospacing="1" w:after="100" w:afterAutospacing="1" w:line="480" w:lineRule="auto"/>
         <w:jc w:val="both"/>
         <w:outlineLvl w:val="1"/>
         <w:rPr>
@@ -12069,7 +12466,7 @@
     </w:p>
     <w:p>
       <w:pPr>
-        <w:spacing w:after="100" w:afterAutospacing="1"/>
+        <w:spacing w:after="100" w:afterAutospacing="1" w:line="480" w:lineRule="auto"/>
         <w:jc w:val="both"/>
         <w:outlineLvl w:val="1"/>
         <w:rPr>
@@ -12095,7 +12492,7 @@
     </w:p>
     <w:p>
       <w:pPr>
-        <w:spacing w:before="100" w:beforeAutospacing="1" w:after="100" w:afterAutospacing="1"/>
+        <w:spacing w:before="100" w:beforeAutospacing="1" w:after="100" w:afterAutospacing="1" w:line="480" w:lineRule="auto"/>
         <w:jc w:val="both"/>
         <w:rPr>
           <w:noProof/>
@@ -12128,7 +12525,7 @@
     </w:p>
     <w:p>
       <w:pPr>
-        <w:spacing w:before="100" w:beforeAutospacing="1" w:after="100" w:afterAutospacing="1"/>
+        <w:spacing w:before="100" w:beforeAutospacing="1" w:after="100" w:afterAutospacing="1" w:line="480" w:lineRule="auto"/>
         <w:jc w:val="both"/>
         <w:rPr>
           <w:noProof/>
@@ -12186,7 +12583,7 @@
     </w:p>
     <w:p>
       <w:pPr>
-        <w:spacing w:before="100" w:beforeAutospacing="1" w:after="100" w:afterAutospacing="1"/>
+        <w:spacing w:before="100" w:beforeAutospacing="1" w:after="100" w:afterAutospacing="1" w:line="480" w:lineRule="auto"/>
         <w:jc w:val="both"/>
         <w:rPr>
           <w:noProof/>
@@ -12219,7 +12616,7 @@
     </w:p>
     <w:p>
       <w:pPr>
-        <w:spacing w:before="100" w:beforeAutospacing="1" w:after="100" w:afterAutospacing="1"/>
+        <w:spacing w:before="100" w:beforeAutospacing="1" w:after="100" w:afterAutospacing="1" w:line="480" w:lineRule="auto"/>
         <w:jc w:val="both"/>
         <w:rPr>
           <w:noProof/>
@@ -12252,7 +12649,7 @@
     </w:p>
     <w:p>
       <w:pPr>
-        <w:spacing w:before="100" w:beforeAutospacing="1" w:after="100" w:afterAutospacing="1"/>
+        <w:spacing w:before="100" w:beforeAutospacing="1" w:after="100" w:afterAutospacing="1" w:line="480" w:lineRule="auto"/>
         <w:jc w:val="both"/>
         <w:rPr>
           <w:noProof/>
@@ -12285,18 +12682,19 @@
     </w:p>
     <w:p>
       <w:pPr>
-        <w:spacing w:before="100" w:beforeAutospacing="1" w:after="100" w:afterAutospacing="1"/>
-        <w:jc w:val="both"/>
-        <w:rPr>
-          <w:noProof/>
-          <w:lang w:val="en-US"/>
-        </w:rPr>
-      </w:pPr>
-      <w:r>
-        <w:rPr>
-          <w:noProof/>
-          <w:lang w:val="en-US"/>
-        </w:rPr>
+        <w:spacing w:before="100" w:beforeAutospacing="1" w:after="100" w:afterAutospacing="1" w:line="480" w:lineRule="auto"/>
+        <w:jc w:val="both"/>
+        <w:rPr>
+          <w:noProof/>
+          <w:lang w:val="en-US"/>
+        </w:rPr>
+      </w:pPr>
+      <w:r>
+        <w:rPr>
+          <w:noProof/>
+          <w:lang w:val="en-US"/>
+        </w:rPr>
+        <w:lastRenderedPageBreak/>
         <w:t xml:space="preserve">Candelon, B., &amp; Straetmans, S. 2023. “Persistence and Predictability in Volatility: Revisiting Long Memory in Financial Markets.” </w:t>
       </w:r>
       <w:r>
@@ -12318,7 +12716,7 @@
     </w:p>
     <w:p>
       <w:pPr>
-        <w:spacing w:before="100" w:beforeAutospacing="1" w:after="100" w:afterAutospacing="1"/>
+        <w:spacing w:before="100" w:beforeAutospacing="1" w:after="100" w:afterAutospacing="1" w:line="480" w:lineRule="auto"/>
         <w:jc w:val="both"/>
         <w:rPr>
           <w:noProof/>
@@ -12351,7 +12749,7 @@
     </w:p>
     <w:p>
       <w:pPr>
-        <w:spacing w:before="100" w:beforeAutospacing="1" w:after="100" w:afterAutospacing="1"/>
+        <w:spacing w:before="100" w:beforeAutospacing="1" w:after="100" w:afterAutospacing="1" w:line="480" w:lineRule="auto"/>
         <w:jc w:val="both"/>
         <w:rPr>
           <w:noProof/>
@@ -12384,7 +12782,7 @@
     </w:p>
     <w:p>
       <w:pPr>
-        <w:spacing w:before="100" w:beforeAutospacing="1" w:after="100" w:afterAutospacing="1"/>
+        <w:spacing w:before="100" w:beforeAutospacing="1" w:after="100" w:afterAutospacing="1" w:line="480" w:lineRule="auto"/>
         <w:jc w:val="both"/>
         <w:rPr>
           <w:noProof/>
@@ -12417,19 +12815,18 @@
     </w:p>
     <w:p>
       <w:pPr>
-        <w:spacing w:before="100" w:beforeAutospacing="1" w:after="100" w:afterAutospacing="1"/>
-        <w:jc w:val="both"/>
-        <w:rPr>
-          <w:noProof/>
-          <w:lang w:val="en-US"/>
-        </w:rPr>
-      </w:pPr>
-      <w:r>
-        <w:rPr>
-          <w:noProof/>
-          <w:lang w:val="en-US"/>
-        </w:rPr>
-        <w:lastRenderedPageBreak/>
+        <w:spacing w:before="100" w:beforeAutospacing="1" w:after="100" w:afterAutospacing="1" w:line="480" w:lineRule="auto"/>
+        <w:jc w:val="both"/>
+        <w:rPr>
+          <w:noProof/>
+          <w:lang w:val="en-US"/>
+        </w:rPr>
+      </w:pPr>
+      <w:r>
+        <w:rPr>
+          <w:noProof/>
+          <w:lang w:val="en-US"/>
+        </w:rPr>
         <w:t xml:space="preserve">Granger, C. W. J., &amp; Hyung, N. 2004. “Occasional Structural Breaks and Long Memory with an Application to the S&amp;P 500 Absolute Returns.” </w:t>
       </w:r>
       <w:r>
@@ -12451,7 +12848,7 @@
     </w:p>
     <w:p>
       <w:pPr>
-        <w:spacing w:before="100" w:beforeAutospacing="1" w:after="100" w:afterAutospacing="1"/>
+        <w:spacing w:before="100" w:beforeAutospacing="1" w:after="100" w:afterAutospacing="1" w:line="480" w:lineRule="auto"/>
         <w:jc w:val="both"/>
         <w:rPr>
           <w:noProof/>
@@ -12489,7 +12886,7 @@
     </w:p>
     <w:p>
       <w:pPr>
-        <w:spacing w:before="100" w:beforeAutospacing="1" w:after="100" w:afterAutospacing="1"/>
+        <w:spacing w:before="100" w:beforeAutospacing="1" w:after="100" w:afterAutospacing="1" w:line="480" w:lineRule="auto"/>
         <w:jc w:val="both"/>
         <w:rPr>
           <w:noProof/>
@@ -12522,7 +12919,7 @@
     </w:p>
     <w:p>
       <w:pPr>
-        <w:spacing w:before="100" w:beforeAutospacing="1" w:after="100" w:afterAutospacing="1"/>
+        <w:spacing w:before="100" w:beforeAutospacing="1" w:after="100" w:afterAutospacing="1" w:line="480" w:lineRule="auto"/>
         <w:jc w:val="both"/>
         <w:rPr>
           <w:noProof/>
@@ -12555,7 +12952,7 @@
     </w:p>
     <w:p>
       <w:pPr>
-        <w:spacing w:before="100" w:beforeAutospacing="1" w:after="100" w:afterAutospacing="1"/>
+        <w:spacing w:before="100" w:beforeAutospacing="1" w:after="100" w:afterAutospacing="1" w:line="480" w:lineRule="auto"/>
         <w:jc w:val="both"/>
         <w:rPr>
           <w:noProof/>
@@ -12588,18 +12985,19 @@
     </w:p>
     <w:p>
       <w:pPr>
-        <w:spacing w:before="100" w:beforeAutospacing="1" w:after="100" w:afterAutospacing="1"/>
-        <w:jc w:val="both"/>
-        <w:rPr>
-          <w:noProof/>
-          <w:lang w:val="en-US"/>
-        </w:rPr>
-      </w:pPr>
-      <w:r>
-        <w:rPr>
-          <w:noProof/>
-          <w:lang w:val="en-US"/>
-        </w:rPr>
+        <w:spacing w:before="100" w:beforeAutospacing="1" w:after="100" w:afterAutospacing="1" w:line="480" w:lineRule="auto"/>
+        <w:jc w:val="both"/>
+        <w:rPr>
+          <w:noProof/>
+          <w:lang w:val="en-US"/>
+        </w:rPr>
+      </w:pPr>
+      <w:r>
+        <w:rPr>
+          <w:noProof/>
+          <w:lang w:val="en-US"/>
+        </w:rPr>
+        <w:lastRenderedPageBreak/>
         <w:t xml:space="preserve">Lo, A. W. 1991. “Long-Term Memory in Stock Market Prices.” </w:t>
       </w:r>
       <w:r>
@@ -12621,7 +13019,7 @@
     </w:p>
     <w:p>
       <w:pPr>
-        <w:spacing w:before="100" w:beforeAutospacing="1" w:after="100" w:afterAutospacing="1"/>
+        <w:spacing w:before="100" w:beforeAutospacing="1" w:after="100" w:afterAutospacing="1" w:line="480" w:lineRule="auto"/>
         <w:jc w:val="both"/>
         <w:rPr>
           <w:noProof/>
@@ -12692,6 +13090,49 @@
         </w:rPr>
         <w:lastRenderedPageBreak/>
         <w:t>Figures and Tables</w:t>
+      </w:r>
+    </w:p>
+    <w:p>
+      <w:pPr>
+        <w:spacing w:before="100" w:beforeAutospacing="1" w:after="100" w:afterAutospacing="1"/>
+        <w:jc w:val="both"/>
+        <w:outlineLvl w:val="1"/>
+        <w:rPr>
+          <w:b/>
+          <w:bCs/>
+          <w:noProof/>
+          <w:sz w:val="36"/>
+          <w:szCs w:val="36"/>
+          <w:lang w:val="en-US"/>
+        </w:rPr>
+      </w:pPr>
+    </w:p>
+    <w:p>
+      <w:pPr>
+        <w:pStyle w:val="NormalWeb"/>
+        <w:spacing w:before="0" w:beforeAutospacing="0" w:after="0" w:afterAutospacing="0"/>
+        <w:jc w:val="both"/>
+        <w:rPr>
+          <w:b/>
+          <w:bCs/>
+          <w:color w:val="0B769F" w:themeColor="accent4" w:themeShade="BF"/>
+          <w:sz w:val="28"/>
+          <w:szCs w:val="28"/>
+          <w:lang w:val="en-US"/>
+        </w:rPr>
+      </w:pPr>
+      <w:r>
+        <w:rPr>
+          <w:rStyle w:val="Textoennegrita"/>
+          <w:rFonts w:eastAsiaTheme="majorEastAsia"/>
+          <w:b w:val="0"/>
+          <w:bCs w:val="0"/>
+          <w:color w:val="0B769F" w:themeColor="accent4" w:themeShade="BF"/>
+          <w:sz w:val="28"/>
+          <w:szCs w:val="28"/>
+          <w:lang w:val="en-US"/>
+        </w:rPr>
+        <w:t>Figure 1. MF-DFA scaling spectra for returns</w:t>
       </w:r>
     </w:p>
     <w:p>
@@ -12746,8 +13187,7 @@
     </w:p>
     <w:p>
       <w:pPr>
-        <w:pStyle w:val="NormalWeb"/>
-        <w:spacing w:before="0" w:beforeAutospacing="0" w:after="0" w:afterAutospacing="0"/>
+        <w:spacing w:after="100" w:afterAutospacing="1"/>
         <w:jc w:val="center"/>
         <w:rPr>
           <w:sz w:val="20"/>
@@ -12757,32 +13197,21 @@
       </w:pPr>
       <w:r>
         <w:rPr>
-          <w:rStyle w:val="Textoennegrita"/>
-          <w:rFonts w:eastAsiaTheme="majorEastAsia"/>
+          <w:b/>
+          <w:bCs/>
           <w:sz w:val="20"/>
           <w:szCs w:val="20"/>
           <w:lang w:val="en-US"/>
         </w:rPr>
-        <w:t>Figure 1. MF-DFA scaling spectra for returns</w:t>
-      </w:r>
-    </w:p>
-    <w:p>
-      <w:pPr>
-        <w:spacing w:after="100" w:afterAutospacing="1"/>
-        <w:jc w:val="center"/>
+        <w:t>Notes:</w:t>
+      </w:r>
+      <w:r>
         <w:rPr>
           <w:sz w:val="20"/>
           <w:szCs w:val="20"/>
           <w:lang w:val="en-US"/>
         </w:rPr>
-      </w:pPr>
-      <w:r>
-        <w:rPr>
-          <w:sz w:val="20"/>
-          <w:szCs w:val="20"/>
-          <w:lang w:val="en-US"/>
-        </w:rPr>
-        <w:t xml:space="preserve">Notes: The scaling exponent h(q) is estimated using Multifractal Detrended Fluctuation Analysis (MF-DFA) over q </w:t>
+        <w:t xml:space="preserve"> The scaling exponent h(q) is estimated using Multifractal Detrended Fluctuation Analysis (MF-DFA) over q </w:t>
       </w:r>
       <w:r>
         <w:rPr>
@@ -12821,14 +13250,32 @@
     </w:p>
     <w:p>
       <w:pPr>
-        <w:spacing w:after="100" w:afterAutospacing="1"/>
-        <w:jc w:val="center"/>
-        <w:rPr>
-          <w:sz w:val="20"/>
-          <w:szCs w:val="20"/>
-          <w:lang w:val="en-US"/>
-        </w:rPr>
-      </w:pPr>
+        <w:pStyle w:val="NormalWeb"/>
+        <w:spacing w:after="0" w:afterAutospacing="0"/>
+        <w:jc w:val="both"/>
+        <w:rPr>
+          <w:b/>
+          <w:bCs/>
+          <w:color w:val="0B769F" w:themeColor="accent4" w:themeShade="BF"/>
+          <w:sz w:val="28"/>
+          <w:szCs w:val="28"/>
+          <w:lang w:val="en-US"/>
+        </w:rPr>
+      </w:pPr>
+      <w:r>
+        <w:rPr>
+          <w:rStyle w:val="Textoennegrita"/>
+          <w:rFonts w:eastAsiaTheme="majorEastAsia"/>
+          <w:b w:val="0"/>
+          <w:bCs w:val="0"/>
+          <w:color w:val="0B769F" w:themeColor="accent4" w:themeShade="BF"/>
+          <w:sz w:val="28"/>
+          <w:szCs w:val="28"/>
+          <w:lang w:val="en-US"/>
+        </w:rPr>
+        <w:lastRenderedPageBreak/>
+        <w:t>Figure 2. MF-DFA scaling spectra for squared returns (volatility)</w:t>
+      </w:r>
     </w:p>
     <w:p>
       <w:pPr>
@@ -12885,28 +13332,6 @@
     <w:p>
       <w:pPr>
         <w:pStyle w:val="NormalWeb"/>
-        <w:spacing w:after="0" w:afterAutospacing="0"/>
-        <w:jc w:val="center"/>
-        <w:rPr>
-          <w:sz w:val="20"/>
-          <w:szCs w:val="20"/>
-          <w:lang w:val="en-US"/>
-        </w:rPr>
-      </w:pPr>
-      <w:r>
-        <w:rPr>
-          <w:rStyle w:val="Textoennegrita"/>
-          <w:rFonts w:eastAsiaTheme="majorEastAsia"/>
-          <w:sz w:val="20"/>
-          <w:szCs w:val="20"/>
-          <w:lang w:val="en-US"/>
-        </w:rPr>
-        <w:t>Figure 2. MF-DFA scaling spectra for squared returns (volatility)</w:t>
-      </w:r>
-    </w:p>
-    <w:p>
-      <w:pPr>
-        <w:pStyle w:val="NormalWeb"/>
         <w:spacing w:before="0" w:beforeAutospacing="0"/>
         <w:jc w:val="center"/>
         <w:rPr>
@@ -12924,13 +13349,27 @@
         <w:rPr>
           <w:rStyle w:val="nfasis"/>
           <w:rFonts w:eastAsiaTheme="majorEastAsia"/>
+          <w:b/>
+          <w:bCs/>
           <w:i w:val="0"/>
           <w:iCs w:val="0"/>
           <w:sz w:val="20"/>
           <w:szCs w:val="20"/>
           <w:lang w:val="en-US"/>
         </w:rPr>
-        <w:t xml:space="preserve">Notes: The scaling exponent h(q) is estimated using Multifractal Detrended Fluctuation Analysis (MF-DFA) over q </w:t>
+        <w:t xml:space="preserve">Notes: </w:t>
+      </w:r>
+      <w:r>
+        <w:rPr>
+          <w:rStyle w:val="nfasis"/>
+          <w:rFonts w:eastAsiaTheme="majorEastAsia"/>
+          <w:i w:val="0"/>
+          <w:iCs w:val="0"/>
+          <w:sz w:val="20"/>
+          <w:szCs w:val="20"/>
+          <w:lang w:val="en-US"/>
+        </w:rPr>
+        <w:t xml:space="preserve">The scaling exponent h(q) is estimated using Multifractal Detrended Fluctuation Analysis (MF-DFA) over q </w:t>
       </w:r>
       <w:r>
         <w:rPr>

</xml_diff>